<commit_message>
tinh nang cua du an
</commit_message>
<xml_diff>
--- a/docs/QuanTriDuAn-Nhom10.docx
+++ b/docs/QuanTriDuAn-Nhom10.docx
@@ -6097,9 +6097,7 @@
       <w:r>
         <w:t xml:space="preserve"> </w:t>
       </w:r>
-      <w:bookmarkStart w:id="9" w:name="_GoBack"/>
       <w:bookmarkEnd w:id="8"/>
-      <w:bookmarkEnd w:id="9"/>
     </w:p>
     <w:p>
       <w:r>
@@ -6130,7 +6128,7 @@
       <w:pPr>
         <w:pStyle w:val="Heading2"/>
       </w:pPr>
-      <w:bookmarkStart w:id="10" w:name="_Toc25660387"/>
+      <w:bookmarkStart w:id="9" w:name="_Toc25660387"/>
       <w:r>
         <w:lastRenderedPageBreak/>
         <w:t xml:space="preserve">Mô hình </w:t>
@@ -6147,7 +6145,7 @@
       <w:r>
         <w:t xml:space="preserve">  </w:t>
       </w:r>
-      <w:bookmarkEnd w:id="10"/>
+      <w:bookmarkEnd w:id="9"/>
     </w:p>
     <w:p>
       <w:r>
@@ -6227,11 +6225,11 @@
       <w:pPr>
         <w:pStyle w:val="Heading2"/>
       </w:pPr>
-      <w:bookmarkStart w:id="11" w:name="_Toc25660388"/>
+      <w:bookmarkStart w:id="10" w:name="_Toc25660388"/>
       <w:r>
         <w:t>Mô hình hoạt động dự kiến sau khi áp dụng sản phẩm mới</w:t>
       </w:r>
-      <w:bookmarkEnd w:id="11"/>
+      <w:bookmarkEnd w:id="10"/>
     </w:p>
     <w:p>
       <w:pPr>
@@ -6341,34 +6339,52 @@
       <w:pPr>
         <w:pStyle w:val="Heading2"/>
       </w:pPr>
-      <w:bookmarkStart w:id="12" w:name="_Toc25660389"/>
+      <w:bookmarkStart w:id="11" w:name="_Toc25660389"/>
       <w:r>
         <w:t>Phạm vi</w:t>
       </w:r>
       <w:r>
         <w:t xml:space="preserve"> dự án</w:t>
       </w:r>
+      <w:bookmarkEnd w:id="11"/>
+    </w:p>
+    <w:p>
+      <w:r>
+        <w:t>Dành cho các công ty có nhiề</w:t>
+      </w:r>
+      <w:r>
+        <w:t>u chi nhánh</w:t>
+      </w:r>
+      <w:r>
+        <w:t>,</w:t>
+      </w:r>
+      <w:r>
+        <w:t xml:space="preserve"> </w:t>
+      </w:r>
+      <w:r>
+        <w:t>số lượng nhân viên tại mỗ</w:t>
+      </w:r>
+      <w:r>
+        <w:t>i chi nhánh ít</w:t>
+      </w:r>
+      <w:r>
+        <w:t>.</w:t>
+      </w:r>
+    </w:p>
+    <w:p>
+      <w:r>
+        <w:t>Các công ty có nhân viên phải di chuyển nhiều, không cố định về mặt thời gian, địa điểm.</w:t>
+      </w:r>
+    </w:p>
+    <w:p>
+      <w:pPr>
+        <w:pStyle w:val="Heading1"/>
+      </w:pPr>
+      <w:bookmarkStart w:id="12" w:name="_Toc25660390"/>
+      <w:r>
+        <w:t>Giao tiếp/Trao đổi thông tin</w:t>
+      </w:r>
       <w:bookmarkEnd w:id="12"/>
-    </w:p>
-    <w:p>
-      <w:r>
-        <w:t>Dành cho các công ty có nhiều chi nhánh ,số lượng nhân viên tại mỗi chi nhánh ít .</w:t>
-      </w:r>
-    </w:p>
-    <w:p>
-      <w:r>
-        <w:t>Các công ty có nhân viên phải di chuyển nhiều, không cố định về mặt thời gian, địa điểm.</w:t>
-      </w:r>
-    </w:p>
-    <w:p>
-      <w:pPr>
-        <w:pStyle w:val="Heading1"/>
-      </w:pPr>
-      <w:bookmarkStart w:id="13" w:name="_Toc25660390"/>
-      <w:r>
-        <w:t>Giao tiếp/Trao đổi thông tin</w:t>
-      </w:r>
-      <w:bookmarkEnd w:id="13"/>
     </w:p>
     <w:p>
       <w:pPr>
@@ -6601,7 +6617,7 @@
       <w:pPr>
         <w:pStyle w:val="Heading1"/>
       </w:pPr>
-      <w:bookmarkStart w:id="14" w:name="_Toc25660391"/>
+      <w:bookmarkStart w:id="13" w:name="_Toc25660391"/>
       <w:r>
         <w:lastRenderedPageBreak/>
         <w:t>Ước lượng</w:t>
@@ -6609,20 +6625,25 @@
       <w:r>
         <w:t xml:space="preserve"> chung</w:t>
       </w:r>
+      <w:bookmarkEnd w:id="13"/>
+    </w:p>
+    <w:p>
+      <w:pPr>
+        <w:pStyle w:val="Heading2"/>
+      </w:pPr>
+      <w:bookmarkStart w:id="14" w:name="_Toc25660392"/>
+      <w:r>
+        <w:t>Ước lượng tính năng</w:t>
+      </w:r>
       <w:bookmarkEnd w:id="14"/>
     </w:p>
     <w:p>
       <w:pPr>
-        <w:pStyle w:val="Heading2"/>
-      </w:pPr>
-      <w:bookmarkStart w:id="15" w:name="_Toc25660392"/>
-      <w:r>
-        <w:t>Ước lượng tính năng</w:t>
-      </w:r>
-      <w:bookmarkEnd w:id="15"/>
-    </w:p>
-    <w:p>
-      <w:pPr>
+        <w:pStyle w:val="ListParagraph"/>
+        <w:numPr>
+          <w:ilvl w:val="0"/>
+          <w:numId w:val="43"/>
+        </w:numPr>
         <w:rPr>
           <w:i/>
           <w:iCs/>
@@ -6633,21 +6654,16 @@
           <w:i/>
           <w:iCs/>
         </w:rPr>
-        <w:t>Nêu khoảng 5 tính năng</w:t>
-      </w:r>
-    </w:p>
-    <w:p>
-      <w:pPr>
-        <w:pStyle w:val="Heading2"/>
-      </w:pPr>
-      <w:bookmarkStart w:id="16" w:name="_Toc25660393"/>
-      <w:r>
-        <w:t>Work Breakdown Structure</w:t>
-      </w:r>
-      <w:bookmarkEnd w:id="16"/>
-    </w:p>
-    <w:p>
-      <w:pPr>
+        <w:t xml:space="preserve">Xác định vị trí người dùng trên bản đồ </w:t>
+      </w:r>
+    </w:p>
+    <w:p>
+      <w:pPr>
+        <w:pStyle w:val="ListParagraph"/>
+        <w:numPr>
+          <w:ilvl w:val="0"/>
+          <w:numId w:val="43"/>
+        </w:numPr>
         <w:rPr>
           <w:i/>
           <w:iCs/>
@@ -6658,11 +6674,16 @@
           <w:i/>
           <w:iCs/>
         </w:rPr>
-        <w:t>Vẽ WBS cho khoảng 5 tính năng nói trên</w:t>
-      </w:r>
-    </w:p>
-    <w:p>
-      <w:pPr>
+        <w:t>Ghi lại chính xác thời gian ra vào nơi làm việc của nguười dùng</w:t>
+      </w:r>
+    </w:p>
+    <w:p>
+      <w:pPr>
+        <w:pStyle w:val="ListParagraph"/>
+        <w:numPr>
+          <w:ilvl w:val="0"/>
+          <w:numId w:val="43"/>
+        </w:numPr>
         <w:rPr>
           <w:i/>
           <w:iCs/>
@@ -6673,164 +6694,244 @@
           <w:i/>
           <w:iCs/>
         </w:rPr>
-        <w:t>Phải quan tâm tới deadline mà kh</w:t>
-      </w:r>
-      <w:r>
+        <w:t xml:space="preserve">Người dùng có thể xem bảng điểm công của bản thân </w:t>
+      </w:r>
+    </w:p>
+    <w:p>
+      <w:pPr>
+        <w:pStyle w:val="ListParagraph"/>
+        <w:numPr>
+          <w:ilvl w:val="0"/>
+          <w:numId w:val="43"/>
+        </w:numPr>
         <w:rPr>
           <w:i/>
           <w:iCs/>
         </w:rPr>
-        <w:t>ách hàng yêu cầu, và chỉ nên sử dụng tầm 90% thời gian</w:t>
-      </w:r>
+      </w:pPr>
       <w:r>
         <w:rPr>
           <w:i/>
           <w:iCs/>
         </w:rPr>
-        <w:t>.</w:t>
-      </w:r>
-      <w:r>
+        <w:t>Xin nghỉ phép, đi muộn, làm việc tại nhà qua app</w:t>
+      </w:r>
+    </w:p>
+    <w:p>
+      <w:pPr>
+        <w:pStyle w:val="ListParagraph"/>
+        <w:numPr>
+          <w:ilvl w:val="0"/>
+          <w:numId w:val="43"/>
+        </w:numPr>
         <w:rPr>
           <w:i/>
           <w:iCs/>
         </w:rPr>
-        <w:t xml:space="preserve"> 10% còn lại là buffer.</w:t>
-      </w:r>
-    </w:p>
-    <w:p>
-      <w:pPr>
-        <w:pStyle w:val="Heading2"/>
-      </w:pPr>
-      <w:bookmarkStart w:id="17" w:name="_Toc25660394"/>
-      <w:r>
-        <w:t>Ước lượng thời gian</w:t>
-      </w:r>
-      <w:bookmarkEnd w:id="17"/>
-    </w:p>
-    <w:p>
-      <w:pPr>
+      </w:pPr>
+      <w:r>
         <w:rPr>
           <w:i/>
           <w:iCs/>
         </w:rPr>
-      </w:pPr>
-      <w:r>
+        <w:t>Cập nhật thông báo mới nhất từ trụ sở công ty khi đi công tác xa</w:t>
+      </w:r>
+    </w:p>
+    <w:p>
+      <w:pPr>
+        <w:pStyle w:val="Heading2"/>
+      </w:pPr>
+      <w:bookmarkStart w:id="15" w:name="_Toc25660393"/>
+      <w:r>
+        <w:t>Work Breakdown Structure</w:t>
+      </w:r>
+      <w:bookmarkEnd w:id="15"/>
+    </w:p>
+    <w:p>
+      <w:pPr>
         <w:rPr>
           <w:i/>
           <w:iCs/>
         </w:rPr>
-        <w:t>Từ WBS</w:t>
-      </w:r>
+      </w:pPr>
       <w:r>
         <w:rPr>
           <w:i/>
           <w:iCs/>
         </w:rPr>
-        <w:t xml:space="preserve"> x</w:t>
-      </w:r>
-      <w:r>
+        <w:t>Vẽ WBS cho khoảng 5 tính năng nói trên</w:t>
+      </w:r>
+    </w:p>
+    <w:p>
+      <w:pPr>
         <w:rPr>
           <w:i/>
           <w:iCs/>
         </w:rPr>
-        <w:t>ác định đường găng và c</w:t>
-      </w:r>
+      </w:pPr>
       <w:r>
         <w:rPr>
           <w:i/>
           <w:iCs/>
         </w:rPr>
-        <w:t>ho biết thời gian cần thiết để làm dự án</w:t>
+        <w:t>Phải quan tâm tới deadline mà kh</w:t>
       </w:r>
       <w:r>
         <w:rPr>
           <w:i/>
           <w:iCs/>
         </w:rPr>
+        <w:t>ách hàng yêu cầu, và chỉ nên sử dụng tầm 90% thời gian</w:t>
+      </w:r>
+      <w:r>
+        <w:rPr>
+          <w:i/>
+          <w:iCs/>
+        </w:rPr>
         <w:t>.</w:t>
       </w:r>
+      <w:r>
+        <w:rPr>
+          <w:i/>
+          <w:iCs/>
+        </w:rPr>
+        <w:t xml:space="preserve"> 10% còn lại là buffer.</w:t>
+      </w:r>
     </w:p>
     <w:p>
       <w:pPr>
         <w:pStyle w:val="Heading2"/>
       </w:pPr>
-      <w:bookmarkStart w:id="18" w:name="_Toc25660395"/>
+      <w:bookmarkStart w:id="16" w:name="_Toc25660394"/>
+      <w:r>
+        <w:t>Ước lượng thời gian</w:t>
+      </w:r>
+      <w:bookmarkEnd w:id="16"/>
+    </w:p>
+    <w:p>
+      <w:pPr>
+        <w:rPr>
+          <w:i/>
+          <w:iCs/>
+        </w:rPr>
+      </w:pPr>
+      <w:r>
+        <w:rPr>
+          <w:i/>
+          <w:iCs/>
+        </w:rPr>
+        <w:t>Từ WBS</w:t>
+      </w:r>
+      <w:r>
+        <w:rPr>
+          <w:i/>
+          <w:iCs/>
+        </w:rPr>
+        <w:t xml:space="preserve"> x</w:t>
+      </w:r>
+      <w:r>
+        <w:rPr>
+          <w:i/>
+          <w:iCs/>
+        </w:rPr>
+        <w:t>ác định đường găng và c</w:t>
+      </w:r>
+      <w:r>
+        <w:rPr>
+          <w:i/>
+          <w:iCs/>
+        </w:rPr>
+        <w:t>ho biết thời gian cần thiết để làm dự án</w:t>
+      </w:r>
+      <w:r>
+        <w:rPr>
+          <w:i/>
+          <w:iCs/>
+        </w:rPr>
+        <w:t>.</w:t>
+      </w:r>
+    </w:p>
+    <w:p>
+      <w:pPr>
+        <w:pStyle w:val="Heading2"/>
+      </w:pPr>
+      <w:bookmarkStart w:id="17" w:name="_Toc25660395"/>
       <w:r>
         <w:t>Ước lượng rủi ro</w:t>
       </w:r>
+      <w:bookmarkEnd w:id="17"/>
+    </w:p>
+    <w:p/>
+    <w:p>
+      <w:pPr>
+        <w:pStyle w:val="Heading1"/>
+      </w:pPr>
+      <w:bookmarkStart w:id="18" w:name="_Toc25660396"/>
+      <w:r>
+        <w:t>Ước lượng giá thành</w:t>
+      </w:r>
       <w:bookmarkEnd w:id="18"/>
     </w:p>
-    <w:p/>
+    <w:p>
+      <w:pPr>
+        <w:rPr>
+          <w:i/>
+        </w:rPr>
+      </w:pPr>
+      <w:r>
+        <w:rPr>
+          <w:i/>
+        </w:rPr>
+        <w:t xml:space="preserve">Chi phí </w:t>
+      </w:r>
+      <w:r>
+        <w:rPr>
+          <w:i/>
+        </w:rPr>
+        <w:t>phát triển  +  Chi phí kiểm thử</w:t>
+      </w:r>
+    </w:p>
+    <w:p>
+      <w:pPr>
+        <w:rPr>
+          <w:i/>
+        </w:rPr>
+      </w:pPr>
+      <w:r>
+        <w:rPr>
+          <w:i/>
+        </w:rPr>
+        <w:t>Chi phí vận hành</w:t>
+      </w:r>
+      <w:r>
+        <w:rPr>
+          <w:i/>
+        </w:rPr>
+        <w:t>, quản lý, hành chính</w:t>
+      </w:r>
+    </w:p>
+    <w:p>
+      <w:pPr>
+        <w:rPr>
+          <w:i/>
+        </w:rPr>
+      </w:pPr>
+      <w:r>
+        <w:rPr>
+          <w:i/>
+        </w:rPr>
+        <w:t>Chi phí kính doanh, quảng cáo, tiếp thị</w:t>
+      </w:r>
+    </w:p>
     <w:p>
       <w:pPr>
         <w:pStyle w:val="Heading1"/>
       </w:pPr>
-      <w:bookmarkStart w:id="19" w:name="_Toc25660396"/>
-      <w:r>
-        <w:t>Ước lượng giá thành</w:t>
+      <w:bookmarkStart w:id="19" w:name="_Toc25660397"/>
+      <w:r>
+        <w:t>Ước lượng chất lượng</w:t>
       </w:r>
       <w:bookmarkEnd w:id="19"/>
-    </w:p>
-    <w:p>
-      <w:pPr>
-        <w:rPr>
-          <w:i/>
-        </w:rPr>
-      </w:pPr>
-      <w:r>
-        <w:rPr>
-          <w:i/>
-        </w:rPr>
-        <w:t xml:space="preserve">Chi phí </w:t>
-      </w:r>
-      <w:r>
-        <w:rPr>
-          <w:i/>
-        </w:rPr>
-        <w:t>phát triển  +  Chi phí kiểm thử</w:t>
-      </w:r>
-    </w:p>
-    <w:p>
-      <w:pPr>
-        <w:rPr>
-          <w:i/>
-        </w:rPr>
-      </w:pPr>
-      <w:r>
-        <w:rPr>
-          <w:i/>
-        </w:rPr>
-        <w:t>Chi phí vận hành</w:t>
-      </w:r>
-      <w:r>
-        <w:rPr>
-          <w:i/>
-        </w:rPr>
-        <w:t>, quản lý, hành chính</w:t>
-      </w:r>
-    </w:p>
-    <w:p>
-      <w:pPr>
-        <w:rPr>
-          <w:i/>
-        </w:rPr>
-      </w:pPr>
-      <w:r>
-        <w:rPr>
-          <w:i/>
-        </w:rPr>
-        <w:t>Chi phí kính doanh, quảng cáo, tiếp thị</w:t>
-      </w:r>
-    </w:p>
-    <w:p>
-      <w:pPr>
-        <w:pStyle w:val="Heading1"/>
-      </w:pPr>
-      <w:bookmarkStart w:id="20" w:name="_Toc25660397"/>
-      <w:r>
-        <w:t>Ước lượng chất lượng</w:t>
-      </w:r>
-      <w:bookmarkEnd w:id="20"/>
     </w:p>
     <w:p>
       <w:pPr>
@@ -6915,6 +7016,8 @@
         </w:rPr>
         <w:t>tomation test</w:t>
       </w:r>
+      <w:bookmarkStart w:id="20" w:name="_GoBack"/>
+      <w:bookmarkEnd w:id="20"/>
     </w:p>
     <w:p>
       <w:pPr>
@@ -7721,7 +7824,7 @@
         <w:color w:val="C00000"/>
         <w:lang w:eastAsia="ar-SA" w:bidi="ar-SA"/>
       </w:rPr>
-      <w:t>8</w:t>
+      <w:t>9</w:t>
     </w:r>
     <w:r>
       <w:rPr>
@@ -8927,6 +9030,119 @@
     </w:lvl>
   </w:abstractNum>
   <w:abstractNum w:abstractNumId="18" w15:restartNumberingAfterBreak="0">
+    <w:nsid w:val="07091625"/>
+    <w:multiLevelType w:val="hybridMultilevel"/>
+    <w:tmpl w:val="7AEA0284"/>
+    <w:lvl w:ilvl="0" w:tplc="0409000D">
+      <w:start w:val="1"/>
+      <w:numFmt w:val="bullet"/>
+      <w:lvlText w:val=""/>
+      <w:lvlJc w:val="left"/>
+      <w:pPr>
+        <w:ind w:left="720" w:hanging="360"/>
+      </w:pPr>
+      <w:rPr>
+        <w:rFonts w:ascii="Wingdings" w:hAnsi="Wingdings" w:hint="default"/>
+      </w:rPr>
+    </w:lvl>
+    <w:lvl w:ilvl="1" w:tplc="04090003" w:tentative="1">
+      <w:start w:val="1"/>
+      <w:numFmt w:val="bullet"/>
+      <w:lvlText w:val="o"/>
+      <w:lvlJc w:val="left"/>
+      <w:pPr>
+        <w:ind w:left="1440" w:hanging="360"/>
+      </w:pPr>
+      <w:rPr>
+        <w:rFonts w:ascii="Courier New" w:hAnsi="Courier New" w:cs="Courier New" w:hint="default"/>
+      </w:rPr>
+    </w:lvl>
+    <w:lvl w:ilvl="2" w:tplc="04090005" w:tentative="1">
+      <w:start w:val="1"/>
+      <w:numFmt w:val="bullet"/>
+      <w:lvlText w:val=""/>
+      <w:lvlJc w:val="left"/>
+      <w:pPr>
+        <w:ind w:left="2160" w:hanging="360"/>
+      </w:pPr>
+      <w:rPr>
+        <w:rFonts w:ascii="Wingdings" w:hAnsi="Wingdings" w:hint="default"/>
+      </w:rPr>
+    </w:lvl>
+    <w:lvl w:ilvl="3" w:tplc="04090001" w:tentative="1">
+      <w:start w:val="1"/>
+      <w:numFmt w:val="bullet"/>
+      <w:lvlText w:val=""/>
+      <w:lvlJc w:val="left"/>
+      <w:pPr>
+        <w:ind w:left="2880" w:hanging="360"/>
+      </w:pPr>
+      <w:rPr>
+        <w:rFonts w:ascii="Symbol" w:hAnsi="Symbol" w:hint="default"/>
+      </w:rPr>
+    </w:lvl>
+    <w:lvl w:ilvl="4" w:tplc="04090003" w:tentative="1">
+      <w:start w:val="1"/>
+      <w:numFmt w:val="bullet"/>
+      <w:lvlText w:val="o"/>
+      <w:lvlJc w:val="left"/>
+      <w:pPr>
+        <w:ind w:left="3600" w:hanging="360"/>
+      </w:pPr>
+      <w:rPr>
+        <w:rFonts w:ascii="Courier New" w:hAnsi="Courier New" w:cs="Courier New" w:hint="default"/>
+      </w:rPr>
+    </w:lvl>
+    <w:lvl w:ilvl="5" w:tplc="04090005" w:tentative="1">
+      <w:start w:val="1"/>
+      <w:numFmt w:val="bullet"/>
+      <w:lvlText w:val=""/>
+      <w:lvlJc w:val="left"/>
+      <w:pPr>
+        <w:ind w:left="4320" w:hanging="360"/>
+      </w:pPr>
+      <w:rPr>
+        <w:rFonts w:ascii="Wingdings" w:hAnsi="Wingdings" w:hint="default"/>
+      </w:rPr>
+    </w:lvl>
+    <w:lvl w:ilvl="6" w:tplc="04090001" w:tentative="1">
+      <w:start w:val="1"/>
+      <w:numFmt w:val="bullet"/>
+      <w:lvlText w:val=""/>
+      <w:lvlJc w:val="left"/>
+      <w:pPr>
+        <w:ind w:left="5040" w:hanging="360"/>
+      </w:pPr>
+      <w:rPr>
+        <w:rFonts w:ascii="Symbol" w:hAnsi="Symbol" w:hint="default"/>
+      </w:rPr>
+    </w:lvl>
+    <w:lvl w:ilvl="7" w:tplc="04090003" w:tentative="1">
+      <w:start w:val="1"/>
+      <w:numFmt w:val="bullet"/>
+      <w:lvlText w:val="o"/>
+      <w:lvlJc w:val="left"/>
+      <w:pPr>
+        <w:ind w:left="5760" w:hanging="360"/>
+      </w:pPr>
+      <w:rPr>
+        <w:rFonts w:ascii="Courier New" w:hAnsi="Courier New" w:cs="Courier New" w:hint="default"/>
+      </w:rPr>
+    </w:lvl>
+    <w:lvl w:ilvl="8" w:tplc="04090005" w:tentative="1">
+      <w:start w:val="1"/>
+      <w:numFmt w:val="bullet"/>
+      <w:lvlText w:val=""/>
+      <w:lvlJc w:val="left"/>
+      <w:pPr>
+        <w:ind w:left="6480" w:hanging="360"/>
+      </w:pPr>
+      <w:rPr>
+        <w:rFonts w:ascii="Wingdings" w:hAnsi="Wingdings" w:hint="default"/>
+      </w:rPr>
+    </w:lvl>
+  </w:abstractNum>
+  <w:abstractNum w:abstractNumId="19" w15:restartNumberingAfterBreak="0">
     <w:nsid w:val="09A36FD9"/>
     <w:multiLevelType w:val="hybridMultilevel"/>
     <w:tmpl w:val="661255C4"/>
@@ -9039,7 +9255,7 @@
       </w:rPr>
     </w:lvl>
   </w:abstractNum>
-  <w:abstractNum w:abstractNumId="19" w15:restartNumberingAfterBreak="0">
+  <w:abstractNum w:abstractNumId="20" w15:restartNumberingAfterBreak="0">
     <w:nsid w:val="0AC548F3"/>
     <w:multiLevelType w:val="hybridMultilevel"/>
     <w:tmpl w:val="E95ADD7E"/>
@@ -9128,7 +9344,7 @@
       </w:pPr>
     </w:lvl>
   </w:abstractNum>
-  <w:abstractNum w:abstractNumId="20" w15:restartNumberingAfterBreak="0">
+  <w:abstractNum w:abstractNumId="21" w15:restartNumberingAfterBreak="0">
     <w:nsid w:val="0F1C5952"/>
     <w:multiLevelType w:val="hybridMultilevel"/>
     <w:tmpl w:val="C2D8673A"/>
@@ -9268,7 +9484,7 @@
       </w:rPr>
     </w:lvl>
   </w:abstractNum>
-  <w:abstractNum w:abstractNumId="21" w15:restartNumberingAfterBreak="0">
+  <w:abstractNum w:abstractNumId="22" w15:restartNumberingAfterBreak="0">
     <w:nsid w:val="10071F88"/>
     <w:multiLevelType w:val="hybridMultilevel"/>
     <w:tmpl w:val="09AED870"/>
@@ -9380,7 +9596,7 @@
       </w:rPr>
     </w:lvl>
   </w:abstractNum>
-  <w:abstractNum w:abstractNumId="22" w15:restartNumberingAfterBreak="0">
+  <w:abstractNum w:abstractNumId="23" w15:restartNumberingAfterBreak="0">
     <w:nsid w:val="1242190C"/>
     <w:multiLevelType w:val="hybridMultilevel"/>
     <w:tmpl w:val="3EE44544"/>
@@ -9493,7 +9709,7 @@
       </w:rPr>
     </w:lvl>
   </w:abstractNum>
-  <w:abstractNum w:abstractNumId="23" w15:restartNumberingAfterBreak="0">
+  <w:abstractNum w:abstractNumId="24" w15:restartNumberingAfterBreak="0">
     <w:nsid w:val="17E86640"/>
     <w:multiLevelType w:val="hybridMultilevel"/>
     <w:tmpl w:val="E75E9EBC"/>
@@ -9634,7 +9850,7 @@
       </w:rPr>
     </w:lvl>
   </w:abstractNum>
-  <w:abstractNum w:abstractNumId="24" w15:restartNumberingAfterBreak="0">
+  <w:abstractNum w:abstractNumId="25" w15:restartNumberingAfterBreak="0">
     <w:nsid w:val="1904704E"/>
     <w:multiLevelType w:val="multilevel"/>
     <w:tmpl w:val="00000011"/>
@@ -9747,7 +9963,7 @@
       </w:pPr>
     </w:lvl>
   </w:abstractNum>
-  <w:abstractNum w:abstractNumId="25" w15:restartNumberingAfterBreak="0">
+  <w:abstractNum w:abstractNumId="26" w15:restartNumberingAfterBreak="0">
     <w:nsid w:val="1F391341"/>
     <w:multiLevelType w:val="hybridMultilevel"/>
     <w:tmpl w:val="28D01D6A"/>
@@ -9887,7 +10103,7 @@
       </w:rPr>
     </w:lvl>
   </w:abstractNum>
-  <w:abstractNum w:abstractNumId="26" w15:restartNumberingAfterBreak="0">
+  <w:abstractNum w:abstractNumId="27" w15:restartNumberingAfterBreak="0">
     <w:nsid w:val="1FCD39A1"/>
     <w:multiLevelType w:val="multilevel"/>
     <w:tmpl w:val="AC12CE28"/>
@@ -10003,7 +10219,7 @@
       </w:pPr>
     </w:lvl>
   </w:abstractNum>
-  <w:abstractNum w:abstractNumId="27" w15:restartNumberingAfterBreak="0">
+  <w:abstractNum w:abstractNumId="28" w15:restartNumberingAfterBreak="0">
     <w:nsid w:val="1FE2537C"/>
     <w:multiLevelType w:val="hybridMultilevel"/>
     <w:tmpl w:val="DC94D102"/>
@@ -10092,7 +10308,7 @@
       </w:pPr>
     </w:lvl>
   </w:abstractNum>
-  <w:abstractNum w:abstractNumId="28" w15:restartNumberingAfterBreak="0">
+  <w:abstractNum w:abstractNumId="29" w15:restartNumberingAfterBreak="0">
     <w:nsid w:val="22EB47C4"/>
     <w:multiLevelType w:val="hybridMultilevel"/>
     <w:tmpl w:val="58A2CCCA"/>
@@ -10181,7 +10397,7 @@
       </w:pPr>
     </w:lvl>
   </w:abstractNum>
-  <w:abstractNum w:abstractNumId="29" w15:restartNumberingAfterBreak="0">
+  <w:abstractNum w:abstractNumId="30" w15:restartNumberingAfterBreak="0">
     <w:nsid w:val="2A332316"/>
     <w:multiLevelType w:val="hybridMultilevel"/>
     <w:tmpl w:val="8D50A05A"/>
@@ -10293,7 +10509,7 @@
       </w:rPr>
     </w:lvl>
   </w:abstractNum>
-  <w:abstractNum w:abstractNumId="30" w15:restartNumberingAfterBreak="0">
+  <w:abstractNum w:abstractNumId="31" w15:restartNumberingAfterBreak="0">
     <w:nsid w:val="2D5B3E5E"/>
     <w:multiLevelType w:val="multilevel"/>
     <w:tmpl w:val="AC12CE28"/>
@@ -10409,7 +10625,7 @@
       </w:pPr>
     </w:lvl>
   </w:abstractNum>
-  <w:abstractNum w:abstractNumId="31" w15:restartNumberingAfterBreak="0">
+  <w:abstractNum w:abstractNumId="32" w15:restartNumberingAfterBreak="0">
     <w:nsid w:val="3A2B4E87"/>
     <w:multiLevelType w:val="multilevel"/>
     <w:tmpl w:val="AC12CE28"/>
@@ -10525,7 +10741,7 @@
       </w:pPr>
     </w:lvl>
   </w:abstractNum>
-  <w:abstractNum w:abstractNumId="32" w15:restartNumberingAfterBreak="0">
+  <w:abstractNum w:abstractNumId="33" w15:restartNumberingAfterBreak="0">
     <w:nsid w:val="434F6183"/>
     <w:multiLevelType w:val="hybridMultilevel"/>
     <w:tmpl w:val="77F43510"/>
@@ -10611,7 +10827,7 @@
       </w:pPr>
     </w:lvl>
   </w:abstractNum>
-  <w:abstractNum w:abstractNumId="33" w15:restartNumberingAfterBreak="0">
+  <w:abstractNum w:abstractNumId="34" w15:restartNumberingAfterBreak="0">
     <w:nsid w:val="48A10028"/>
     <w:multiLevelType w:val="hybridMultilevel"/>
     <w:tmpl w:val="58A2CCCA"/>
@@ -10700,7 +10916,7 @@
       </w:pPr>
     </w:lvl>
   </w:abstractNum>
-  <w:abstractNum w:abstractNumId="34" w15:restartNumberingAfterBreak="0">
+  <w:abstractNum w:abstractNumId="35" w15:restartNumberingAfterBreak="0">
     <w:nsid w:val="4EAF51D8"/>
     <w:multiLevelType w:val="hybridMultilevel"/>
     <w:tmpl w:val="58A2CCCA"/>
@@ -10789,7 +11005,7 @@
       </w:pPr>
     </w:lvl>
   </w:abstractNum>
-  <w:abstractNum w:abstractNumId="35" w15:restartNumberingAfterBreak="0">
+  <w:abstractNum w:abstractNumId="36" w15:restartNumberingAfterBreak="0">
     <w:nsid w:val="58B72105"/>
     <w:multiLevelType w:val="multilevel"/>
     <w:tmpl w:val="D960FB60"/>
@@ -10938,7 +11154,7 @@
       </w:rPr>
     </w:lvl>
   </w:abstractNum>
-  <w:abstractNum w:abstractNumId="36" w15:restartNumberingAfterBreak="0">
+  <w:abstractNum w:abstractNumId="37" w15:restartNumberingAfterBreak="0">
     <w:nsid w:val="59903A06"/>
     <w:multiLevelType w:val="hybridMultilevel"/>
     <w:tmpl w:val="795074FC"/>
@@ -11051,7 +11267,7 @@
       </w:rPr>
     </w:lvl>
   </w:abstractNum>
-  <w:abstractNum w:abstractNumId="37" w15:restartNumberingAfterBreak="0">
+  <w:abstractNum w:abstractNumId="38" w15:restartNumberingAfterBreak="0">
     <w:nsid w:val="67C1146D"/>
     <w:multiLevelType w:val="hybridMultilevel"/>
     <w:tmpl w:val="7DA8282E"/>
@@ -11191,7 +11407,7 @@
       </w:rPr>
     </w:lvl>
   </w:abstractNum>
-  <w:abstractNum w:abstractNumId="38" w15:restartNumberingAfterBreak="0">
+  <w:abstractNum w:abstractNumId="39" w15:restartNumberingAfterBreak="0">
     <w:nsid w:val="6E6566D4"/>
     <w:multiLevelType w:val="hybridMultilevel"/>
     <w:tmpl w:val="DC94D102"/>
@@ -11280,7 +11496,7 @@
       </w:pPr>
     </w:lvl>
   </w:abstractNum>
-  <w:abstractNum w:abstractNumId="39" w15:restartNumberingAfterBreak="0">
+  <w:abstractNum w:abstractNumId="40" w15:restartNumberingAfterBreak="0">
     <w:nsid w:val="7745669D"/>
     <w:multiLevelType w:val="hybridMultilevel"/>
     <w:tmpl w:val="7C84415A"/>
@@ -11369,7 +11585,7 @@
       </w:pPr>
     </w:lvl>
   </w:abstractNum>
-  <w:abstractNum w:abstractNumId="40" w15:restartNumberingAfterBreak="0">
+  <w:abstractNum w:abstractNumId="41" w15:restartNumberingAfterBreak="0">
     <w:nsid w:val="79405515"/>
     <w:multiLevelType w:val="hybridMultilevel"/>
     <w:tmpl w:val="B588D586"/>
@@ -11485,7 +11701,7 @@
       </w:pPr>
     </w:lvl>
   </w:abstractNum>
-  <w:abstractNum w:abstractNumId="41" w15:restartNumberingAfterBreak="0">
+  <w:abstractNum w:abstractNumId="42" w15:restartNumberingAfterBreak="0">
     <w:nsid w:val="795348F1"/>
     <w:multiLevelType w:val="multilevel"/>
     <w:tmpl w:val="00000011"/>
@@ -11599,13 +11815,13 @@
     </w:lvl>
   </w:abstractNum>
   <w:num w:numId="1">
-    <w:abstractNumId w:val="36"/>
+    <w:abstractNumId w:val="37"/>
   </w:num>
   <w:num w:numId="2">
-    <w:abstractNumId w:val="22"/>
+    <w:abstractNumId w:val="23"/>
   </w:num>
   <w:num w:numId="3">
-    <w:abstractNumId w:val="18"/>
+    <w:abstractNumId w:val="19"/>
   </w:num>
   <w:num w:numId="4">
     <w:abstractNumId w:val="0"/>
@@ -11662,67 +11878,70 @@
     <w:abstractNumId w:val="17"/>
   </w:num>
   <w:num w:numId="22">
+    <w:abstractNumId w:val="25"/>
+  </w:num>
+  <w:num w:numId="23">
+    <w:abstractNumId w:val="42"/>
+  </w:num>
+  <w:num w:numId="24">
+    <w:abstractNumId w:val="41"/>
+  </w:num>
+  <w:num w:numId="25">
     <w:abstractNumId w:val="24"/>
   </w:num>
-  <w:num w:numId="23">
-    <w:abstractNumId w:val="41"/>
+  <w:num w:numId="26">
+    <w:abstractNumId w:val="21"/>
   </w:num>
-  <w:num w:numId="24">
+  <w:num w:numId="27">
+    <w:abstractNumId w:val="26"/>
+  </w:num>
+  <w:num w:numId="28">
+    <w:abstractNumId w:val="31"/>
+  </w:num>
+  <w:num w:numId="29">
+    <w:abstractNumId w:val="27"/>
+  </w:num>
+  <w:num w:numId="30">
+    <w:abstractNumId w:val="38"/>
+  </w:num>
+  <w:num w:numId="31">
+    <w:abstractNumId w:val="32"/>
+  </w:num>
+  <w:num w:numId="32">
+    <w:abstractNumId w:val="22"/>
+  </w:num>
+  <w:num w:numId="33">
+    <w:abstractNumId w:val="20"/>
+  </w:num>
+  <w:num w:numId="34">
+    <w:abstractNumId w:val="36"/>
+  </w:num>
+  <w:num w:numId="35">
+    <w:abstractNumId w:val="30"/>
+  </w:num>
+  <w:num w:numId="36">
+    <w:abstractNumId w:val="33"/>
+  </w:num>
+  <w:num w:numId="37">
+    <w:abstractNumId w:val="29"/>
+  </w:num>
+  <w:num w:numId="38">
+    <w:abstractNumId w:val="35"/>
+  </w:num>
+  <w:num w:numId="39">
+    <w:abstractNumId w:val="34"/>
+  </w:num>
+  <w:num w:numId="40">
+    <w:abstractNumId w:val="39"/>
+  </w:num>
+  <w:num w:numId="41">
+    <w:abstractNumId w:val="28"/>
+  </w:num>
+  <w:num w:numId="42">
     <w:abstractNumId w:val="40"/>
   </w:num>
-  <w:num w:numId="25">
-    <w:abstractNumId w:val="23"/>
-  </w:num>
-  <w:num w:numId="26">
-    <w:abstractNumId w:val="20"/>
-  </w:num>
-  <w:num w:numId="27">
-    <w:abstractNumId w:val="25"/>
-  </w:num>
-  <w:num w:numId="28">
-    <w:abstractNumId w:val="30"/>
-  </w:num>
-  <w:num w:numId="29">
-    <w:abstractNumId w:val="26"/>
-  </w:num>
-  <w:num w:numId="30">
-    <w:abstractNumId w:val="37"/>
-  </w:num>
-  <w:num w:numId="31">
-    <w:abstractNumId w:val="31"/>
-  </w:num>
-  <w:num w:numId="32">
-    <w:abstractNumId w:val="21"/>
-  </w:num>
-  <w:num w:numId="33">
-    <w:abstractNumId w:val="19"/>
-  </w:num>
-  <w:num w:numId="34">
-    <w:abstractNumId w:val="35"/>
-  </w:num>
-  <w:num w:numId="35">
-    <w:abstractNumId w:val="29"/>
-  </w:num>
-  <w:num w:numId="36">
-    <w:abstractNumId w:val="32"/>
-  </w:num>
-  <w:num w:numId="37">
-    <w:abstractNumId w:val="28"/>
-  </w:num>
-  <w:num w:numId="38">
-    <w:abstractNumId w:val="34"/>
-  </w:num>
-  <w:num w:numId="39">
-    <w:abstractNumId w:val="33"/>
-  </w:num>
-  <w:num w:numId="40">
-    <w:abstractNumId w:val="38"/>
-  </w:num>
-  <w:num w:numId="41">
-    <w:abstractNumId w:val="27"/>
-  </w:num>
-  <w:num w:numId="42">
-    <w:abstractNumId w:val="39"/>
+  <w:num w:numId="43">
+    <w:abstractNumId w:val="18"/>
   </w:num>
 </w:numbering>
 </file>
@@ -13538,7 +13757,7 @@
 </file>
 
 <file path=customXml/itemProps1.xml><?xml version="1.0" encoding="utf-8"?>
-<ds:datastoreItem xmlns:ds="http://schemas.openxmlformats.org/officeDocument/2006/customXml" ds:itemID="{2F5C97BF-D84E-4639-B10E-E0D1BD911ABE}">
+<ds:datastoreItem xmlns:ds="http://schemas.openxmlformats.org/officeDocument/2006/customXml" ds:itemID="{7FC91308-03B6-4B16-941A-B09A9434E43B}">
   <ds:schemaRefs>
     <ds:schemaRef ds:uri="http://schemas.openxmlformats.org/officeDocument/2006/bibliography"/>
   </ds:schemaRefs>

</xml_diff>

<commit_message>
HA commit6 - uoc luong gia thanh
</commit_message>
<xml_diff>
--- a/docs/QuanTriDuAn-Nhom10.docx
+++ b/docs/QuanTriDuAn-Nhom10.docx
@@ -4335,7 +4335,7 @@
               </wp:inline>
             </w:drawing>
           </mc:Choice>
-          <mc:Fallback xmlns:cx="http://schemas.microsoft.com/office/drawing/2014/chartex" xmlns:cx1="http://schemas.microsoft.com/office/drawing/2015/9/8/chartex" xmlns:cx2="http://schemas.microsoft.com/office/drawing/2015/10/21/chartex" xmlns:cx3="http://schemas.microsoft.com/office/drawing/2016/5/9/chartex" xmlns:cx4="http://schemas.microsoft.com/office/drawing/2016/5/10/chartex" xmlns:cx5="http://schemas.microsoft.com/office/drawing/2016/5/11/chartex" xmlns:cx6="http://schemas.microsoft.com/office/drawing/2016/5/12/chartex" xmlns:cx7="http://schemas.microsoft.com/office/drawing/2016/5/13/chartex" xmlns:cx8="http://schemas.microsoft.com/office/drawing/2016/5/14/chartex" xmlns:aink="http://schemas.microsoft.com/office/drawing/2016/ink" xmlns:am3d="http://schemas.microsoft.com/office/drawing/2017/model3d" xmlns:w16cid="http://schemas.microsoft.com/office/word/2016/wordml/cid" xmlns:w16se="http://schemas.microsoft.com/office/word/2015/wordml/symex" xmlns:a14="http://schemas.microsoft.com/office/drawing/2010/main" xmlns:pic="http://schemas.openxmlformats.org/drawingml/2006/picture" xmlns:a="http://schemas.openxmlformats.org/drawingml/2006/main" xmlns:w16="http://schemas.microsoft.com/office/word/2018/wordml" xmlns:w16cex="http://schemas.microsoft.com/office/word/2018/wordml/cex">
+          <mc:Fallback xmlns:w16cex="http://schemas.microsoft.com/office/word/2018/wordml/cex" xmlns:w16="http://schemas.microsoft.com/office/word/2018/wordml" xmlns:a="http://schemas.openxmlformats.org/drawingml/2006/main" xmlns:pic="http://schemas.openxmlformats.org/drawingml/2006/picture" xmlns:a14="http://schemas.microsoft.com/office/drawing/2010/main" xmlns:w16se="http://schemas.microsoft.com/office/word/2015/wordml/symex" xmlns:w16cid="http://schemas.microsoft.com/office/word/2016/wordml/cid" xmlns:am3d="http://schemas.microsoft.com/office/drawing/2017/model3d" xmlns:aink="http://schemas.microsoft.com/office/drawing/2016/ink" xmlns:cx8="http://schemas.microsoft.com/office/drawing/2016/5/14/chartex" xmlns:cx7="http://schemas.microsoft.com/office/drawing/2016/5/13/chartex" xmlns:cx6="http://schemas.microsoft.com/office/drawing/2016/5/12/chartex" xmlns:cx5="http://schemas.microsoft.com/office/drawing/2016/5/11/chartex" xmlns:cx4="http://schemas.microsoft.com/office/drawing/2016/5/10/chartex" xmlns:cx3="http://schemas.microsoft.com/office/drawing/2016/5/9/chartex" xmlns:cx2="http://schemas.microsoft.com/office/drawing/2015/10/21/chartex" xmlns:cx1="http://schemas.microsoft.com/office/drawing/2015/9/8/chartex" xmlns:cx="http://schemas.microsoft.com/office/drawing/2014/chartex">
             <w:pict w14:anchorId="5CEC36E4">
               <v:group id="Canvas 5" style="width:210.35pt;height:92.05pt;mso-position-horizontal-relative:char;mso-position-vertical-relative:line" coordsize="26714,11684" o:spid="_x0000_s1026" editas="canvas" w14:anchorId="456B0A6C" o:gfxdata="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">
                 <v:shapetype id="_x0000_t75" coordsize="21600,21600" filled="f" stroked="f" o:spt="75" o:preferrelative="t" path="m@4@5l@4@11@9@11@9@5xe">
@@ -6893,75 +6893,102 @@
         </w:numPr>
       </w:pPr>
       <w:r>
-        <w:t xml:space="preserve">Mất nhiều thời gian hơn dự kiến </w:t>
-      </w:r>
-      <w:bookmarkStart w:id="18" w:name="_GoBack"/>
-      <w:bookmarkEnd w:id="18"/>
-      <w:r>
-        <w:t>khi định vị bằng google map và lấy thời gian thực trên server</w:t>
+        <w:t>Mất nhiều thời gian hơn dự kiến khi định vị bằng google map và lấy thời gian thực trên server</w:t>
       </w:r>
     </w:p>
     <w:p>
       <w:pPr>
         <w:pStyle w:val="Heading1"/>
       </w:pPr>
-      <w:bookmarkStart w:id="19" w:name="_Toc25660396"/>
+      <w:bookmarkStart w:id="18" w:name="_Toc25660396"/>
       <w:r>
         <w:lastRenderedPageBreak/>
         <w:t>Ước lượng giá thành</w:t>
       </w:r>
+      <w:bookmarkEnd w:id="18"/>
+    </w:p>
+    <w:p>
+      <w:pPr>
+        <w:rPr>
+          <w:i/>
+        </w:rPr>
+      </w:pPr>
+      <w:r>
+        <w:rPr>
+          <w:i/>
+        </w:rPr>
+        <w:t xml:space="preserve">Chi phí </w:t>
+      </w:r>
+      <w:r>
+        <w:rPr>
+          <w:i/>
+        </w:rPr>
+        <w:t>phát triển</w:t>
+      </w:r>
+      <w:r>
+        <w:rPr>
+          <w:i/>
+        </w:rPr>
+        <w:t>: 10 000 000 vnđ</w:t>
+      </w:r>
+      <w:r>
+        <w:rPr>
+          <w:i/>
+        </w:rPr>
+        <w:t xml:space="preserve">  +  Chi phí kiểm thử</w:t>
+      </w:r>
+      <w:r>
+        <w:rPr>
+          <w:i/>
+        </w:rPr>
+        <w:t>: 2 000 000 vnđ</w:t>
+      </w:r>
+    </w:p>
+    <w:p>
+      <w:pPr>
+        <w:rPr>
+          <w:i/>
+        </w:rPr>
+      </w:pPr>
+      <w:r>
+        <w:rPr>
+          <w:i/>
+        </w:rPr>
+        <w:t>Chi phí vận hành</w:t>
+      </w:r>
+      <w:r>
+        <w:rPr>
+          <w:i/>
+        </w:rPr>
+        <w:t>, quản lý, hành chính</w:t>
+      </w:r>
+      <w:r>
+        <w:rPr>
+          <w:i/>
+        </w:rPr>
+        <w:t>: 5 000 0000 vnđ</w:t>
+      </w:r>
+    </w:p>
+    <w:p>
+      <w:pPr>
+        <w:rPr>
+          <w:i/>
+        </w:rPr>
+      </w:pPr>
+      <w:r>
+        <w:rPr>
+          <w:i/>
+        </w:rPr>
+        <w:t>Chi phí kính doanh, quảng cáo, tiếp thị</w:t>
+      </w:r>
+      <w:r>
+        <w:rPr>
+          <w:i/>
+        </w:rPr>
+        <w:t>: 3 000 000 vnđ</w:t>
+      </w:r>
+      <w:bookmarkStart w:id="19" w:name="_GoBack"/>
       <w:bookmarkEnd w:id="19"/>
-    </w:p>
-    <w:p>
-      <w:pPr>
-        <w:rPr>
-          <w:i/>
-        </w:rPr>
-      </w:pPr>
-      <w:r>
-        <w:rPr>
-          <w:i/>
-        </w:rPr>
-        <w:t xml:space="preserve">Chi phí </w:t>
-      </w:r>
-      <w:r>
-        <w:rPr>
-          <w:i/>
-        </w:rPr>
-        <w:t>phát triển  +  Chi phí kiểm thử</w:t>
-      </w:r>
-    </w:p>
-    <w:p>
-      <w:pPr>
-        <w:rPr>
-          <w:i/>
-        </w:rPr>
-      </w:pPr>
-      <w:r>
-        <w:rPr>
-          <w:i/>
-        </w:rPr>
-        <w:t>Chi phí vận hành</w:t>
-      </w:r>
-      <w:r>
-        <w:rPr>
-          <w:i/>
-        </w:rPr>
-        <w:t>, quản lý, hành chính</w:t>
-      </w:r>
-    </w:p>
-    <w:p>
-      <w:pPr>
-        <w:rPr>
-          <w:i/>
-        </w:rPr>
-      </w:pPr>
-      <w:r>
-        <w:rPr>
-          <w:i/>
-        </w:rPr>
-        <w:t>Chi phí kính doanh, quảng cáo, tiếp thị</w:t>
-      </w:r>
     </w:p>
     <w:p>
       <w:pPr>
@@ -8133,7 +8160,7 @@
             </wp:anchor>
           </w:drawing>
         </mc:Choice>
-        <mc:Fallback xmlns:cx="http://schemas.microsoft.com/office/drawing/2014/chartex" xmlns:cx1="http://schemas.microsoft.com/office/drawing/2015/9/8/chartex" xmlns:cx2="http://schemas.microsoft.com/office/drawing/2015/10/21/chartex" xmlns:cx3="http://schemas.microsoft.com/office/drawing/2016/5/9/chartex" xmlns:cx4="http://schemas.microsoft.com/office/drawing/2016/5/10/chartex" xmlns:cx5="http://schemas.microsoft.com/office/drawing/2016/5/11/chartex" xmlns:cx6="http://schemas.microsoft.com/office/drawing/2016/5/12/chartex" xmlns:cx7="http://schemas.microsoft.com/office/drawing/2016/5/13/chartex" xmlns:cx8="http://schemas.microsoft.com/office/drawing/2016/5/14/chartex" xmlns:aink="http://schemas.microsoft.com/office/drawing/2016/ink" xmlns:am3d="http://schemas.microsoft.com/office/drawing/2017/model3d" xmlns:w16cid="http://schemas.microsoft.com/office/word/2016/wordml/cid" xmlns:w16se="http://schemas.microsoft.com/office/word/2015/wordml/symex">
+        <mc:Fallback xmlns:w16se="http://schemas.microsoft.com/office/word/2015/wordml/symex" xmlns:w16cid="http://schemas.microsoft.com/office/word/2016/wordml/cid" xmlns:am3d="http://schemas.microsoft.com/office/drawing/2017/model3d" xmlns:aink="http://schemas.microsoft.com/office/drawing/2016/ink" xmlns:cx8="http://schemas.microsoft.com/office/drawing/2016/5/14/chartex" xmlns:cx7="http://schemas.microsoft.com/office/drawing/2016/5/13/chartex" xmlns:cx6="http://schemas.microsoft.com/office/drawing/2016/5/12/chartex" xmlns:cx5="http://schemas.microsoft.com/office/drawing/2016/5/11/chartex" xmlns:cx4="http://schemas.microsoft.com/office/drawing/2016/5/10/chartex" xmlns:cx3="http://schemas.microsoft.com/office/drawing/2016/5/9/chartex" xmlns:cx2="http://schemas.microsoft.com/office/drawing/2015/10/21/chartex" xmlns:cx1="http://schemas.microsoft.com/office/drawing/2015/9/8/chartex" xmlns:cx="http://schemas.microsoft.com/office/drawing/2014/chartex">
           <w:pict>
             <v:shapetype w14:anchorId="2A850F9D" id="_x0000_t202" coordsize="21600,21600" o:spt="202" path="m,l,21600r21600,l21600,xe">
               <v:stroke joinstyle="miter"/>
@@ -13910,7 +13937,7 @@
 </file>
 
 <file path=customXml/itemProps1.xml><?xml version="1.0" encoding="utf-8"?>
-<ds:datastoreItem xmlns:ds="http://schemas.openxmlformats.org/officeDocument/2006/customXml" ds:itemID="{E5A1A715-9563-445A-B234-FB8B76EF8C48}">
+<ds:datastoreItem xmlns:ds="http://schemas.openxmlformats.org/officeDocument/2006/customXml" ds:itemID="{2DFC27A2-1AF2-4916-A2DB-BBB89D78183A}">
   <ds:schemaRefs>
     <ds:schemaRef ds:uri="http://schemas.openxmlformats.org/officeDocument/2006/bibliography"/>
   </ds:schemaRefs>

</xml_diff>

<commit_message>
HA commit7 - uoc luong chat luong
</commit_message>
<xml_diff>
--- a/docs/QuanTriDuAn-Nhom10.docx
+++ b/docs/QuanTriDuAn-Nhom10.docx
@@ -6987,21 +6987,19 @@
         </w:rPr>
         <w:t>: 3 000 000 vnđ</w:t>
       </w:r>
-      <w:bookmarkStart w:id="19" w:name="_GoBack"/>
+    </w:p>
+    <w:p>
+      <w:pPr>
+        <w:pStyle w:val="Heading1"/>
+      </w:pPr>
+      <w:bookmarkStart w:id="19" w:name="_Toc25660397"/>
+      <w:r>
+        <w:t>Ước lượng chất lượng</w:t>
+      </w:r>
       <w:bookmarkEnd w:id="19"/>
     </w:p>
     <w:p>
       <w:pPr>
-        <w:pStyle w:val="Heading1"/>
-      </w:pPr>
-      <w:bookmarkStart w:id="20" w:name="_Toc25660397"/>
-      <w:r>
-        <w:t>Ước lượng chất lượng</w:t>
-      </w:r>
-      <w:bookmarkEnd w:id="20"/>
-    </w:p>
-    <w:p>
-      <w:pPr>
         <w:rPr>
           <w:i/>
         </w:rPr>
@@ -7012,18 +7010,30 @@
         </w:rPr>
         <w:t>Ước lượng số dòng code</w:t>
       </w:r>
-    </w:p>
-    <w:p>
-      <w:pPr>
+      <w:r>
         <w:rPr>
           <w:i/>
         </w:rPr>
-      </w:pPr>
-      <w:r>
+        <w:t>: 5000 dòng</w:t>
+      </w:r>
+    </w:p>
+    <w:p>
+      <w:pPr>
         <w:rPr>
           <w:i/>
         </w:rPr>
-        <w:t xml:space="preserve">Ước lượng số testcase </w:t>
+      </w:pPr>
+      <w:r>
+        <w:rPr>
+          <w:i/>
+        </w:rPr>
+        <w:t>Ước lượng số</w:t>
+      </w:r>
+      <w:r>
+        <w:rPr>
+          <w:i/>
+        </w:rPr>
+        <w:t xml:space="preserve"> testcase: 50 testcase</w:t>
       </w:r>
     </w:p>
     <w:p>
@@ -7061,27 +7071,50 @@
         </w:rPr>
         <w:t>oc</w:t>
       </w:r>
-    </w:p>
-    <w:p>
-      <w:pPr>
+      <w:r>
         <w:rPr>
           <w:i/>
           <w:lang w:val="fr-FR"/>
         </w:rPr>
-      </w:pPr>
-      <w:r>
+        <w:t>: 5 dòng</w:t>
+      </w:r>
+    </w:p>
+    <w:p>
+      <w:pPr>
         <w:rPr>
           <w:i/>
           <w:lang w:val="fr-FR"/>
         </w:rPr>
-        <w:t>Qui định về số unit test, au</w:t>
-      </w:r>
+      </w:pPr>
       <w:r>
         <w:rPr>
           <w:i/>
           <w:lang w:val="fr-FR"/>
         </w:rPr>
+        <w:t>Qui định về số unit test, au</w:t>
+      </w:r>
+      <w:r>
+        <w:rPr>
+          <w:i/>
+          <w:lang w:val="fr-FR"/>
+        </w:rPr>
         <w:t>tomation test</w:t>
+      </w:r>
+      <w:r>
+        <w:rPr>
+          <w:i/>
+          <w:lang w:val="fr-FR"/>
+        </w:rPr>
+        <w:t>: 30</w:t>
+      </w:r>
+      <w:bookmarkStart w:id="20" w:name="_GoBack"/>
+      <w:bookmarkEnd w:id="20"/>
+      <w:r>
+        <w:rPr>
+          <w:i/>
+          <w:lang w:val="fr-FR"/>
+        </w:rPr>
+        <w:t xml:space="preserve"> </w:t>
       </w:r>
     </w:p>
     <w:p>
@@ -13937,7 +13970,7 @@
 </file>
 
 <file path=customXml/itemProps1.xml><?xml version="1.0" encoding="utf-8"?>
-<ds:datastoreItem xmlns:ds="http://schemas.openxmlformats.org/officeDocument/2006/customXml" ds:itemID="{2DFC27A2-1AF2-4916-A2DB-BBB89D78183A}">
+<ds:datastoreItem xmlns:ds="http://schemas.openxmlformats.org/officeDocument/2006/customXml" ds:itemID="{9D991F39-FB78-4CB4-B4E6-E5F037910B98}">
   <ds:schemaRefs>
     <ds:schemaRef ds:uri="http://schemas.openxmlformats.org/officeDocument/2006/bibliography"/>
   </ds:schemaRefs>

</xml_diff>

<commit_message>
HA commit8 - sua loi
</commit_message>
<xml_diff>
--- a/docs/QuanTriDuAn-Nhom10.docx
+++ b/docs/QuanTriDuAn-Nhom10.docx
@@ -5836,219 +5836,242 @@
         </w:rPr>
         <w:t>Nguyễn Bá Việt</w:t>
       </w:r>
-    </w:p>
-    <w:p>
-      <w:pPr>
+      <w:r>
         <w:rPr>
           <w:i/>
           <w:iCs/>
         </w:rPr>
-      </w:pPr>
-      <w:r>
+        <w:t>.</w:t>
+      </w:r>
+      <w:bookmarkStart w:id="5" w:name="_GoBack"/>
+      <w:bookmarkEnd w:id="5"/>
+    </w:p>
+    <w:p>
+      <w:pPr>
         <w:rPr>
           <w:i/>
           <w:iCs/>
         </w:rPr>
-        <w:t>Anh Nguyễn Mạnh Cường</w:t>
-      </w:r>
-    </w:p>
-    <w:p>
-      <w:pPr>
-        <w:pStyle w:val="Heading2"/>
-      </w:pPr>
-      <w:bookmarkStart w:id="5" w:name="_Toc25660383"/>
-      <w:r>
-        <w:t>Thông tin liên hệ phía công ty</w:t>
-      </w:r>
-      <w:bookmarkEnd w:id="5"/>
-    </w:p>
-    <w:p>
-      <w:pPr>
+      </w:pPr>
+      <w:r>
         <w:rPr>
           <w:i/>
           <w:iCs/>
         </w:rPr>
-      </w:pPr>
+        <w:t>Anh Nguyễn Mạnh Cường</w:t>
+      </w:r>
       <w:r>
         <w:rPr>
           <w:i/>
           <w:iCs/>
         </w:rPr>
-        <w:t xml:space="preserve">Lập trình viên: </w:t>
-      </w:r>
-      <w:r>
+        <w:t>.</w:t>
+      </w:r>
+    </w:p>
+    <w:p>
+      <w:pPr>
+        <w:pStyle w:val="Heading2"/>
+      </w:pPr>
+      <w:bookmarkStart w:id="6" w:name="_Toc25660383"/>
+      <w:r>
+        <w:t>Thông tin liên hệ phía công ty</w:t>
+      </w:r>
+      <w:bookmarkEnd w:id="6"/>
+    </w:p>
+    <w:p>
+      <w:pPr>
         <w:rPr>
           <w:i/>
           <w:iCs/>
         </w:rPr>
-        <w:t>Đinh Hoàng Anh , Lương Minh Dương , Đào Đình Quân , Phạm Lê Tuấn Anh</w:t>
-      </w:r>
+      </w:pPr>
       <w:r>
         <w:rPr>
           <w:i/>
           <w:iCs/>
         </w:rPr>
-        <w:t>.</w:t>
-      </w:r>
-    </w:p>
-    <w:p>
-      <w:pPr>
+        <w:t xml:space="preserve">Lập trình viên: </w:t>
+      </w:r>
+      <w:r>
         <w:rPr>
           <w:i/>
           <w:iCs/>
         </w:rPr>
-      </w:pPr>
+        <w:t>Đinh Hoàng Anh , Lương Minh Dương , Đào Đình Quân , Phạm Lê Tuấn Anh</w:t>
+      </w:r>
       <w:r>
         <w:rPr>
           <w:i/>
           <w:iCs/>
         </w:rPr>
-        <w:t xml:space="preserve">Phiên dịch: </w:t>
-      </w:r>
-      <w:r>
+        <w:t>.</w:t>
+      </w:r>
+    </w:p>
+    <w:p>
+      <w:pPr>
         <w:rPr>
           <w:i/>
           <w:iCs/>
         </w:rPr>
-        <w:t>Giang</w:t>
-      </w:r>
+      </w:pPr>
       <w:r>
         <w:rPr>
           <w:i/>
           <w:iCs/>
         </w:rPr>
-        <w:t>,</w:t>
+        <w:t xml:space="preserve">Phiên dịch: </w:t>
       </w:r>
       <w:r>
         <w:rPr>
           <w:i/>
           <w:iCs/>
         </w:rPr>
-        <w:t xml:space="preserve"> </w:t>
+        <w:t>Giang</w:t>
       </w:r>
       <w:r>
         <w:rPr>
           <w:i/>
           <w:iCs/>
         </w:rPr>
-        <w:t>Trang , Phượ</w:t>
+        <w:t>,</w:t>
       </w:r>
       <w:r>
         <w:rPr>
           <w:i/>
           <w:iCs/>
         </w:rPr>
-        <w:t>ng.</w:t>
+        <w:t xml:space="preserve"> </w:t>
       </w:r>
       <w:r>
         <w:rPr>
           <w:i/>
           <w:iCs/>
         </w:rPr>
-        <w:t xml:space="preserve"> </w:t>
+        <w:t>Trang , Phượ</w:t>
       </w:r>
       <w:r>
         <w:rPr>
           <w:i/>
           <w:iCs/>
         </w:rPr>
-        <w:t xml:space="preserve"> </w:t>
-      </w:r>
-    </w:p>
-    <w:p>
-      <w:pPr>
-        <w:pStyle w:val="Heading2"/>
-      </w:pPr>
-      <w:bookmarkStart w:id="6" w:name="_Toc25660384"/>
-      <w:r>
-        <w:t>Phân chia vai trò của thành viên dự án và khách hàng</w:t>
-      </w:r>
-      <w:bookmarkEnd w:id="6"/>
-    </w:p>
-    <w:p>
-      <w:pPr>
+        <w:t>ng.</w:t>
+      </w:r>
+      <w:r>
         <w:rPr>
           <w:i/>
           <w:iCs/>
         </w:rPr>
-      </w:pPr>
+        <w:t xml:space="preserve"> </w:t>
+      </w:r>
       <w:r>
         <w:rPr>
           <w:i/>
           <w:iCs/>
         </w:rPr>
-        <w:t xml:space="preserve">Giám đốc: </w:t>
-      </w:r>
-      <w:r>
+        <w:t xml:space="preserve"> </w:t>
+      </w:r>
+    </w:p>
+    <w:p>
+      <w:pPr>
+        <w:pStyle w:val="Heading2"/>
+      </w:pPr>
+      <w:bookmarkStart w:id="7" w:name="_Toc25660384"/>
+      <w:r>
+        <w:t>Phân chia vai trò của thành viên dự án và khách hàng</w:t>
+      </w:r>
+      <w:bookmarkEnd w:id="7"/>
+    </w:p>
+    <w:p>
+      <w:pPr>
         <w:rPr>
           <w:i/>
           <w:iCs/>
         </w:rPr>
-        <w:t>Bình</w:t>
-      </w:r>
+      </w:pPr>
       <w:r>
         <w:rPr>
           <w:i/>
           <w:iCs/>
         </w:rPr>
-        <w:t xml:space="preserve">, tài chính, nhân sự, </w:t>
+        <w:t xml:space="preserve">Giám đốc: </w:t>
       </w:r>
       <w:r>
         <w:rPr>
           <w:i/>
           <w:iCs/>
         </w:rPr>
-        <w:t>yêu c</w:t>
+        <w:t>Bình</w:t>
       </w:r>
       <w:r>
         <w:rPr>
           <w:i/>
           <w:iCs/>
         </w:rPr>
-        <w:t>ầ</w:t>
+        <w:t xml:space="preserve">, tài chính, nhân sự, </w:t>
       </w:r>
       <w:r>
         <w:rPr>
           <w:i/>
           <w:iCs/>
         </w:rPr>
-        <w:t xml:space="preserve">u cơ bản: </w:t>
+        <w:t>yêu c</w:t>
       </w:r>
       <w:r>
         <w:rPr>
           <w:i/>
           <w:iCs/>
         </w:rPr>
-        <w:t>Lập kế hoạch ,khả năng lãnh đạo và tầm nhìn xa trong công việc .</w:t>
-      </w:r>
-    </w:p>
-    <w:p>
-      <w:pPr>
+        <w:t>ầ</w:t>
+      </w:r>
+      <w:r>
         <w:rPr>
           <w:i/>
           <w:iCs/>
         </w:rPr>
-      </w:pPr>
+        <w:t xml:space="preserve">u cơ bản: </w:t>
+      </w:r>
       <w:r>
         <w:rPr>
           <w:i/>
           <w:iCs/>
         </w:rPr>
-        <w:t xml:space="preserve">Hoàng Anh </w:t>
-      </w:r>
-      <w:r>
+        <w:t>Lập kế hoạch ,khả năng lãnh đạo và tầm nhìn xa trong công việc .</w:t>
+      </w:r>
+    </w:p>
+    <w:p>
+      <w:pPr>
         <w:rPr>
           <w:i/>
           <w:iCs/>
         </w:rPr>
-        <w:t>: IT, chi tiết, báo tiến đ</w:t>
-      </w:r>
+      </w:pPr>
       <w:r>
         <w:rPr>
           <w:i/>
           <w:iCs/>
         </w:rPr>
+        <w:t xml:space="preserve">Hoàng Anh </w:t>
+      </w:r>
+      <w:r>
+        <w:rPr>
+          <w:i/>
+          <w:iCs/>
+        </w:rPr>
+        <w:t>: IT, chi tiết, báo tiến đ</w:t>
+      </w:r>
+      <w:r>
+        <w:rPr>
+          <w:i/>
+          <w:iCs/>
+        </w:rPr>
         <w:t>ộ</w:t>
+      </w:r>
+      <w:r>
+        <w:rPr>
+          <w:i/>
+          <w:iCs/>
+        </w:rPr>
+        <w:t>.</w:t>
       </w:r>
     </w:p>
     <w:p>
@@ -6080,24 +6103,24 @@
       <w:pPr>
         <w:pStyle w:val="Heading1"/>
       </w:pPr>
-      <w:bookmarkStart w:id="7" w:name="_Toc25660385"/>
+      <w:bookmarkStart w:id="8" w:name="_Toc25660385"/>
       <w:r>
         <w:t>Khảo sát dự án</w:t>
       </w:r>
-      <w:bookmarkEnd w:id="7"/>
+      <w:bookmarkEnd w:id="8"/>
     </w:p>
     <w:p>
       <w:pPr>
         <w:pStyle w:val="Heading2"/>
       </w:pPr>
-      <w:bookmarkStart w:id="8" w:name="_Toc25660386"/>
+      <w:bookmarkStart w:id="9" w:name="_Toc25660386"/>
       <w:r>
         <w:t>Yêu cầu khách hàng</w:t>
       </w:r>
       <w:r>
         <w:t xml:space="preserve"> </w:t>
       </w:r>
-      <w:bookmarkEnd w:id="8"/>
+      <w:bookmarkEnd w:id="9"/>
     </w:p>
     <w:p>
       <w:r>
@@ -6128,7 +6151,7 @@
       <w:pPr>
         <w:pStyle w:val="Heading2"/>
       </w:pPr>
-      <w:bookmarkStart w:id="9" w:name="_Toc25660387"/>
+      <w:bookmarkStart w:id="10" w:name="_Toc25660387"/>
       <w:r>
         <w:lastRenderedPageBreak/>
         <w:t xml:space="preserve">Mô hình </w:t>
@@ -6145,7 +6168,7 @@
       <w:r>
         <w:t xml:space="preserve">  </w:t>
       </w:r>
-      <w:bookmarkEnd w:id="9"/>
+      <w:bookmarkEnd w:id="10"/>
     </w:p>
     <w:p>
       <w:r>
@@ -6225,11 +6248,11 @@
       <w:pPr>
         <w:pStyle w:val="Heading2"/>
       </w:pPr>
-      <w:bookmarkStart w:id="10" w:name="_Toc25660388"/>
+      <w:bookmarkStart w:id="11" w:name="_Toc25660388"/>
       <w:r>
         <w:t>Mô hình hoạt động dự kiến sau khi áp dụng sản phẩm mới</w:t>
       </w:r>
-      <w:bookmarkEnd w:id="10"/>
+      <w:bookmarkEnd w:id="11"/>
     </w:p>
     <w:p>
       <w:pPr>
@@ -6339,14 +6362,14 @@
       <w:pPr>
         <w:pStyle w:val="Heading2"/>
       </w:pPr>
-      <w:bookmarkStart w:id="11" w:name="_Toc25660389"/>
+      <w:bookmarkStart w:id="12" w:name="_Toc25660389"/>
       <w:r>
         <w:t>Phạm vi</w:t>
       </w:r>
       <w:r>
         <w:t xml:space="preserve"> dự án</w:t>
       </w:r>
-      <w:bookmarkEnd w:id="11"/>
+      <w:bookmarkEnd w:id="12"/>
     </w:p>
     <w:p>
       <w:r>
@@ -6380,11 +6403,11 @@
       <w:pPr>
         <w:pStyle w:val="Heading1"/>
       </w:pPr>
-      <w:bookmarkStart w:id="12" w:name="_Toc25660390"/>
+      <w:bookmarkStart w:id="13" w:name="_Toc25660390"/>
       <w:r>
         <w:t>Giao tiếp/Trao đổi thông tin</w:t>
       </w:r>
-      <w:bookmarkEnd w:id="12"/>
+      <w:bookmarkEnd w:id="13"/>
     </w:p>
     <w:p>
       <w:pPr>
@@ -6425,65 +6448,93 @@
           <w:i/>
           <w:iCs/>
         </w:rPr>
-        <w:t xml:space="preserve">ổng kết : chiều thứ 2 : 14h- 15h </w:t>
-      </w:r>
-    </w:p>
-    <w:p>
-      <w:pPr>
+        <w:t>ổng kết : chiều thứ</w:t>
+      </w:r>
+      <w:r>
         <w:rPr>
           <w:i/>
           <w:iCs/>
         </w:rPr>
-      </w:pPr>
+        <w:t xml:space="preserve"> 2 : </w:t>
+      </w:r>
       <w:r>
         <w:rPr>
           <w:i/>
           <w:iCs/>
         </w:rPr>
-        <w:t>Yêu cầu: cần phải NOTE được các mục tiêu tuần vừa rồi đã làm được, những vấn đề phát sinh lỗi, giải pháp, và mục tiêu đề ra cho tuần tới</w:t>
-      </w:r>
-      <w:r>
+        <w:t xml:space="preserve">14h- 15h </w:t>
+      </w:r>
+    </w:p>
+    <w:p>
+      <w:pPr>
         <w:rPr>
           <w:i/>
           <w:iCs/>
         </w:rPr>
-        <w:t>.</w:t>
-      </w:r>
-    </w:p>
-    <w:p>
-      <w:pPr>
+      </w:pPr>
+      <w:r>
         <w:rPr>
           <w:i/>
           <w:iCs/>
         </w:rPr>
-      </w:pPr>
+        <w:t>Yêu cầu: cần phải NOTE được các mục tiêu tuần vừa rồi đã làm được, những vấn đề phát sinh lỗi, giải pháp, và mục tiêu đề ra cho tuần tới</w:t>
+      </w:r>
       <w:r>
         <w:rPr>
           <w:i/>
           <w:iCs/>
         </w:rPr>
-        <w:t>Họp bổ sung ( cập nhật ): sáng thứ 3, sáng t</w:t>
-      </w:r>
-      <w:r>
+        <w:t>.</w:t>
+      </w:r>
+    </w:p>
+    <w:p>
+      <w:pPr>
         <w:rPr>
           <w:i/>
           <w:iCs/>
         </w:rPr>
-        <w:t xml:space="preserve">                                     </w:t>
-      </w:r>
+      </w:pPr>
       <w:r>
         <w:rPr>
           <w:i/>
           <w:iCs/>
         </w:rPr>
-        <w:t>hứ 5 (9h –10h)</w:t>
+        <w:t>Họp bổ</w:t>
       </w:r>
       <w:r>
         <w:rPr>
           <w:i/>
           <w:iCs/>
         </w:rPr>
-        <w:t>,</w:t>
+        <w:t xml:space="preserve"> sung (</w:t>
+      </w:r>
+      <w:r>
+        <w:rPr>
+          <w:i/>
+          <w:iCs/>
+        </w:rPr>
+        <w:t>cập nhậ</w:t>
+      </w:r>
+      <w:r>
+        <w:rPr>
+          <w:i/>
+          <w:iCs/>
+        </w:rPr>
+        <w:t>t</w:t>
+      </w:r>
+      <w:r>
+        <w:rPr>
+          <w:i/>
+          <w:iCs/>
+        </w:rPr>
+        <w:t>): sáng thứ 3, sáng thứ 5 (9h –10h)</w:t>
+      </w:r>
+      <w:r>
+        <w:rPr>
+          <w:i/>
+          <w:iCs/>
+        </w:rPr>
+        <w:t>.</w:t>
       </w:r>
       <w:r>
         <w:rPr>
@@ -6631,7 +6682,7 @@
       <w:pPr>
         <w:pStyle w:val="Heading1"/>
       </w:pPr>
-      <w:bookmarkStart w:id="13" w:name="_Toc25660391"/>
+      <w:bookmarkStart w:id="14" w:name="_Toc25660391"/>
       <w:r>
         <w:lastRenderedPageBreak/>
         <w:t>Ước lượng</w:t>
@@ -6639,17 +6690,17 @@
       <w:r>
         <w:t xml:space="preserve"> chung</w:t>
       </w:r>
-      <w:bookmarkEnd w:id="13"/>
+      <w:bookmarkEnd w:id="14"/>
     </w:p>
     <w:p>
       <w:pPr>
         <w:pStyle w:val="Heading2"/>
       </w:pPr>
-      <w:bookmarkStart w:id="14" w:name="_Toc25660392"/>
+      <w:bookmarkStart w:id="15" w:name="_Toc25660392"/>
       <w:r>
         <w:t>Ước lượng tính năng</w:t>
       </w:r>
-      <w:bookmarkEnd w:id="14"/>
+      <w:bookmarkEnd w:id="15"/>
     </w:p>
     <w:p>
       <w:pPr>
@@ -6755,11 +6806,11 @@
       <w:pPr>
         <w:pStyle w:val="Heading2"/>
       </w:pPr>
-      <w:bookmarkStart w:id="15" w:name="_Toc25660393"/>
+      <w:bookmarkStart w:id="16" w:name="_Toc25660393"/>
       <w:r>
         <w:t>Work Breakdown Structure</w:t>
       </w:r>
-      <w:bookmarkEnd w:id="15"/>
+      <w:bookmarkEnd w:id="16"/>
     </w:p>
     <w:p>
       <w:r>
@@ -6821,11 +6872,11 @@
       <w:pPr>
         <w:pStyle w:val="Heading2"/>
       </w:pPr>
-      <w:bookmarkStart w:id="16" w:name="_Toc25660394"/>
+      <w:bookmarkStart w:id="17" w:name="_Toc25660394"/>
       <w:r>
         <w:t>Ước lượng thời gian</w:t>
       </w:r>
-      <w:bookmarkEnd w:id="16"/>
+      <w:bookmarkEnd w:id="17"/>
     </w:p>
     <w:p>
       <w:pPr>
@@ -6854,11 +6905,11 @@
       <w:pPr>
         <w:pStyle w:val="Heading2"/>
       </w:pPr>
-      <w:bookmarkStart w:id="17" w:name="_Toc25660395"/>
+      <w:bookmarkStart w:id="18" w:name="_Toc25660395"/>
       <w:r>
         <w:t>Ước lượng rủi ro</w:t>
       </w:r>
-      <w:bookmarkEnd w:id="17"/>
+      <w:bookmarkEnd w:id="18"/>
     </w:p>
     <w:p>
       <w:pPr>
@@ -6900,12 +6951,12 @@
       <w:pPr>
         <w:pStyle w:val="Heading1"/>
       </w:pPr>
-      <w:bookmarkStart w:id="18" w:name="_Toc25660396"/>
+      <w:bookmarkStart w:id="19" w:name="_Toc25660396"/>
       <w:r>
         <w:lastRenderedPageBreak/>
         <w:t>Ước lượng giá thành</w:t>
       </w:r>
-      <w:bookmarkEnd w:id="18"/>
+      <w:bookmarkEnd w:id="19"/>
     </w:p>
     <w:p>
       <w:pPr>
@@ -6992,11 +7043,11 @@
       <w:pPr>
         <w:pStyle w:val="Heading1"/>
       </w:pPr>
-      <w:bookmarkStart w:id="19" w:name="_Toc25660397"/>
+      <w:bookmarkStart w:id="20" w:name="_Toc25660397"/>
       <w:r>
         <w:t>Ước lượng chất lượng</w:t>
       </w:r>
-      <w:bookmarkEnd w:id="19"/>
+      <w:bookmarkEnd w:id="20"/>
     </w:p>
     <w:p>
       <w:pPr>
@@ -7105,16 +7156,7 @@
           <w:i/>
           <w:lang w:val="fr-FR"/>
         </w:rPr>
-        <w:t>: 30</w:t>
-      </w:r>
-      <w:bookmarkStart w:id="20" w:name="_GoBack"/>
-      <w:bookmarkEnd w:id="20"/>
-      <w:r>
-        <w:rPr>
-          <w:i/>
-          <w:lang w:val="fr-FR"/>
-        </w:rPr>
-        <w:t xml:space="preserve"> </w:t>
+        <w:t xml:space="preserve">: 30 </w:t>
       </w:r>
     </w:p>
     <w:p>
@@ -7921,7 +7963,7 @@
         <w:color w:val="C00000"/>
         <w:lang w:eastAsia="ar-SA" w:bidi="ar-SA"/>
       </w:rPr>
-      <w:t>10</w:t>
+      <w:t>11</w:t>
     </w:r>
     <w:r>
       <w:rPr>
@@ -13970,7 +14012,7 @@
 </file>
 
 <file path=customXml/itemProps1.xml><?xml version="1.0" encoding="utf-8"?>
-<ds:datastoreItem xmlns:ds="http://schemas.openxmlformats.org/officeDocument/2006/customXml" ds:itemID="{9D991F39-FB78-4CB4-B4E6-E5F037910B98}">
+<ds:datastoreItem xmlns:ds="http://schemas.openxmlformats.org/officeDocument/2006/customXml" ds:itemID="{74A3C0A1-250F-4C6F-9E55-F1B649A888F1}">
   <ds:schemaRefs>
     <ds:schemaRef ds:uri="http://schemas.openxmlformats.org/officeDocument/2006/bibliography"/>
   </ds:schemaRefs>

</xml_diff>

<commit_message>
HAcommit9 - them link
</commit_message>
<xml_diff>
--- a/docs/QuanTriDuAn-Nhom10.docx
+++ b/docs/QuanTriDuAn-Nhom10.docx
@@ -5722,15 +5722,22 @@
         </w:rPr>
         <w:t xml:space="preserve">(bắt buộc): </w:t>
       </w:r>
-      <w:r>
-        <w:t>…</w:t>
-      </w:r>
-      <w:r>
-        <w:t>………………………………………..</w:t>
-      </w:r>
-      <w:r>
-        <w:t>…..</w:t>
-      </w:r>
+      <w:hyperlink r:id="rId17" w:anchor="/plantaskboard?groupId=62576ce0-bebb-4392-91f5-6e911ba5edbf&amp;planId=yy06TH3t2ky0qQeVXaVX18kAHcbe" w:history="1">
+        <w:r>
+          <w:rPr>
+            <w:rStyle w:val="Hyperlink"/>
+          </w:rPr>
+          <w:t>https://tasks.office.com/husteduvn.onmicrosoft.com/vi-</w:t>
+        </w:r>
+        <w:bookmarkStart w:id="3" w:name="_GoBack"/>
+        <w:bookmarkEnd w:id="3"/>
+        <w:r>
+          <w:rPr>
+            <w:rStyle w:val="Hyperlink"/>
+          </w:rPr>
+          <w:t>VN/Home/Planner/#/plantaskboard?groupId=62576ce0-bebb-4392-91f5-6e911ba5edbf&amp;planId=yy06TH3t2ky0qQeVXaVX18kAHcbe</w:t>
+        </w:r>
+      </w:hyperlink>
     </w:p>
     <w:p>
       <w:r>
@@ -5787,33 +5794,35 @@
         </w:rPr>
         <w:t xml:space="preserve"> </w:t>
       </w:r>
-      <w:r>
-        <w:t>…………………………………………</w:t>
-      </w:r>
-      <w:r>
-        <w:t>…………………….</w:t>
-      </w:r>
+      <w:hyperlink r:id="rId18" w:history="1">
+        <w:r>
+          <w:rPr>
+            <w:rStyle w:val="Hyperlink"/>
+          </w:rPr>
+          <w:t>https://github.com/anhhhoangg98/IT4240-nhom10</w:t>
+        </w:r>
+      </w:hyperlink>
     </w:p>
     <w:p/>
     <w:p>
       <w:pPr>
         <w:pStyle w:val="Heading1"/>
       </w:pPr>
-      <w:bookmarkStart w:id="3" w:name="_Toc25660381"/>
+      <w:bookmarkStart w:id="4" w:name="_Toc25660381"/>
       <w:r>
         <w:t>Các nhân sự tham gia dự án</w:t>
       </w:r>
-      <w:bookmarkEnd w:id="3"/>
+      <w:bookmarkEnd w:id="4"/>
     </w:p>
     <w:p>
       <w:pPr>
         <w:pStyle w:val="Heading2"/>
       </w:pPr>
-      <w:bookmarkStart w:id="4" w:name="_Toc25660382"/>
+      <w:bookmarkStart w:id="5" w:name="_Toc25660382"/>
       <w:r>
         <w:t>Thông tin liên hệ phía khách hàng</w:t>
       </w:r>
-      <w:bookmarkEnd w:id="4"/>
+      <w:bookmarkEnd w:id="5"/>
     </w:p>
     <w:p>
       <w:pPr>
@@ -5843,8 +5852,6 @@
         </w:rPr>
         <w:t>.</w:t>
       </w:r>
-      <w:bookmarkStart w:id="5" w:name="_GoBack"/>
-      <w:bookmarkEnd w:id="5"/>
     </w:p>
     <w:p>
       <w:pPr>
@@ -6144,6 +6151,7 @@
     </w:p>
     <w:p>
       <w:r>
+        <w:lastRenderedPageBreak/>
         <w:t>Đồng thời cũng cho phép người quản lý có thể dễ dàng trong việc thống kê ngày làm để từ đó có thể tính lương cho nhân viên dễ dàng hơn.</w:t>
       </w:r>
     </w:p>
@@ -6153,7 +6161,6 @@
       </w:pPr>
       <w:bookmarkStart w:id="10" w:name="_Toc25660387"/>
       <w:r>
-        <w:lastRenderedPageBreak/>
         <w:t xml:space="preserve">Mô hình </w:t>
       </w:r>
       <w:r>
@@ -6836,7 +6843,7 @@
                     </pic:cNvPicPr>
                   </pic:nvPicPr>
                   <pic:blipFill>
-                    <a:blip r:embed="rId17">
+                    <a:blip r:embed="rId19">
                       <a:extLst>
                         <a:ext uri="{28A0092B-C50C-407E-A947-70E740481C1C}">
                           <a14:useLocalDpi xmlns:a14="http://schemas.microsoft.com/office/drawing/2010/main" val="0"/>
@@ -7743,12 +7750,12 @@
     <w:p/>
     <w:p/>
     <w:sectPr>
-      <w:headerReference w:type="even" r:id="rId18"/>
-      <w:headerReference w:type="default" r:id="rId19"/>
-      <w:footerReference w:type="even" r:id="rId20"/>
-      <w:footerReference w:type="default" r:id="rId21"/>
-      <w:headerReference w:type="first" r:id="rId22"/>
-      <w:footerReference w:type="first" r:id="rId23"/>
+      <w:headerReference w:type="even" r:id="rId20"/>
+      <w:headerReference w:type="default" r:id="rId21"/>
+      <w:footerReference w:type="even" r:id="rId22"/>
+      <w:footerReference w:type="default" r:id="rId23"/>
+      <w:headerReference w:type="first" r:id="rId24"/>
+      <w:footerReference w:type="first" r:id="rId25"/>
       <w:footnotePr>
         <w:pos w:val="beneathText"/>
       </w:footnotePr>
@@ -7963,7 +7970,7 @@
         <w:color w:val="C00000"/>
         <w:lang w:eastAsia="ar-SA" w:bidi="ar-SA"/>
       </w:rPr>
-      <w:t>11</w:t>
+      <w:t>7</w:t>
     </w:r>
     <w:r>
       <w:rPr>
@@ -8235,7 +8242,7 @@
             </wp:anchor>
           </w:drawing>
         </mc:Choice>
-        <mc:Fallback xmlns:w16se="http://schemas.microsoft.com/office/word/2015/wordml/symex" xmlns:w16cid="http://schemas.microsoft.com/office/word/2016/wordml/cid" xmlns:am3d="http://schemas.microsoft.com/office/drawing/2017/model3d" xmlns:aink="http://schemas.microsoft.com/office/drawing/2016/ink" xmlns:cx8="http://schemas.microsoft.com/office/drawing/2016/5/14/chartex" xmlns:cx7="http://schemas.microsoft.com/office/drawing/2016/5/13/chartex" xmlns:cx6="http://schemas.microsoft.com/office/drawing/2016/5/12/chartex" xmlns:cx5="http://schemas.microsoft.com/office/drawing/2016/5/11/chartex" xmlns:cx4="http://schemas.microsoft.com/office/drawing/2016/5/10/chartex" xmlns:cx3="http://schemas.microsoft.com/office/drawing/2016/5/9/chartex" xmlns:cx2="http://schemas.microsoft.com/office/drawing/2015/10/21/chartex" xmlns:cx1="http://schemas.microsoft.com/office/drawing/2015/9/8/chartex" xmlns:cx="http://schemas.microsoft.com/office/drawing/2014/chartex">
+        <mc:Fallback>
           <w:pict>
             <v:shapetype w14:anchorId="2A850F9D" id="_x0000_t202" coordsize="21600,21600" o:spt="202" path="m,l,21600r21600,l21600,xe">
               <v:stroke joinstyle="miter"/>
@@ -8256,6 +8263,7 @@
                     <w:r>
                       <w:rPr>
                         <w:noProof/>
+                        <w:lang w:eastAsia="ja-JP" w:bidi="ar-SA"/>
                       </w:rPr>
                       <w:drawing>
                         <wp:inline distT="0" distB="0" distL="0" distR="0" wp14:anchorId="51DF58CA" wp14:editId="522A2E98">
@@ -8273,7 +8281,7 @@
                                   <pic:cNvPicPr/>
                                 </pic:nvPicPr>
                                 <pic:blipFill>
-                                  <a:blip r:embed="rId2">
+                                  <a:blip r:embed="rId1">
                                     <a:extLst>
                                       <a:ext uri="{28A0092B-C50C-407E-A947-70E740481C1C}">
                                         <a14:useLocalDpi xmlns:a14="http://schemas.microsoft.com/office/drawing/2010/main" val="0"/>
@@ -14012,7 +14020,7 @@
 </file>
 
 <file path=customXml/itemProps1.xml><?xml version="1.0" encoding="utf-8"?>
-<ds:datastoreItem xmlns:ds="http://schemas.openxmlformats.org/officeDocument/2006/customXml" ds:itemID="{74A3C0A1-250F-4C6F-9E55-F1B649A888F1}">
+<ds:datastoreItem xmlns:ds="http://schemas.openxmlformats.org/officeDocument/2006/customXml" ds:itemID="{48803BA6-773D-4CEC-A6FA-1E9C4456041A}">
   <ds:schemaRefs>
     <ds:schemaRef ds:uri="http://schemas.openxmlformats.org/officeDocument/2006/bibliography"/>
   </ds:schemaRefs>

</xml_diff>

<commit_message>
bổ sung giao diện app
</commit_message>
<xml_diff>
--- a/docs/QuanTriDuAn-Nhom10.docx
+++ b/docs/QuanTriDuAn-Nhom10.docx
@@ -8284,7 +8284,7 @@
               </wp:inline>
             </w:drawing>
           </mc:Choice>
-          <mc:Fallback xmlns:a14="http://schemas.microsoft.com/office/drawing/2010/main" xmlns:pic="http://schemas.openxmlformats.org/drawingml/2006/picture" xmlns:a="http://schemas.openxmlformats.org/drawingml/2006/main" xmlns:w16="http://schemas.microsoft.com/office/word/2018/wordml" xmlns:w16cex="http://schemas.microsoft.com/office/word/2018/wordml/cex">
+          <mc:Fallback xmlns:w16cex="http://schemas.microsoft.com/office/word/2018/wordml/cex" xmlns:w16="http://schemas.microsoft.com/office/word/2018/wordml" xmlns:a="http://schemas.openxmlformats.org/drawingml/2006/main" xmlns:pic="http://schemas.openxmlformats.org/drawingml/2006/picture" xmlns:a14="http://schemas.microsoft.com/office/drawing/2010/main">
             <w:pict w14:anchorId="5CEC36E4">
               <v:group id="Canvas 5" style="width:210.35pt;height:92.05pt;mso-position-horizontal-relative:char;mso-position-vertical-relative:line" coordsize="26714,11684" o:spid="_x0000_s1026" editas="canvas" w14:anchorId="456B0A6C" o:gfxdata="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">
                 <v:shapetype id="_x0000_t75" coordsize="21600,21600" filled="f" stroked="f" o:spt="75" o:preferrelative="t" path="m@4@5l@4@11@9@11@9@5xe">
@@ -13077,8 +13077,6 @@
         <w:ind w:left="360" w:firstLine="480"/>
         <w:rPr>
           <w:color w:val="000000" w:themeColor="text1"/>
-          <w:sz w:val="22"/>
-          <w:szCs w:val="22"/>
         </w:rPr>
       </w:pPr>
       <w:proofErr w:type="spellStart"/>
@@ -13150,8 +13148,6 @@
         <w:rPr>
           <w:rFonts w:eastAsia="Tahoma" w:cs="Tahoma"/>
           <w:color w:val="000000" w:themeColor="text1"/>
-          <w:sz w:val="22"/>
-          <w:szCs w:val="22"/>
         </w:rPr>
         <w:t>bạn</w:t>
       </w:r>
@@ -13160,8 +13156,6 @@
         <w:rPr>
           <w:rFonts w:eastAsia="Tahoma" w:cs="Tahoma"/>
           <w:color w:val="000000" w:themeColor="text1"/>
-          <w:sz w:val="22"/>
-          <w:szCs w:val="22"/>
         </w:rPr>
         <w:t xml:space="preserve"> </w:t>
       </w:r>
@@ -13170,8 +13164,6 @@
         <w:rPr>
           <w:rFonts w:eastAsia="Tahoma" w:cs="Tahoma"/>
           <w:color w:val="000000" w:themeColor="text1"/>
-          <w:sz w:val="22"/>
-          <w:szCs w:val="22"/>
         </w:rPr>
         <w:t>cần</w:t>
       </w:r>
@@ -13180,8 +13172,6 @@
         <w:rPr>
           <w:rFonts w:eastAsia="Tahoma" w:cs="Tahoma"/>
           <w:color w:val="000000" w:themeColor="text1"/>
-          <w:sz w:val="22"/>
-          <w:szCs w:val="22"/>
         </w:rPr>
         <w:t xml:space="preserve"> </w:t>
       </w:r>
@@ -13190,8 +13180,6 @@
         <w:rPr>
           <w:rFonts w:eastAsia="Tahoma" w:cs="Tahoma"/>
           <w:color w:val="000000" w:themeColor="text1"/>
-          <w:sz w:val="22"/>
-          <w:szCs w:val="22"/>
         </w:rPr>
         <w:t>thiết</w:t>
       </w:r>
@@ -13200,8 +13188,6 @@
         <w:rPr>
           <w:rFonts w:eastAsia="Tahoma" w:cs="Tahoma"/>
           <w:color w:val="000000" w:themeColor="text1"/>
-          <w:sz w:val="22"/>
-          <w:szCs w:val="22"/>
         </w:rPr>
         <w:t xml:space="preserve"> </w:t>
       </w:r>
@@ -13210,8 +13196,6 @@
         <w:rPr>
           <w:rFonts w:eastAsia="Tahoma" w:cs="Tahoma"/>
           <w:color w:val="000000" w:themeColor="text1"/>
-          <w:sz w:val="22"/>
-          <w:szCs w:val="22"/>
         </w:rPr>
         <w:t>lập</w:t>
       </w:r>
@@ -13220,8 +13204,6 @@
         <w:rPr>
           <w:rFonts w:eastAsia="Tahoma" w:cs="Tahoma"/>
           <w:color w:val="000000" w:themeColor="text1"/>
-          <w:sz w:val="22"/>
-          <w:szCs w:val="22"/>
         </w:rPr>
         <w:t xml:space="preserve"> </w:t>
       </w:r>
@@ -13230,8 +13212,6 @@
         <w:rPr>
           <w:rFonts w:eastAsia="Tahoma" w:cs="Tahoma"/>
           <w:color w:val="000000" w:themeColor="text1"/>
-          <w:sz w:val="22"/>
-          <w:szCs w:val="22"/>
         </w:rPr>
         <w:t>mã</w:t>
       </w:r>
@@ -13240,8 +13220,6 @@
         <w:rPr>
           <w:rFonts w:eastAsia="Tahoma" w:cs="Tahoma"/>
           <w:color w:val="000000" w:themeColor="text1"/>
-          <w:sz w:val="22"/>
-          <w:szCs w:val="22"/>
         </w:rPr>
         <w:t xml:space="preserve"> </w:t>
       </w:r>
@@ -13250,8 +13228,6 @@
         <w:rPr>
           <w:rFonts w:eastAsia="Tahoma" w:cs="Tahoma"/>
           <w:color w:val="000000" w:themeColor="text1"/>
-          <w:sz w:val="22"/>
-          <w:szCs w:val="22"/>
         </w:rPr>
         <w:t>chấm</w:t>
       </w:r>
@@ -13260,8 +13236,6 @@
         <w:rPr>
           <w:rFonts w:eastAsia="Tahoma" w:cs="Tahoma"/>
           <w:color w:val="000000" w:themeColor="text1"/>
-          <w:sz w:val="22"/>
-          <w:szCs w:val="22"/>
         </w:rPr>
         <w:t xml:space="preserve"> </w:t>
       </w:r>
@@ -13270,8 +13244,6 @@
         <w:rPr>
           <w:rFonts w:eastAsia="Tahoma" w:cs="Tahoma"/>
           <w:color w:val="000000" w:themeColor="text1"/>
-          <w:sz w:val="22"/>
-          <w:szCs w:val="22"/>
         </w:rPr>
         <w:t>công</w:t>
       </w:r>
@@ -13280,8 +13252,6 @@
         <w:rPr>
           <w:rFonts w:eastAsia="Tahoma" w:cs="Tahoma"/>
           <w:color w:val="000000" w:themeColor="text1"/>
-          <w:sz w:val="22"/>
-          <w:szCs w:val="22"/>
         </w:rPr>
         <w:t xml:space="preserve">, </w:t>
       </w:r>
@@ -13290,8 +13260,6 @@
         <w:rPr>
           <w:rFonts w:eastAsia="Tahoma" w:cs="Tahoma"/>
           <w:color w:val="000000" w:themeColor="text1"/>
-          <w:sz w:val="22"/>
-          <w:szCs w:val="22"/>
         </w:rPr>
         <w:t>sử</w:t>
       </w:r>
@@ -13300,8 +13268,6 @@
         <w:rPr>
           <w:rFonts w:eastAsia="Tahoma" w:cs="Tahoma"/>
           <w:color w:val="000000" w:themeColor="text1"/>
-          <w:sz w:val="22"/>
-          <w:szCs w:val="22"/>
         </w:rPr>
         <w:t xml:space="preserve"> </w:t>
       </w:r>
@@ -13310,8 +13276,6 @@
         <w:rPr>
           <w:rFonts w:eastAsia="Tahoma" w:cs="Tahoma"/>
           <w:color w:val="000000" w:themeColor="text1"/>
-          <w:sz w:val="22"/>
-          <w:szCs w:val="22"/>
         </w:rPr>
         <w:t>dụng</w:t>
       </w:r>
@@ -13320,8 +13284,6 @@
         <w:rPr>
           <w:rFonts w:eastAsia="Tahoma" w:cs="Tahoma"/>
           <w:color w:val="000000" w:themeColor="text1"/>
-          <w:sz w:val="22"/>
-          <w:szCs w:val="22"/>
         </w:rPr>
         <w:t xml:space="preserve"> </w:t>
       </w:r>
@@ -13330,8 +13292,6 @@
         <w:rPr>
           <w:rFonts w:eastAsia="Tahoma" w:cs="Tahoma"/>
           <w:color w:val="000000" w:themeColor="text1"/>
-          <w:sz w:val="22"/>
-          <w:szCs w:val="22"/>
         </w:rPr>
         <w:t>thành</w:t>
       </w:r>
@@ -13340,8 +13300,6 @@
         <w:rPr>
           <w:rFonts w:eastAsia="Tahoma" w:cs="Tahoma"/>
           <w:color w:val="000000" w:themeColor="text1"/>
-          <w:sz w:val="22"/>
-          <w:szCs w:val="22"/>
         </w:rPr>
         <w:t xml:space="preserve"> </w:t>
       </w:r>
@@ -13350,8 +13308,6 @@
         <w:rPr>
           <w:rFonts w:eastAsia="Tahoma" w:cs="Tahoma"/>
           <w:color w:val="000000" w:themeColor="text1"/>
-          <w:sz w:val="22"/>
-          <w:szCs w:val="22"/>
         </w:rPr>
         <w:t>thạo</w:t>
       </w:r>
@@ -13360,8 +13316,6 @@
         <w:rPr>
           <w:rFonts w:eastAsia="Tahoma" w:cs="Tahoma"/>
           <w:color w:val="000000" w:themeColor="text1"/>
-          <w:sz w:val="22"/>
-          <w:szCs w:val="22"/>
         </w:rPr>
         <w:t xml:space="preserve"> </w:t>
       </w:r>
@@ -13370,8 +13324,6 @@
         <w:rPr>
           <w:rFonts w:eastAsia="Tahoma" w:cs="Tahoma"/>
           <w:color w:val="000000" w:themeColor="text1"/>
-          <w:sz w:val="22"/>
-          <w:szCs w:val="22"/>
         </w:rPr>
         <w:t>cách</w:t>
       </w:r>
@@ -13380,8 +13332,6 @@
         <w:rPr>
           <w:rFonts w:eastAsia="Tahoma" w:cs="Tahoma"/>
           <w:color w:val="000000" w:themeColor="text1"/>
-          <w:sz w:val="22"/>
-          <w:szCs w:val="22"/>
         </w:rPr>
         <w:t xml:space="preserve"> </w:t>
       </w:r>
@@ -13390,8 +13340,6 @@
         <w:rPr>
           <w:rFonts w:eastAsia="Tahoma" w:cs="Tahoma"/>
           <w:color w:val="000000" w:themeColor="text1"/>
-          <w:sz w:val="22"/>
-          <w:szCs w:val="22"/>
         </w:rPr>
         <w:t>quét</w:t>
       </w:r>
@@ -13400,8 +13348,6 @@
         <w:rPr>
           <w:rFonts w:eastAsia="Tahoma" w:cs="Tahoma"/>
           <w:color w:val="000000" w:themeColor="text1"/>
-          <w:sz w:val="22"/>
-          <w:szCs w:val="22"/>
         </w:rPr>
         <w:t xml:space="preserve"> </w:t>
       </w:r>
@@ -13410,8 +13356,6 @@
         <w:rPr>
           <w:rFonts w:eastAsia="Tahoma" w:cs="Tahoma"/>
           <w:color w:val="000000" w:themeColor="text1"/>
-          <w:sz w:val="22"/>
-          <w:szCs w:val="22"/>
         </w:rPr>
         <w:t>các</w:t>
       </w:r>
@@ -13420,8 +13364,6 @@
         <w:rPr>
           <w:rFonts w:eastAsia="Tahoma" w:cs="Tahoma"/>
           <w:color w:val="000000" w:themeColor="text1"/>
-          <w:sz w:val="22"/>
-          <w:szCs w:val="22"/>
         </w:rPr>
         <w:t xml:space="preserve"> </w:t>
       </w:r>
@@ -13430,8 +13372,6 @@
         <w:rPr>
           <w:rFonts w:eastAsia="Tahoma" w:cs="Tahoma"/>
           <w:color w:val="000000" w:themeColor="text1"/>
-          <w:sz w:val="22"/>
-          <w:szCs w:val="22"/>
         </w:rPr>
         <w:t>vân</w:t>
       </w:r>
@@ -13440,8 +13380,6 @@
         <w:rPr>
           <w:rFonts w:eastAsia="Tahoma" w:cs="Tahoma"/>
           <w:color w:val="000000" w:themeColor="text1"/>
-          <w:sz w:val="22"/>
-          <w:szCs w:val="22"/>
         </w:rPr>
         <w:t xml:space="preserve"> </w:t>
       </w:r>
@@ -13450,8 +13388,6 @@
         <w:rPr>
           <w:rFonts w:eastAsia="Tahoma" w:cs="Tahoma"/>
           <w:color w:val="000000" w:themeColor="text1"/>
-          <w:sz w:val="22"/>
-          <w:szCs w:val="22"/>
         </w:rPr>
         <w:t>tay</w:t>
       </w:r>
@@ -13460,8 +13396,6 @@
         <w:rPr>
           <w:rFonts w:eastAsia="Tahoma" w:cs="Tahoma"/>
           <w:color w:val="000000" w:themeColor="text1"/>
-          <w:sz w:val="22"/>
-          <w:szCs w:val="22"/>
         </w:rPr>
         <w:t xml:space="preserve"> </w:t>
       </w:r>
@@ -13470,8 +13404,6 @@
         <w:rPr>
           <w:rFonts w:eastAsia="Tahoma" w:cs="Tahoma"/>
           <w:color w:val="000000" w:themeColor="text1"/>
-          <w:sz w:val="22"/>
-          <w:szCs w:val="22"/>
         </w:rPr>
         <w:t>nhận</w:t>
       </w:r>
@@ -13480,8 +13412,6 @@
         <w:rPr>
           <w:rFonts w:eastAsia="Tahoma" w:cs="Tahoma"/>
           <w:color w:val="000000" w:themeColor="text1"/>
-          <w:sz w:val="22"/>
-          <w:szCs w:val="22"/>
         </w:rPr>
         <w:t xml:space="preserve"> </w:t>
       </w:r>
@@ -13490,8 +13420,6 @@
         <w:rPr>
           <w:rFonts w:eastAsia="Tahoma" w:cs="Tahoma"/>
           <w:color w:val="000000" w:themeColor="text1"/>
-          <w:sz w:val="22"/>
-          <w:szCs w:val="22"/>
         </w:rPr>
         <w:t>diện</w:t>
       </w:r>
@@ -13500,8 +13428,6 @@
         <w:rPr>
           <w:rFonts w:eastAsia="Tahoma" w:cs="Tahoma"/>
           <w:color w:val="000000" w:themeColor="text1"/>
-          <w:sz w:val="22"/>
-          <w:szCs w:val="22"/>
         </w:rPr>
         <w:t xml:space="preserve"> </w:t>
       </w:r>
@@ -13510,8 +13436,6 @@
         <w:rPr>
           <w:rFonts w:eastAsia="Tahoma" w:cs="Tahoma"/>
           <w:color w:val="000000" w:themeColor="text1"/>
-          <w:sz w:val="22"/>
-          <w:szCs w:val="22"/>
         </w:rPr>
         <w:t>khuôn</w:t>
       </w:r>
@@ -13520,8 +13444,6 @@
         <w:rPr>
           <w:rFonts w:eastAsia="Tahoma" w:cs="Tahoma"/>
           <w:color w:val="000000" w:themeColor="text1"/>
-          <w:sz w:val="22"/>
-          <w:szCs w:val="22"/>
         </w:rPr>
         <w:t xml:space="preserve"> </w:t>
       </w:r>
@@ -13531,8 +13453,6 @@
         <w:rPr>
           <w:rFonts w:eastAsia="Tahoma" w:cs="Tahoma"/>
           <w:color w:val="000000" w:themeColor="text1"/>
-          <w:sz w:val="22"/>
-          <w:szCs w:val="22"/>
         </w:rPr>
         <w:t>mặt</w:t>
       </w:r>
@@ -13541,8 +13461,6 @@
         <w:rPr>
           <w:rFonts w:eastAsia="Tahoma" w:cs="Tahoma"/>
           <w:color w:val="000000" w:themeColor="text1"/>
-          <w:sz w:val="22"/>
-          <w:szCs w:val="22"/>
         </w:rPr>
         <w:t>,…</w:t>
       </w:r>
@@ -13551,8 +13469,6 @@
         <w:rPr>
           <w:rFonts w:eastAsia="Tahoma" w:cs="Tahoma"/>
           <w:color w:val="000000" w:themeColor="text1"/>
-          <w:sz w:val="22"/>
-          <w:szCs w:val="22"/>
         </w:rPr>
         <w:t xml:space="preserve"> hay </w:t>
       </w:r>
@@ -13561,8 +13477,6 @@
         <w:rPr>
           <w:rFonts w:eastAsia="Tahoma" w:cs="Tahoma"/>
           <w:color w:val="000000" w:themeColor="text1"/>
-          <w:sz w:val="22"/>
-          <w:szCs w:val="22"/>
         </w:rPr>
         <w:t>đồng</w:t>
       </w:r>
@@ -13571,8 +13485,6 @@
         <w:rPr>
           <w:rFonts w:eastAsia="Tahoma" w:cs="Tahoma"/>
           <w:color w:val="000000" w:themeColor="text1"/>
-          <w:sz w:val="22"/>
-          <w:szCs w:val="22"/>
         </w:rPr>
         <w:t xml:space="preserve"> </w:t>
       </w:r>
@@ -13581,8 +13493,6 @@
         <w:rPr>
           <w:rFonts w:eastAsia="Tahoma" w:cs="Tahoma"/>
           <w:color w:val="000000" w:themeColor="text1"/>
-          <w:sz w:val="22"/>
-          <w:szCs w:val="22"/>
         </w:rPr>
         <w:t>bộ</w:t>
       </w:r>
@@ -13591,8 +13501,6 @@
         <w:rPr>
           <w:rFonts w:eastAsia="Tahoma" w:cs="Tahoma"/>
           <w:color w:val="000000" w:themeColor="text1"/>
-          <w:sz w:val="22"/>
-          <w:szCs w:val="22"/>
         </w:rPr>
         <w:t xml:space="preserve"> </w:t>
       </w:r>
@@ -13601,8 +13509,6 @@
         <w:rPr>
           <w:rFonts w:eastAsia="Tahoma" w:cs="Tahoma"/>
           <w:color w:val="000000" w:themeColor="text1"/>
-          <w:sz w:val="22"/>
-          <w:szCs w:val="22"/>
         </w:rPr>
         <w:t>dữ</w:t>
       </w:r>
@@ -13611,8 +13517,6 @@
         <w:rPr>
           <w:rFonts w:eastAsia="Tahoma" w:cs="Tahoma"/>
           <w:color w:val="000000" w:themeColor="text1"/>
-          <w:sz w:val="22"/>
-          <w:szCs w:val="22"/>
         </w:rPr>
         <w:t xml:space="preserve"> </w:t>
       </w:r>
@@ -13621,8 +13525,6 @@
         <w:rPr>
           <w:rFonts w:eastAsia="Tahoma" w:cs="Tahoma"/>
           <w:color w:val="000000" w:themeColor="text1"/>
-          <w:sz w:val="22"/>
-          <w:szCs w:val="22"/>
         </w:rPr>
         <w:t>liệu</w:t>
       </w:r>
@@ -13631,8 +13533,6 @@
         <w:rPr>
           <w:rFonts w:eastAsia="Tahoma" w:cs="Tahoma"/>
           <w:color w:val="000000" w:themeColor="text1"/>
-          <w:sz w:val="22"/>
-          <w:szCs w:val="22"/>
         </w:rPr>
         <w:t xml:space="preserve"> </w:t>
       </w:r>
@@ -13641,8 +13541,6 @@
         <w:rPr>
           <w:rFonts w:eastAsia="Tahoma" w:cs="Tahoma"/>
           <w:color w:val="000000" w:themeColor="text1"/>
-          <w:sz w:val="22"/>
-          <w:szCs w:val="22"/>
         </w:rPr>
         <w:t>cho</w:t>
       </w:r>
@@ -13651,8 +13549,6 @@
         <w:rPr>
           <w:rFonts w:eastAsia="Tahoma" w:cs="Tahoma"/>
           <w:color w:val="000000" w:themeColor="text1"/>
-          <w:sz w:val="22"/>
-          <w:szCs w:val="22"/>
         </w:rPr>
         <w:t xml:space="preserve"> </w:t>
       </w:r>
@@ -13661,8 +13557,6 @@
         <w:rPr>
           <w:rFonts w:eastAsia="Tahoma" w:cs="Tahoma"/>
           <w:color w:val="000000" w:themeColor="text1"/>
-          <w:sz w:val="22"/>
-          <w:szCs w:val="22"/>
         </w:rPr>
         <w:t>từng</w:t>
       </w:r>
@@ -13671,8 +13565,6 @@
         <w:rPr>
           <w:rFonts w:eastAsia="Tahoma" w:cs="Tahoma"/>
           <w:color w:val="000000" w:themeColor="text1"/>
-          <w:sz w:val="22"/>
-          <w:szCs w:val="22"/>
         </w:rPr>
         <w:t xml:space="preserve"> </w:t>
       </w:r>
@@ -13681,8 +13573,6 @@
         <w:rPr>
           <w:rFonts w:eastAsia="Tahoma" w:cs="Tahoma"/>
           <w:color w:val="000000" w:themeColor="text1"/>
-          <w:sz w:val="22"/>
-          <w:szCs w:val="22"/>
         </w:rPr>
         <w:t>nhân</w:t>
       </w:r>
@@ -13691,8 +13581,6 @@
         <w:rPr>
           <w:rFonts w:eastAsia="Tahoma" w:cs="Tahoma"/>
           <w:color w:val="000000" w:themeColor="text1"/>
-          <w:sz w:val="22"/>
-          <w:szCs w:val="22"/>
         </w:rPr>
         <w:t xml:space="preserve"> </w:t>
       </w:r>
@@ -13701,8 +13589,6 @@
         <w:rPr>
           <w:rFonts w:eastAsia="Tahoma" w:cs="Tahoma"/>
           <w:color w:val="000000" w:themeColor="text1"/>
-          <w:sz w:val="22"/>
-          <w:szCs w:val="22"/>
         </w:rPr>
         <w:t>viên</w:t>
       </w:r>
@@ -13711,8 +13597,6 @@
         <w:rPr>
           <w:rFonts w:eastAsia="Tahoma" w:cs="Tahoma"/>
           <w:color w:val="000000" w:themeColor="text1"/>
-          <w:sz w:val="22"/>
-          <w:szCs w:val="22"/>
         </w:rPr>
         <w:t xml:space="preserve">. </w:t>
       </w:r>
@@ -13721,8 +13605,6 @@
         <w:rPr>
           <w:rFonts w:eastAsia="Tahoma" w:cs="Tahoma"/>
           <w:color w:val="000000" w:themeColor="text1"/>
-          <w:sz w:val="22"/>
-          <w:szCs w:val="22"/>
         </w:rPr>
         <w:t>Đôi</w:t>
       </w:r>
@@ -13731,8 +13613,6 @@
         <w:rPr>
           <w:rFonts w:eastAsia="Tahoma" w:cs="Tahoma"/>
           <w:color w:val="000000" w:themeColor="text1"/>
-          <w:sz w:val="22"/>
-          <w:szCs w:val="22"/>
         </w:rPr>
         <w:t xml:space="preserve"> </w:t>
       </w:r>
@@ -13741,8 +13621,6 @@
         <w:rPr>
           <w:rFonts w:eastAsia="Tahoma" w:cs="Tahoma"/>
           <w:color w:val="000000" w:themeColor="text1"/>
-          <w:sz w:val="22"/>
-          <w:szCs w:val="22"/>
         </w:rPr>
         <w:t>khi</w:t>
       </w:r>
@@ -13751,8 +13629,6 @@
         <w:rPr>
           <w:rFonts w:eastAsia="Tahoma" w:cs="Tahoma"/>
           <w:color w:val="000000" w:themeColor="text1"/>
-          <w:sz w:val="22"/>
-          <w:szCs w:val="22"/>
         </w:rPr>
         <w:t xml:space="preserve"> </w:t>
       </w:r>
@@ -13761,8 +13637,6 @@
         <w:rPr>
           <w:rFonts w:eastAsia="Tahoma" w:cs="Tahoma"/>
           <w:color w:val="000000" w:themeColor="text1"/>
-          <w:sz w:val="22"/>
-          <w:szCs w:val="22"/>
         </w:rPr>
         <w:t>máy</w:t>
       </w:r>
@@ -13771,8 +13645,6 @@
         <w:rPr>
           <w:rFonts w:eastAsia="Tahoma" w:cs="Tahoma"/>
           <w:color w:val="000000" w:themeColor="text1"/>
-          <w:sz w:val="22"/>
-          <w:szCs w:val="22"/>
         </w:rPr>
         <w:t xml:space="preserve"> </w:t>
       </w:r>
@@ -13781,8 +13653,6 @@
         <w:rPr>
           <w:rFonts w:eastAsia="Tahoma" w:cs="Tahoma"/>
           <w:color w:val="000000" w:themeColor="text1"/>
-          <w:sz w:val="22"/>
-          <w:szCs w:val="22"/>
         </w:rPr>
         <w:t>chấm</w:t>
       </w:r>
@@ -13791,8 +13661,6 @@
         <w:rPr>
           <w:rFonts w:eastAsia="Tahoma" w:cs="Tahoma"/>
           <w:color w:val="000000" w:themeColor="text1"/>
-          <w:sz w:val="22"/>
-          <w:szCs w:val="22"/>
         </w:rPr>
         <w:t xml:space="preserve"> </w:t>
       </w:r>
@@ -13801,8 +13669,6 @@
         <w:rPr>
           <w:rFonts w:eastAsia="Tahoma" w:cs="Tahoma"/>
           <w:color w:val="000000" w:themeColor="text1"/>
-          <w:sz w:val="22"/>
-          <w:szCs w:val="22"/>
         </w:rPr>
         <w:t>công</w:t>
       </w:r>
@@ -13811,8 +13677,6 @@
         <w:rPr>
           <w:rFonts w:eastAsia="Tahoma" w:cs="Tahoma"/>
           <w:color w:val="000000" w:themeColor="text1"/>
-          <w:sz w:val="22"/>
-          <w:szCs w:val="22"/>
         </w:rPr>
         <w:t xml:space="preserve"> </w:t>
       </w:r>
@@ -13821,8 +13685,6 @@
         <w:rPr>
           <w:rFonts w:eastAsia="Tahoma" w:cs="Tahoma"/>
           <w:color w:val="000000" w:themeColor="text1"/>
-          <w:sz w:val="22"/>
-          <w:szCs w:val="22"/>
         </w:rPr>
         <w:t>cũng</w:t>
       </w:r>
@@ -13831,8 +13693,6 @@
         <w:rPr>
           <w:rFonts w:eastAsia="Tahoma" w:cs="Tahoma"/>
           <w:color w:val="000000" w:themeColor="text1"/>
-          <w:sz w:val="22"/>
-          <w:szCs w:val="22"/>
         </w:rPr>
         <w:t xml:space="preserve"> </w:t>
       </w:r>
@@ -13841,8 +13701,6 @@
         <w:rPr>
           <w:rFonts w:eastAsia="Tahoma" w:cs="Tahoma"/>
           <w:color w:val="000000" w:themeColor="text1"/>
-          <w:sz w:val="22"/>
-          <w:szCs w:val="22"/>
         </w:rPr>
         <w:t>có</w:t>
       </w:r>
@@ -13851,8 +13709,6 @@
         <w:rPr>
           <w:rFonts w:eastAsia="Tahoma" w:cs="Tahoma"/>
           <w:color w:val="000000" w:themeColor="text1"/>
-          <w:sz w:val="22"/>
-          <w:szCs w:val="22"/>
         </w:rPr>
         <w:t xml:space="preserve"> </w:t>
       </w:r>
@@ -13861,8 +13717,6 @@
         <w:rPr>
           <w:rFonts w:eastAsia="Tahoma" w:cs="Tahoma"/>
           <w:color w:val="000000" w:themeColor="text1"/>
-          <w:sz w:val="22"/>
-          <w:szCs w:val="22"/>
         </w:rPr>
         <w:t>thể</w:t>
       </w:r>
@@ -13871,8 +13725,6 @@
         <w:rPr>
           <w:rFonts w:eastAsia="Tahoma" w:cs="Tahoma"/>
           <w:color w:val="000000" w:themeColor="text1"/>
-          <w:sz w:val="22"/>
-          <w:szCs w:val="22"/>
         </w:rPr>
         <w:t xml:space="preserve"> </w:t>
       </w:r>
@@ -13881,8 +13733,6 @@
         <w:rPr>
           <w:rFonts w:eastAsia="Tahoma" w:cs="Tahoma"/>
           <w:color w:val="000000" w:themeColor="text1"/>
-          <w:sz w:val="22"/>
-          <w:szCs w:val="22"/>
         </w:rPr>
         <w:t>xảy</w:t>
       </w:r>
@@ -13891,8 +13741,6 @@
         <w:rPr>
           <w:rFonts w:eastAsia="Tahoma" w:cs="Tahoma"/>
           <w:color w:val="000000" w:themeColor="text1"/>
-          <w:sz w:val="22"/>
-          <w:szCs w:val="22"/>
         </w:rPr>
         <w:t xml:space="preserve"> ra </w:t>
       </w:r>
@@ -13901,8 +13749,6 @@
         <w:rPr>
           <w:rFonts w:eastAsia="Tahoma" w:cs="Tahoma"/>
           <w:color w:val="000000" w:themeColor="text1"/>
-          <w:sz w:val="22"/>
-          <w:szCs w:val="22"/>
         </w:rPr>
         <w:t>trục</w:t>
       </w:r>
@@ -13911,8 +13757,6 @@
         <w:rPr>
           <w:rFonts w:eastAsia="Tahoma" w:cs="Tahoma"/>
           <w:color w:val="000000" w:themeColor="text1"/>
-          <w:sz w:val="22"/>
-          <w:szCs w:val="22"/>
         </w:rPr>
         <w:t xml:space="preserve"> </w:t>
       </w:r>
@@ -13921,8 +13765,6 @@
         <w:rPr>
           <w:rFonts w:eastAsia="Tahoma" w:cs="Tahoma"/>
           <w:color w:val="000000" w:themeColor="text1"/>
-          <w:sz w:val="22"/>
-          <w:szCs w:val="22"/>
         </w:rPr>
         <w:t>trặc</w:t>
       </w:r>
@@ -13931,8 +13773,6 @@
         <w:rPr>
           <w:rFonts w:eastAsia="Tahoma" w:cs="Tahoma"/>
           <w:color w:val="000000" w:themeColor="text1"/>
-          <w:sz w:val="22"/>
-          <w:szCs w:val="22"/>
         </w:rPr>
         <w:t xml:space="preserve">, </w:t>
       </w:r>
@@ -13941,8 +13781,6 @@
         <w:rPr>
           <w:rFonts w:eastAsia="Tahoma" w:cs="Tahoma"/>
           <w:color w:val="000000" w:themeColor="text1"/>
-          <w:sz w:val="22"/>
-          <w:szCs w:val="22"/>
         </w:rPr>
         <w:t>hư</w:t>
       </w:r>
@@ -13951,8 +13789,6 @@
         <w:rPr>
           <w:rFonts w:eastAsia="Tahoma" w:cs="Tahoma"/>
           <w:color w:val="000000" w:themeColor="text1"/>
-          <w:sz w:val="22"/>
-          <w:szCs w:val="22"/>
         </w:rPr>
         <w:t xml:space="preserve"> </w:t>
       </w:r>
@@ -13961,8 +13797,6 @@
         <w:rPr>
           <w:rFonts w:eastAsia="Tahoma" w:cs="Tahoma"/>
           <w:color w:val="000000" w:themeColor="text1"/>
-          <w:sz w:val="22"/>
-          <w:szCs w:val="22"/>
         </w:rPr>
         <w:t>hỏng</w:t>
       </w:r>
@@ -13971,8 +13805,6 @@
         <w:rPr>
           <w:rFonts w:eastAsia="Tahoma" w:cs="Tahoma"/>
           <w:color w:val="000000" w:themeColor="text1"/>
-          <w:sz w:val="22"/>
-          <w:szCs w:val="22"/>
         </w:rPr>
         <w:t xml:space="preserve"> </w:t>
       </w:r>
@@ -13981,8 +13813,6 @@
         <w:rPr>
           <w:rFonts w:eastAsia="Tahoma" w:cs="Tahoma"/>
           <w:color w:val="000000" w:themeColor="text1"/>
-          <w:sz w:val="22"/>
-          <w:szCs w:val="22"/>
         </w:rPr>
         <w:t>và</w:t>
       </w:r>
@@ -13991,8 +13821,6 @@
         <w:rPr>
           <w:rFonts w:eastAsia="Tahoma" w:cs="Tahoma"/>
           <w:color w:val="000000" w:themeColor="text1"/>
-          <w:sz w:val="22"/>
-          <w:szCs w:val="22"/>
         </w:rPr>
         <w:t xml:space="preserve"> </w:t>
       </w:r>
@@ -14001,8 +13829,6 @@
         <w:rPr>
           <w:rFonts w:eastAsia="Tahoma" w:cs="Tahoma"/>
           <w:color w:val="000000" w:themeColor="text1"/>
-          <w:sz w:val="22"/>
-          <w:szCs w:val="22"/>
         </w:rPr>
         <w:t>bạn</w:t>
       </w:r>
@@ -14011,8 +13837,6 @@
         <w:rPr>
           <w:rFonts w:eastAsia="Tahoma" w:cs="Tahoma"/>
           <w:color w:val="000000" w:themeColor="text1"/>
-          <w:sz w:val="22"/>
-          <w:szCs w:val="22"/>
         </w:rPr>
         <w:t xml:space="preserve"> </w:t>
       </w:r>
@@ -14021,8 +13845,6 @@
         <w:rPr>
           <w:rFonts w:eastAsia="Tahoma" w:cs="Tahoma"/>
           <w:color w:val="000000" w:themeColor="text1"/>
-          <w:sz w:val="22"/>
-          <w:szCs w:val="22"/>
         </w:rPr>
         <w:t>cần</w:t>
       </w:r>
@@ -14031,8 +13853,6 @@
         <w:rPr>
           <w:rFonts w:eastAsia="Tahoma" w:cs="Tahoma"/>
           <w:color w:val="000000" w:themeColor="text1"/>
-          <w:sz w:val="22"/>
-          <w:szCs w:val="22"/>
         </w:rPr>
         <w:t xml:space="preserve"> </w:t>
       </w:r>
@@ -14041,8 +13861,6 @@
         <w:rPr>
           <w:rFonts w:eastAsia="Tahoma" w:cs="Tahoma"/>
           <w:color w:val="000000" w:themeColor="text1"/>
-          <w:sz w:val="22"/>
-          <w:szCs w:val="22"/>
         </w:rPr>
         <w:t>phải</w:t>
       </w:r>
@@ -14051,8 +13869,6 @@
         <w:rPr>
           <w:rFonts w:eastAsia="Tahoma" w:cs="Tahoma"/>
           <w:color w:val="000000" w:themeColor="text1"/>
-          <w:sz w:val="22"/>
-          <w:szCs w:val="22"/>
         </w:rPr>
         <w:t xml:space="preserve"> </w:t>
       </w:r>
@@ -14061,8 +13877,6 @@
         <w:rPr>
           <w:rFonts w:eastAsia="Tahoma" w:cs="Tahoma"/>
           <w:color w:val="000000" w:themeColor="text1"/>
-          <w:sz w:val="22"/>
-          <w:szCs w:val="22"/>
         </w:rPr>
         <w:t>thay</w:t>
       </w:r>
@@ -14071,8 +13885,6 @@
         <w:rPr>
           <w:rFonts w:eastAsia="Tahoma" w:cs="Tahoma"/>
           <w:color w:val="000000" w:themeColor="text1"/>
-          <w:sz w:val="22"/>
-          <w:szCs w:val="22"/>
         </w:rPr>
         <w:t xml:space="preserve"> </w:t>
       </w:r>
@@ -14081,8 +13893,6 @@
         <w:rPr>
           <w:rFonts w:eastAsia="Tahoma" w:cs="Tahoma"/>
           <w:color w:val="000000" w:themeColor="text1"/>
-          <w:sz w:val="22"/>
-          <w:szCs w:val="22"/>
         </w:rPr>
         <w:t>thế</w:t>
       </w:r>
@@ -14091,8 +13901,6 @@
         <w:rPr>
           <w:rFonts w:eastAsia="Tahoma" w:cs="Tahoma"/>
           <w:color w:val="000000" w:themeColor="text1"/>
-          <w:sz w:val="22"/>
-          <w:szCs w:val="22"/>
         </w:rPr>
         <w:t xml:space="preserve"> </w:t>
       </w:r>
@@ -14101,8 +13909,6 @@
         <w:rPr>
           <w:rFonts w:eastAsia="Tahoma" w:cs="Tahoma"/>
           <w:color w:val="000000" w:themeColor="text1"/>
-          <w:sz w:val="22"/>
-          <w:szCs w:val="22"/>
         </w:rPr>
         <w:t>sửa</w:t>
       </w:r>
@@ -14111,8 +13917,6 @@
         <w:rPr>
           <w:rFonts w:eastAsia="Tahoma" w:cs="Tahoma"/>
           <w:color w:val="000000" w:themeColor="text1"/>
-          <w:sz w:val="22"/>
-          <w:szCs w:val="22"/>
         </w:rPr>
         <w:t xml:space="preserve"> </w:t>
       </w:r>
@@ -14121,8 +13925,6 @@
         <w:rPr>
           <w:rFonts w:eastAsia="Tahoma" w:cs="Tahoma"/>
           <w:color w:val="000000" w:themeColor="text1"/>
-          <w:sz w:val="22"/>
-          <w:szCs w:val="22"/>
         </w:rPr>
         <w:t>chữa</w:t>
       </w:r>
@@ -14131,8 +13933,6 @@
         <w:rPr>
           <w:rFonts w:eastAsia="Tahoma" w:cs="Tahoma"/>
           <w:color w:val="000000" w:themeColor="text1"/>
-          <w:sz w:val="22"/>
-          <w:szCs w:val="22"/>
         </w:rPr>
         <w:t xml:space="preserve"> </w:t>
       </w:r>
@@ -14141,8 +13941,6 @@
         <w:rPr>
           <w:rFonts w:eastAsia="Tahoma" w:cs="Tahoma"/>
           <w:color w:val="000000" w:themeColor="text1"/>
-          <w:sz w:val="22"/>
-          <w:szCs w:val="22"/>
         </w:rPr>
         <w:t>khá</w:t>
       </w:r>
@@ -14151,8 +13949,6 @@
         <w:rPr>
           <w:rFonts w:eastAsia="Tahoma" w:cs="Tahoma"/>
           <w:color w:val="000000" w:themeColor="text1"/>
-          <w:sz w:val="22"/>
-          <w:szCs w:val="22"/>
         </w:rPr>
         <w:t xml:space="preserve"> </w:t>
       </w:r>
@@ -14161,8 +13957,6 @@
         <w:rPr>
           <w:rFonts w:eastAsia="Tahoma" w:cs="Tahoma"/>
           <w:color w:val="000000" w:themeColor="text1"/>
-          <w:sz w:val="22"/>
-          <w:szCs w:val="22"/>
         </w:rPr>
         <w:t>phiền</w:t>
       </w:r>
@@ -14171,8 +13965,6 @@
         <w:rPr>
           <w:rFonts w:eastAsia="Tahoma" w:cs="Tahoma"/>
           <w:color w:val="000000" w:themeColor="text1"/>
-          <w:sz w:val="22"/>
-          <w:szCs w:val="22"/>
         </w:rPr>
         <w:t xml:space="preserve"> </w:t>
       </w:r>
@@ -14181,8 +13973,6 @@
         <w:rPr>
           <w:rFonts w:eastAsia="Tahoma" w:cs="Tahoma"/>
           <w:color w:val="000000" w:themeColor="text1"/>
-          <w:sz w:val="22"/>
-          <w:szCs w:val="22"/>
         </w:rPr>
         <w:t>hà</w:t>
       </w:r>
@@ -14191,8 +13981,6 @@
         <w:rPr>
           <w:rFonts w:eastAsia="Tahoma" w:cs="Tahoma"/>
           <w:color w:val="000000" w:themeColor="text1"/>
-          <w:sz w:val="22"/>
-          <w:szCs w:val="22"/>
         </w:rPr>
         <w:t xml:space="preserve">. </w:t>
       </w:r>
@@ -17088,8 +16876,6 @@
         </w:rPr>
         <w:t>.</w:t>
       </w:r>
-      <w:bookmarkStart w:id="13" w:name="_GoBack"/>
-      <w:bookmarkEnd w:id="13"/>
     </w:p>
     <w:p>
       <w:pPr>
@@ -18508,7 +18294,7 @@
       <w:pPr>
         <w:pStyle w:val="u1"/>
       </w:pPr>
-      <w:bookmarkStart w:id="14" w:name="_Toc25660391"/>
+      <w:bookmarkStart w:id="13" w:name="_Toc25660391"/>
       <w:proofErr w:type="spellStart"/>
       <w:r>
         <w:lastRenderedPageBreak/>
@@ -18530,14 +18316,14 @@
       <w:r>
         <w:t>chung</w:t>
       </w:r>
-      <w:bookmarkEnd w:id="14"/>
+      <w:bookmarkEnd w:id="13"/>
       <w:proofErr w:type="spellEnd"/>
     </w:p>
     <w:p>
       <w:pPr>
         <w:pStyle w:val="u2"/>
       </w:pPr>
-      <w:bookmarkStart w:id="15" w:name="_Toc25660392"/>
+      <w:bookmarkStart w:id="14" w:name="_Toc25660392"/>
       <w:proofErr w:type="spellStart"/>
       <w:r>
         <w:t>Ước</w:t>
@@ -18566,7 +18352,7 @@
       <w:r>
         <w:t>năng</w:t>
       </w:r>
-      <w:bookmarkEnd w:id="15"/>
+      <w:bookmarkEnd w:id="14"/>
       <w:proofErr w:type="spellEnd"/>
     </w:p>
     <w:p>
@@ -19527,11 +19313,11 @@
       <w:pPr>
         <w:pStyle w:val="u2"/>
       </w:pPr>
-      <w:bookmarkStart w:id="16" w:name="_Toc25660393"/>
+      <w:bookmarkStart w:id="15" w:name="_Toc25660393"/>
       <w:r>
         <w:t>Work Breakdown Structure</w:t>
       </w:r>
-      <w:bookmarkEnd w:id="16"/>
+      <w:bookmarkEnd w:id="15"/>
     </w:p>
     <w:p>
       <w:r>
@@ -19593,7 +19379,7 @@
       <w:pPr>
         <w:pStyle w:val="u2"/>
       </w:pPr>
-      <w:bookmarkStart w:id="17" w:name="_Toc25660394"/>
+      <w:bookmarkStart w:id="16" w:name="_Toc25660394"/>
       <w:proofErr w:type="spellStart"/>
       <w:r>
         <w:t>Ước</w:t>
@@ -19622,7 +19408,7 @@
       <w:r>
         <w:t>gian</w:t>
       </w:r>
-      <w:bookmarkEnd w:id="17"/>
+      <w:bookmarkEnd w:id="16"/>
       <w:proofErr w:type="spellEnd"/>
     </w:p>
     <w:p>
@@ -19799,7 +19585,7 @@
       <w:pPr>
         <w:pStyle w:val="u2"/>
       </w:pPr>
-      <w:bookmarkStart w:id="18" w:name="_Toc25660395"/>
+      <w:bookmarkStart w:id="17" w:name="_Toc25660395"/>
       <w:proofErr w:type="spellStart"/>
       <w:r>
         <w:t>Ước</w:t>
@@ -19828,7 +19614,7 @@
       <w:r>
         <w:t>ro</w:t>
       </w:r>
-      <w:bookmarkEnd w:id="18"/>
+      <w:bookmarkEnd w:id="17"/>
       <w:proofErr w:type="spellEnd"/>
     </w:p>
     <w:p>
@@ -20131,7 +19917,7 @@
       <w:pPr>
         <w:pStyle w:val="u1"/>
       </w:pPr>
-      <w:bookmarkStart w:id="19" w:name="_Toc25660396"/>
+      <w:bookmarkStart w:id="18" w:name="_Toc25660396"/>
       <w:proofErr w:type="spellStart"/>
       <w:r>
         <w:lastRenderedPageBreak/>
@@ -20161,7 +19947,7 @@
       <w:r>
         <w:t>thành</w:t>
       </w:r>
-      <w:bookmarkEnd w:id="19"/>
+      <w:bookmarkEnd w:id="18"/>
       <w:proofErr w:type="spellEnd"/>
     </w:p>
     <w:p>
@@ -20533,7 +20319,7 @@
       <w:pPr>
         <w:pStyle w:val="u1"/>
       </w:pPr>
-      <w:bookmarkStart w:id="20" w:name="_Toc25660397"/>
+      <w:bookmarkStart w:id="19" w:name="_Toc25660397"/>
       <w:proofErr w:type="spellStart"/>
       <w:r>
         <w:t>Ước</w:t>
@@ -20562,7 +20348,7 @@
       <w:r>
         <w:t>lượng</w:t>
       </w:r>
-      <w:bookmarkEnd w:id="20"/>
+      <w:bookmarkEnd w:id="19"/>
       <w:proofErr w:type="spellEnd"/>
     </w:p>
     <w:p>
@@ -20905,7 +20691,7 @@
       <w:pPr>
         <w:pStyle w:val="u1"/>
       </w:pPr>
-      <w:bookmarkStart w:id="21" w:name="_Toc25660398"/>
+      <w:bookmarkStart w:id="20" w:name="_Toc25660398"/>
       <w:proofErr w:type="spellStart"/>
       <w:r>
         <w:t>Phân</w:t>
@@ -20938,7 +20724,7 @@
       <w:r>
         <w:t xml:space="preserve"> </w:t>
       </w:r>
-      <w:bookmarkEnd w:id="21"/>
+      <w:bookmarkEnd w:id="20"/>
     </w:p>
     <w:p>
       <w:pPr>
@@ -20947,7 +20733,7 @@
           <w:lang w:eastAsia="en-US" w:bidi="ar-SA"/>
         </w:rPr>
       </w:pPr>
-      <w:bookmarkStart w:id="22" w:name="_Toc25660399"/>
+      <w:bookmarkStart w:id="21" w:name="_Toc25660399"/>
       <w:proofErr w:type="spellStart"/>
       <w:r>
         <w:rPr>
@@ -21053,7 +20839,7 @@
         </w:rPr>
         <w:t>mềm</w:t>
       </w:r>
-      <w:bookmarkEnd w:id="22"/>
+      <w:bookmarkEnd w:id="21"/>
       <w:proofErr w:type="spellEnd"/>
     </w:p>
     <w:p>
@@ -21063,7 +20849,7 @@
           <w:lang w:eastAsia="en-US" w:bidi="ar-SA"/>
         </w:rPr>
       </w:pPr>
-      <w:bookmarkStart w:id="23" w:name="_Toc25660400"/>
+      <w:bookmarkStart w:id="22" w:name="_Toc25660400"/>
       <w:proofErr w:type="spellStart"/>
       <w:r>
         <w:rPr>
@@ -21085,68 +20871,55 @@
         </w:rPr>
         <w:t>diện</w:t>
       </w:r>
-      <w:bookmarkEnd w:id="23"/>
+      <w:bookmarkEnd w:id="22"/>
       <w:proofErr w:type="spellEnd"/>
     </w:p>
     <w:p>
       <w:pPr>
-        <w:pStyle w:val="u2"/>
         <w:rPr>
           <w:lang w:eastAsia="en-US" w:bidi="ar-SA"/>
         </w:rPr>
       </w:pPr>
-      <w:bookmarkStart w:id="24" w:name="_Toc25660401"/>
-      <w:proofErr w:type="spellStart"/>
-      <w:r>
-        <w:rPr>
-          <w:lang w:eastAsia="en-US" w:bidi="ar-SA"/>
-        </w:rPr>
-        <w:t>Cơ</w:t>
-      </w:r>
-      <w:proofErr w:type="spellEnd"/>
-      <w:r>
-        <w:rPr>
-          <w:lang w:eastAsia="en-US" w:bidi="ar-SA"/>
-        </w:rPr>
-        <w:t xml:space="preserve"> </w:t>
-      </w:r>
-      <w:proofErr w:type="spellStart"/>
-      <w:r>
-        <w:rPr>
-          <w:lang w:eastAsia="en-US" w:bidi="ar-SA"/>
-        </w:rPr>
-        <w:t>sở</w:t>
-      </w:r>
-      <w:proofErr w:type="spellEnd"/>
-      <w:r>
-        <w:rPr>
-          <w:lang w:eastAsia="en-US" w:bidi="ar-SA"/>
-        </w:rPr>
-        <w:t xml:space="preserve"> </w:t>
-      </w:r>
-      <w:proofErr w:type="spellStart"/>
-      <w:r>
-        <w:rPr>
-          <w:lang w:eastAsia="en-US" w:bidi="ar-SA"/>
-        </w:rPr>
-        <w:t>dữ</w:t>
-      </w:r>
-      <w:proofErr w:type="spellEnd"/>
-      <w:r>
-        <w:rPr>
-          <w:lang w:eastAsia="en-US" w:bidi="ar-SA"/>
-        </w:rPr>
-        <w:t xml:space="preserve"> </w:t>
-      </w:r>
-      <w:proofErr w:type="spellStart"/>
-      <w:r>
-        <w:rPr>
-          <w:lang w:eastAsia="en-US" w:bidi="ar-SA"/>
-        </w:rPr>
-        <w:t>liệu</w:t>
-      </w:r>
-      <w:bookmarkEnd w:id="24"/>
-      <w:proofErr w:type="spellEnd"/>
+      <w:r>
+        <w:rPr>
+          <w:noProof/>
+        </w:rPr>
+        <w:drawing>
+          <wp:inline distT="0" distB="0" distL="0" distR="0" wp14:anchorId="14164FAD" wp14:editId="36FB6528">
+            <wp:extent cx="5391150" cy="4295775"/>
+            <wp:effectExtent l="0" t="0" r="0" b="9525"/>
+            <wp:docPr id="2" name="Hình ảnh 2"/>
+            <wp:cNvGraphicFramePr>
+              <a:graphicFrameLocks xmlns:a="http://schemas.openxmlformats.org/drawingml/2006/main" noChangeAspect="1"/>
+            </wp:cNvGraphicFramePr>
+            <a:graphic xmlns:a="http://schemas.openxmlformats.org/drawingml/2006/main">
+              <a:graphicData uri="http://schemas.openxmlformats.org/drawingml/2006/picture">
+                <pic:pic xmlns:pic="http://schemas.openxmlformats.org/drawingml/2006/picture">
+                  <pic:nvPicPr>
+                    <pic:cNvPr id="1" name=""/>
+                    <pic:cNvPicPr/>
+                  </pic:nvPicPr>
+                  <pic:blipFill>
+                    <a:blip r:embed="rId20"/>
+                    <a:stretch>
+                      <a:fillRect/>
+                    </a:stretch>
+                  </pic:blipFill>
+                  <pic:spPr>
+                    <a:xfrm>
+                      <a:off x="0" y="0"/>
+                      <a:ext cx="5391150" cy="4295775"/>
+                    </a:xfrm>
+                    <a:prstGeom prst="rect">
+                      <a:avLst/>
+                    </a:prstGeom>
+                  </pic:spPr>
+                </pic:pic>
+              </a:graphicData>
+            </a:graphic>
+          </wp:inline>
+        </w:drawing>
+      </w:r>
     </w:p>
     <w:p>
       <w:pPr>
@@ -21155,12 +20928,82 @@
           <w:lang w:eastAsia="en-US" w:bidi="ar-SA"/>
         </w:rPr>
       </w:pPr>
+      <w:bookmarkStart w:id="23" w:name="_Toc25660401"/>
+      <w:proofErr w:type="spellStart"/>
+      <w:r>
+        <w:rPr>
+          <w:lang w:eastAsia="en-US" w:bidi="ar-SA"/>
+        </w:rPr>
+        <w:t>Cơ</w:t>
+      </w:r>
+      <w:proofErr w:type="spellEnd"/>
+      <w:r>
+        <w:rPr>
+          <w:lang w:eastAsia="en-US" w:bidi="ar-SA"/>
+        </w:rPr>
+        <w:t xml:space="preserve"> </w:t>
+      </w:r>
+      <w:proofErr w:type="spellStart"/>
+      <w:r>
+        <w:rPr>
+          <w:lang w:eastAsia="en-US" w:bidi="ar-SA"/>
+        </w:rPr>
+        <w:t>sở</w:t>
+      </w:r>
+      <w:proofErr w:type="spellEnd"/>
+      <w:r>
+        <w:rPr>
+          <w:lang w:eastAsia="en-US" w:bidi="ar-SA"/>
+        </w:rPr>
+        <w:t xml:space="preserve"> </w:t>
+      </w:r>
+      <w:proofErr w:type="spellStart"/>
+      <w:r>
+        <w:rPr>
+          <w:lang w:eastAsia="en-US" w:bidi="ar-SA"/>
+        </w:rPr>
+        <w:t>dữ</w:t>
+      </w:r>
+      <w:proofErr w:type="spellEnd"/>
+      <w:r>
+        <w:rPr>
+          <w:lang w:eastAsia="en-US" w:bidi="ar-SA"/>
+        </w:rPr>
+        <w:t xml:space="preserve"> </w:t>
+      </w:r>
+      <w:proofErr w:type="spellStart"/>
+      <w:r>
+        <w:rPr>
+          <w:lang w:eastAsia="en-US" w:bidi="ar-SA"/>
+        </w:rPr>
+        <w:t>liệu</w:t>
+      </w:r>
+      <w:bookmarkEnd w:id="23"/>
+      <w:proofErr w:type="spellEnd"/>
+    </w:p>
+    <w:p>
+      <w:pPr>
+        <w:rPr>
+          <w:lang w:eastAsia="en-US" w:bidi="ar-SA"/>
+        </w:rPr>
+      </w:pPr>
+      <w:bookmarkStart w:id="24" w:name="_GoBack"/>
+      <w:bookmarkEnd w:id="24"/>
+    </w:p>
+    <w:p>
+      <w:pPr>
+        <w:pStyle w:val="u2"/>
+        <w:rPr>
+          <w:lang w:eastAsia="en-US" w:bidi="ar-SA"/>
+        </w:rPr>
+      </w:pPr>
       <w:bookmarkStart w:id="25" w:name="_Toc25660402"/>
       <w:proofErr w:type="spellStart"/>
       <w:r>
         <w:rPr>
           <w:lang w:eastAsia="en-US" w:bidi="ar-SA"/>
         </w:rPr>
+        <w:lastRenderedPageBreak/>
         <w:t>Mạng</w:t>
       </w:r>
       <w:bookmarkEnd w:id="25"/>
@@ -22276,7 +22119,6 @@
         <w:ind w:left="720"/>
       </w:pPr>
       <w:r>
-        <w:lastRenderedPageBreak/>
         <w:tab/>
       </w:r>
     </w:p>
@@ -22981,6 +22823,7 @@
       </w:pPr>
       <w:proofErr w:type="spellStart"/>
       <w:r>
+        <w:lastRenderedPageBreak/>
         <w:t>Số</w:t>
       </w:r>
       <w:proofErr w:type="spellEnd"/>
@@ -23197,12 +23040,12 @@
     <w:p/>
     <w:p/>
     <w:sectPr>
-      <w:headerReference w:type="even" r:id="rId20"/>
-      <w:headerReference w:type="default" r:id="rId21"/>
-      <w:footerReference w:type="even" r:id="rId22"/>
-      <w:footerReference w:type="default" r:id="rId23"/>
-      <w:headerReference w:type="first" r:id="rId24"/>
-      <w:footerReference w:type="first" r:id="rId25"/>
+      <w:headerReference w:type="even" r:id="rId21"/>
+      <w:headerReference w:type="default" r:id="rId22"/>
+      <w:footerReference w:type="even" r:id="rId23"/>
+      <w:footerReference w:type="default" r:id="rId24"/>
+      <w:headerReference w:type="first" r:id="rId25"/>
+      <w:footerReference w:type="first" r:id="rId26"/>
       <w:footnotePr>
         <w:pos w:val="beneathText"/>
       </w:footnotePr>
@@ -27890,8 +27733,11 @@
     <w:lsdException w:name="Table 3D effects 3" w:semiHidden="1" w:unhideWhenUsed="1"/>
     <w:lsdException w:name="Table Contemporary" w:semiHidden="1" w:unhideWhenUsed="1"/>
     <w:lsdException w:name="Table Elegant" w:semiHidden="1" w:unhideWhenUsed="1"/>
+    <w:lsdException w:name="Table Professional" w:semiHidden="1" w:unhideWhenUsed="1"/>
     <w:lsdException w:name="Table Subtle 1" w:semiHidden="1" w:unhideWhenUsed="1"/>
     <w:lsdException w:name="Table Subtle 2" w:semiHidden="1" w:unhideWhenUsed="1"/>
+    <w:lsdException w:name="Table Web 1" w:semiHidden="1" w:unhideWhenUsed="1"/>
+    <w:lsdException w:name="Table Web 2" w:semiHidden="1" w:unhideWhenUsed="1"/>
     <w:lsdException w:name="Table Web 3" w:semiHidden="1" w:unhideWhenUsed="1"/>
     <w:lsdException w:name="Balloon Text" w:semiHidden="1" w:unhideWhenUsed="1"/>
     <w:lsdException w:name="Table Theme" w:semiHidden="1" w:unhideWhenUsed="1"/>
@@ -29552,7 +29398,7 @@
 </file>
 
 <file path=customXml/itemProps1.xml><?xml version="1.0" encoding="utf-8"?>
-<ds:datastoreItem xmlns:ds="http://schemas.openxmlformats.org/officeDocument/2006/customXml" ds:itemID="{1A0A411C-7BDC-4344-A329-A96217FE3436}">
+<ds:datastoreItem xmlns:ds="http://schemas.openxmlformats.org/officeDocument/2006/customXml" ds:itemID="{E4B8AB38-F8CA-4CD8-BBFD-4ED823B1F81B}">
   <ds:schemaRefs>
     <ds:schemaRef ds:uri="http://schemas.openxmlformats.org/officeDocument/2006/bibliography"/>
   </ds:schemaRefs>

</xml_diff>

<commit_message>
cập nhật giao diện 2
</commit_message>
<xml_diff>
--- a/docs/QuanTriDuAn-Nhom10.docx
+++ b/docs/QuanTriDuAn-Nhom10.docx
@@ -7131,14 +7131,30 @@
         </w:rPr>
         <w:t xml:space="preserve">  </w:t>
       </w:r>
-      <w:hyperlink r:id="rId11" w:history="1">
-        <w:r>
-          <w:rPr>
-            <w:rStyle w:val="Siuktni"/>
-          </w:rPr>
-          <w:t>https://tasks.office.com/</w:t>
-        </w:r>
-      </w:hyperlink>
+      <w:r>
+        <w:fldChar w:fldCharType="begin"/>
+      </w:r>
+      <w:r>
+        <w:rPr>
+          <w:lang w:val="fr-FR"/>
+        </w:rPr>
+        <w:instrText xml:space="preserve"> HYPERLINK "https://tasks.office.com/" </w:instrText>
+      </w:r>
+      <w:r>
+        <w:fldChar w:fldCharType="separate"/>
+      </w:r>
+      <w:r>
+        <w:rPr>
+          <w:rStyle w:val="Siuktni"/>
+        </w:rPr>
+        <w:t>https://tasks.office.com/</w:t>
+      </w:r>
+      <w:r>
+        <w:rPr>
+          <w:rStyle w:val="Siuktni"/>
+        </w:rPr>
+        <w:fldChar w:fldCharType="end"/>
+      </w:r>
     </w:p>
     <w:p>
       <w:pPr>
@@ -7694,7 +7710,7 @@
       <w:r>
         <w:t xml:space="preserve"> </w:t>
       </w:r>
-      <w:hyperlink r:id="rId12" w:history="1">
+      <w:hyperlink r:id="rId11" w:history="1">
         <w:r>
           <w:rPr>
             <w:rStyle w:val="Siuktni"/>
@@ -7897,7 +7913,7 @@
                     <pic:cNvPicPr/>
                   </pic:nvPicPr>
                   <pic:blipFill>
-                    <a:blip r:embed="rId13" cstate="print">
+                    <a:blip r:embed="rId12" cstate="print">
                       <a:extLst>
                         <a:ext uri="{28A0092B-C50C-407E-A947-70E740481C1C}">
                           <a14:useLocalDpi xmlns:a14="http://schemas.microsoft.com/office/drawing/2010/main" val="0"/>
@@ -8284,7 +8300,7 @@
               </wp:inline>
             </w:drawing>
           </mc:Choice>
-          <mc:Fallback xmlns:a14="http://schemas.microsoft.com/office/drawing/2010/main" xmlns:pic="http://schemas.openxmlformats.org/drawingml/2006/picture" xmlns:a="http://schemas.openxmlformats.org/drawingml/2006/main" xmlns:w16="http://schemas.microsoft.com/office/word/2018/wordml" xmlns:w16cex="http://schemas.microsoft.com/office/word/2018/wordml/cex">
+          <mc:Fallback xmlns:w16cex="http://schemas.microsoft.com/office/word/2018/wordml/cex" xmlns:w16="http://schemas.microsoft.com/office/word/2018/wordml" xmlns:a="http://schemas.openxmlformats.org/drawingml/2006/main" xmlns:pic="http://schemas.openxmlformats.org/drawingml/2006/picture" xmlns:a14="http://schemas.microsoft.com/office/drawing/2010/main">
             <w:pict w14:anchorId="5CEC36E4">
               <v:group id="Canvas 5" style="width:210.35pt;height:92.05pt;mso-position-horizontal-relative:char;mso-position-vertical-relative:line" coordsize="26714,11684" o:spid="_x0000_s1026" editas="canvas" w14:anchorId="456B0A6C" o:gfxdata="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">
                 <v:shapetype id="_x0000_t75" coordsize="21600,21600" filled="f" stroked="f" o:spt="75" o:preferrelative="t" path="m@4@5l@4@11@9@11@9@5xe">
@@ -9803,9 +9819,9 @@
       <w:pPr>
         <w:pStyle w:val="Mucluc3"/>
         <w:sectPr>
-          <w:headerReference w:type="default" r:id="rId14"/>
-          <w:footerReference w:type="default" r:id="rId15"/>
-          <w:footerReference w:type="first" r:id="rId16"/>
+          <w:headerReference w:type="default" r:id="rId13"/>
+          <w:footerReference w:type="default" r:id="rId14"/>
+          <w:footerReference w:type="first" r:id="rId15"/>
           <w:footnotePr>
             <w:pos w:val="beneathText"/>
           </w:footnotePr>
@@ -10192,7 +10208,7 @@
         </w:rPr>
         <w:t xml:space="preserve">): </w:t>
       </w:r>
-      <w:hyperlink r:id="rId17" w:anchor="/plantaskboard?groupId=62576ce0-bebb-4392-91f5-6e911ba5edbf&amp;planId=yy06TH3t2ky0qQeVXaVX18kAHcbe" w:history="1">
+      <w:hyperlink r:id="rId16" w:anchor="/plantaskboard?groupId=62576ce0-bebb-4392-91f5-6e911ba5edbf&amp;planId=yy06TH3t2ky0qQeVXaVX18kAHcbe" w:history="1">
         <w:r>
           <w:rPr>
             <w:rStyle w:val="Siuktni"/>
@@ -10334,7 +10350,7 @@
         </w:rPr>
         <w:t xml:space="preserve"> </w:t>
       </w:r>
-      <w:hyperlink r:id="rId18" w:history="1">
+      <w:hyperlink r:id="rId17" w:history="1">
         <w:r>
           <w:rPr>
             <w:rStyle w:val="Siuktni"/>
@@ -19343,7 +19359,7 @@
                     </pic:cNvPicPr>
                   </pic:nvPicPr>
                   <pic:blipFill>
-                    <a:blip r:embed="rId19">
+                    <a:blip r:embed="rId18">
                       <a:extLst>
                         <a:ext uri="{28A0092B-C50C-407E-A947-70E740481C1C}">
                           <a14:useLocalDpi xmlns:a14="http://schemas.microsoft.com/office/drawing/2010/main" val="0"/>
@@ -20684,56 +20700,58 @@
           <w:i/>
           <w:lang w:val="fr-FR"/>
         </w:rPr>
-        <w:t xml:space="preserve"> 30 </w:t>
-      </w:r>
-    </w:p>
-    <w:p>
-      <w:pPr>
-        <w:pStyle w:val="u1"/>
-      </w:pPr>
-      <w:bookmarkStart w:id="20" w:name="_Toc25660398"/>
-      <w:proofErr w:type="spellStart"/>
-      <w:r>
-        <w:t>Phân</w:t>
-      </w:r>
-      <w:proofErr w:type="spellEnd"/>
-      <w:r>
-        <w:t xml:space="preserve"> </w:t>
-      </w:r>
-      <w:proofErr w:type="spellStart"/>
-      <w:r>
-        <w:t>tích</w:t>
-      </w:r>
-      <w:proofErr w:type="spellEnd"/>
-      <w:r>
-        <w:t xml:space="preserve"> </w:t>
-      </w:r>
-      <w:proofErr w:type="spellStart"/>
-      <w:r>
-        <w:t>thiết</w:t>
-      </w:r>
-      <w:proofErr w:type="spellEnd"/>
-      <w:r>
-        <w:t xml:space="preserve"> </w:t>
-      </w:r>
-      <w:proofErr w:type="spellStart"/>
-      <w:r>
-        <w:t>kế</w:t>
-      </w:r>
-      <w:proofErr w:type="spellEnd"/>
-      <w:r>
-        <w:t xml:space="preserve"> </w:t>
-      </w:r>
+        <w:t xml:space="preserve"> 30</w:t>
+      </w:r>
+      <w:bookmarkStart w:id="20" w:name="_GoBack"/>
       <w:bookmarkEnd w:id="20"/>
     </w:p>
     <w:p>
       <w:pPr>
+        <w:pStyle w:val="u1"/>
+      </w:pPr>
+      <w:bookmarkStart w:id="21" w:name="_Toc25660398"/>
+      <w:proofErr w:type="spellStart"/>
+      <w:r>
+        <w:t>Phân</w:t>
+      </w:r>
+      <w:proofErr w:type="spellEnd"/>
+      <w:r>
+        <w:t xml:space="preserve"> </w:t>
+      </w:r>
+      <w:proofErr w:type="spellStart"/>
+      <w:r>
+        <w:t>tích</w:t>
+      </w:r>
+      <w:proofErr w:type="spellEnd"/>
+      <w:r>
+        <w:t xml:space="preserve"> </w:t>
+      </w:r>
+      <w:proofErr w:type="spellStart"/>
+      <w:r>
+        <w:t>thiết</w:t>
+      </w:r>
+      <w:proofErr w:type="spellEnd"/>
+      <w:r>
+        <w:t xml:space="preserve"> </w:t>
+      </w:r>
+      <w:proofErr w:type="spellStart"/>
+      <w:r>
+        <w:t>kế</w:t>
+      </w:r>
+      <w:proofErr w:type="spellEnd"/>
+      <w:r>
+        <w:t xml:space="preserve"> </w:t>
+      </w:r>
+      <w:bookmarkEnd w:id="21"/>
+    </w:p>
+    <w:p>
+      <w:pPr>
         <w:pStyle w:val="u2"/>
         <w:rPr>
           <w:lang w:eastAsia="en-US" w:bidi="ar-SA"/>
         </w:rPr>
       </w:pPr>
-      <w:bookmarkStart w:id="21" w:name="_Toc25660399"/>
+      <w:bookmarkStart w:id="22" w:name="_Toc25660399"/>
       <w:proofErr w:type="spellStart"/>
       <w:r>
         <w:rPr>
@@ -20839,7 +20857,7 @@
         </w:rPr>
         <w:t>mềm</w:t>
       </w:r>
-      <w:bookmarkEnd w:id="21"/>
+      <w:bookmarkEnd w:id="22"/>
       <w:proofErr w:type="spellEnd"/>
     </w:p>
     <w:p>
@@ -20857,6 +20875,163 @@
             <wp:extent cx="5575300" cy="2457450"/>
             <wp:effectExtent l="0" t="0" r="6350" b="0"/>
             <wp:docPr id="10" name="Hình ảnh 10"/>
+            <wp:cNvGraphicFramePr>
+              <a:graphicFrameLocks xmlns:a="http://schemas.openxmlformats.org/drawingml/2006/main" noChangeAspect="1"/>
+            </wp:cNvGraphicFramePr>
+            <a:graphic xmlns:a="http://schemas.openxmlformats.org/drawingml/2006/main">
+              <a:graphicData uri="http://schemas.openxmlformats.org/drawingml/2006/picture">
+                <pic:pic xmlns:pic="http://schemas.openxmlformats.org/drawingml/2006/picture">
+                  <pic:nvPicPr>
+                    <pic:cNvPr id="1" name=""/>
+                    <pic:cNvPicPr/>
+                  </pic:nvPicPr>
+                  <pic:blipFill>
+                    <a:blip r:embed="rId19"/>
+                    <a:stretch>
+                      <a:fillRect/>
+                    </a:stretch>
+                  </pic:blipFill>
+                  <pic:spPr>
+                    <a:xfrm>
+                      <a:off x="0" y="0"/>
+                      <a:ext cx="5575300" cy="2457450"/>
+                    </a:xfrm>
+                    <a:prstGeom prst="rect">
+                      <a:avLst/>
+                    </a:prstGeom>
+                  </pic:spPr>
+                </pic:pic>
+              </a:graphicData>
+            </a:graphic>
+          </wp:inline>
+        </w:drawing>
+      </w:r>
+    </w:p>
+    <w:p>
+      <w:pPr>
+        <w:pStyle w:val="u2"/>
+        <w:rPr>
+          <w:lang w:eastAsia="en-US" w:bidi="ar-SA"/>
+        </w:rPr>
+      </w:pPr>
+      <w:bookmarkStart w:id="23" w:name="_Toc25660400"/>
+      <w:proofErr w:type="spellStart"/>
+      <w:r>
+        <w:rPr>
+          <w:lang w:eastAsia="en-US" w:bidi="ar-SA"/>
+        </w:rPr>
+        <w:t>Giao</w:t>
+      </w:r>
+      <w:proofErr w:type="spellEnd"/>
+      <w:r>
+        <w:rPr>
+          <w:lang w:eastAsia="en-US" w:bidi="ar-SA"/>
+        </w:rPr>
+        <w:t xml:space="preserve"> </w:t>
+      </w:r>
+      <w:proofErr w:type="spellStart"/>
+      <w:r>
+        <w:rPr>
+          <w:lang w:eastAsia="en-US" w:bidi="ar-SA"/>
+        </w:rPr>
+        <w:t>diện</w:t>
+      </w:r>
+      <w:bookmarkEnd w:id="23"/>
+      <w:proofErr w:type="spellEnd"/>
+    </w:p>
+    <w:p>
+      <w:pPr>
+        <w:rPr>
+          <w:lang w:eastAsia="en-US" w:bidi="ar-SA"/>
+        </w:rPr>
+      </w:pPr>
+      <w:proofErr w:type="spellStart"/>
+      <w:r>
+        <w:rPr>
+          <w:lang w:eastAsia="en-US" w:bidi="ar-SA"/>
+        </w:rPr>
+        <w:t>Giao</w:t>
+      </w:r>
+      <w:proofErr w:type="spellEnd"/>
+      <w:r>
+        <w:rPr>
+          <w:lang w:eastAsia="en-US" w:bidi="ar-SA"/>
+        </w:rPr>
+        <w:t xml:space="preserve"> </w:t>
+      </w:r>
+      <w:proofErr w:type="spellStart"/>
+      <w:r>
+        <w:rPr>
+          <w:lang w:eastAsia="en-US" w:bidi="ar-SA"/>
+        </w:rPr>
+        <w:t>diện</w:t>
+      </w:r>
+      <w:proofErr w:type="spellEnd"/>
+      <w:r>
+        <w:rPr>
+          <w:lang w:eastAsia="en-US" w:bidi="ar-SA"/>
+        </w:rPr>
+        <w:t xml:space="preserve"> app </w:t>
+      </w:r>
+      <w:proofErr w:type="spellStart"/>
+      <w:r>
+        <w:rPr>
+          <w:lang w:eastAsia="en-US" w:bidi="ar-SA"/>
+        </w:rPr>
+        <w:t>trên</w:t>
+      </w:r>
+      <w:proofErr w:type="spellEnd"/>
+      <w:r>
+        <w:rPr>
+          <w:lang w:eastAsia="en-US" w:bidi="ar-SA"/>
+        </w:rPr>
+        <w:t xml:space="preserve"> </w:t>
+      </w:r>
+      <w:proofErr w:type="spellStart"/>
+      <w:r>
+        <w:rPr>
+          <w:lang w:eastAsia="en-US" w:bidi="ar-SA"/>
+        </w:rPr>
+        <w:t>điện</w:t>
+      </w:r>
+      <w:proofErr w:type="spellEnd"/>
+      <w:r>
+        <w:rPr>
+          <w:lang w:eastAsia="en-US" w:bidi="ar-SA"/>
+        </w:rPr>
+        <w:t xml:space="preserve"> </w:t>
+      </w:r>
+      <w:proofErr w:type="spellStart"/>
+      <w:r>
+        <w:rPr>
+          <w:lang w:eastAsia="en-US" w:bidi="ar-SA"/>
+        </w:rPr>
+        <w:t>thoại</w:t>
+      </w:r>
+      <w:proofErr w:type="spellEnd"/>
+      <w:r>
+        <w:rPr>
+          <w:lang w:eastAsia="en-US" w:bidi="ar-SA"/>
+        </w:rPr>
+        <w:t>:</w:t>
+      </w:r>
+    </w:p>
+    <w:p>
+      <w:pPr>
+        <w:rPr>
+          <w:lang w:eastAsia="en-US" w:bidi="ar-SA"/>
+        </w:rPr>
+      </w:pPr>
+      <w:r>
+        <w:rPr>
+          <w:noProof/>
+        </w:rPr>
+        <w:lastRenderedPageBreak/>
+        <w:drawing>
+          <wp:inline distT="0" distB="0" distL="0" distR="0" wp14:anchorId="14164FAD" wp14:editId="36FB6528">
+            <wp:extent cx="5391150" cy="4295775"/>
+            <wp:effectExtent l="0" t="0" r="0" b="9525"/>
+            <wp:docPr id="2" name="Hình ảnh 2"/>
             <wp:cNvGraphicFramePr>
               <a:graphicFrameLocks xmlns:a="http://schemas.openxmlformats.org/drawingml/2006/main" noChangeAspect="1"/>
             </wp:cNvGraphicFramePr>
@@ -20876,7 +21051,7 @@
                   <pic:spPr>
                     <a:xfrm>
                       <a:off x="0" y="0"/>
-                      <a:ext cx="5575300" cy="2457450"/>
+                      <a:ext cx="5391150" cy="4295775"/>
                     </a:xfrm>
                     <a:prstGeom prst="rect">
                       <a:avLst/>
@@ -20891,35 +21066,10 @@
     </w:p>
     <w:p>
       <w:pPr>
-        <w:pStyle w:val="u2"/>
         <w:rPr>
           <w:lang w:eastAsia="en-US" w:bidi="ar-SA"/>
         </w:rPr>
       </w:pPr>
-      <w:bookmarkStart w:id="22" w:name="_Toc25660400"/>
-      <w:proofErr w:type="spellStart"/>
-      <w:r>
-        <w:rPr>
-          <w:lang w:eastAsia="en-US" w:bidi="ar-SA"/>
-        </w:rPr>
-        <w:t>Giao</w:t>
-      </w:r>
-      <w:proofErr w:type="spellEnd"/>
-      <w:r>
-        <w:rPr>
-          <w:lang w:eastAsia="en-US" w:bidi="ar-SA"/>
-        </w:rPr>
-        <w:t xml:space="preserve"> </w:t>
-      </w:r>
-      <w:proofErr w:type="spellStart"/>
-      <w:r>
-        <w:rPr>
-          <w:lang w:eastAsia="en-US" w:bidi="ar-SA"/>
-        </w:rPr>
-        <w:t>diện</w:t>
-      </w:r>
-      <w:bookmarkEnd w:id="22"/>
-      <w:proofErr w:type="spellEnd"/>
     </w:p>
     <w:p>
       <w:pPr>
@@ -20927,76 +21077,6 @@
           <w:lang w:eastAsia="en-US" w:bidi="ar-SA"/>
         </w:rPr>
       </w:pPr>
-      <w:proofErr w:type="spellStart"/>
-      <w:r>
-        <w:rPr>
-          <w:lang w:eastAsia="en-US" w:bidi="ar-SA"/>
-        </w:rPr>
-        <w:t>Giao</w:t>
-      </w:r>
-      <w:proofErr w:type="spellEnd"/>
-      <w:r>
-        <w:rPr>
-          <w:lang w:eastAsia="en-US" w:bidi="ar-SA"/>
-        </w:rPr>
-        <w:t xml:space="preserve"> </w:t>
-      </w:r>
-      <w:proofErr w:type="spellStart"/>
-      <w:r>
-        <w:rPr>
-          <w:lang w:eastAsia="en-US" w:bidi="ar-SA"/>
-        </w:rPr>
-        <w:t>diện</w:t>
-      </w:r>
-      <w:proofErr w:type="spellEnd"/>
-      <w:r>
-        <w:rPr>
-          <w:lang w:eastAsia="en-US" w:bidi="ar-SA"/>
-        </w:rPr>
-        <w:t xml:space="preserve"> app </w:t>
-      </w:r>
-      <w:proofErr w:type="spellStart"/>
-      <w:r>
-        <w:rPr>
-          <w:lang w:eastAsia="en-US" w:bidi="ar-SA"/>
-        </w:rPr>
-        <w:t>trên</w:t>
-      </w:r>
-      <w:proofErr w:type="spellEnd"/>
-      <w:r>
-        <w:rPr>
-          <w:lang w:eastAsia="en-US" w:bidi="ar-SA"/>
-        </w:rPr>
-        <w:t xml:space="preserve"> </w:t>
-      </w:r>
-      <w:proofErr w:type="spellStart"/>
-      <w:r>
-        <w:rPr>
-          <w:lang w:eastAsia="en-US" w:bidi="ar-SA"/>
-        </w:rPr>
-        <w:t>điện</w:t>
-      </w:r>
-      <w:proofErr w:type="spellEnd"/>
-      <w:r>
-        <w:rPr>
-          <w:lang w:eastAsia="en-US" w:bidi="ar-SA"/>
-        </w:rPr>
-        <w:t xml:space="preserve"> </w:t>
-      </w:r>
-      <w:proofErr w:type="spellStart"/>
-      <w:r>
-        <w:rPr>
-          <w:lang w:eastAsia="en-US" w:bidi="ar-SA"/>
-        </w:rPr>
-        <w:t>thoại</w:t>
-      </w:r>
-      <w:proofErr w:type="spellEnd"/>
-      <w:r>
-        <w:rPr>
-          <w:lang w:eastAsia="en-US" w:bidi="ar-SA"/>
-        </w:rPr>
-        <w:t>:</w:t>
-      </w:r>
     </w:p>
     <w:p>
       <w:pPr>
@@ -21004,16 +21084,120 @@
           <w:lang w:eastAsia="en-US" w:bidi="ar-SA"/>
         </w:rPr>
       </w:pPr>
+      <w:proofErr w:type="spellStart"/>
+      <w:r>
+        <w:rPr>
+          <w:lang w:eastAsia="en-US" w:bidi="ar-SA"/>
+        </w:rPr>
+        <w:t>Giao</w:t>
+      </w:r>
+      <w:proofErr w:type="spellEnd"/>
+      <w:r>
+        <w:rPr>
+          <w:lang w:eastAsia="en-US" w:bidi="ar-SA"/>
+        </w:rPr>
+        <w:t xml:space="preserve"> </w:t>
+      </w:r>
+      <w:proofErr w:type="spellStart"/>
+      <w:r>
+        <w:rPr>
+          <w:lang w:eastAsia="en-US" w:bidi="ar-SA"/>
+        </w:rPr>
+        <w:t>diện</w:t>
+      </w:r>
+      <w:proofErr w:type="spellEnd"/>
+      <w:r>
+        <w:rPr>
+          <w:lang w:eastAsia="en-US" w:bidi="ar-SA"/>
+        </w:rPr>
+        <w:t xml:space="preserve"> </w:t>
+      </w:r>
+      <w:proofErr w:type="spellStart"/>
+      <w:r>
+        <w:rPr>
+          <w:lang w:eastAsia="en-US" w:bidi="ar-SA"/>
+        </w:rPr>
+        <w:t>quản</w:t>
+      </w:r>
+      <w:proofErr w:type="spellEnd"/>
+      <w:r>
+        <w:rPr>
+          <w:lang w:eastAsia="en-US" w:bidi="ar-SA"/>
+        </w:rPr>
+        <w:t xml:space="preserve"> </w:t>
+      </w:r>
+      <w:proofErr w:type="spellStart"/>
+      <w:r>
+        <w:rPr>
+          <w:lang w:eastAsia="en-US" w:bidi="ar-SA"/>
+        </w:rPr>
+        <w:t>lý</w:t>
+      </w:r>
+      <w:proofErr w:type="spellEnd"/>
+      <w:r>
+        <w:rPr>
+          <w:lang w:eastAsia="en-US" w:bidi="ar-SA"/>
+        </w:rPr>
+        <w:t xml:space="preserve"> </w:t>
+      </w:r>
+      <w:proofErr w:type="spellStart"/>
+      <w:r>
+        <w:rPr>
+          <w:lang w:eastAsia="en-US" w:bidi="ar-SA"/>
+        </w:rPr>
+        <w:t>trên</w:t>
+      </w:r>
+      <w:proofErr w:type="spellEnd"/>
+      <w:r>
+        <w:rPr>
+          <w:lang w:eastAsia="en-US" w:bidi="ar-SA"/>
+        </w:rPr>
+        <w:t xml:space="preserve"> </w:t>
+      </w:r>
+      <w:proofErr w:type="spellStart"/>
+      <w:r>
+        <w:rPr>
+          <w:lang w:eastAsia="en-US" w:bidi="ar-SA"/>
+        </w:rPr>
+        <w:t>máy</w:t>
+      </w:r>
+      <w:proofErr w:type="spellEnd"/>
+      <w:r>
+        <w:rPr>
+          <w:lang w:eastAsia="en-US" w:bidi="ar-SA"/>
+        </w:rPr>
+        <w:t xml:space="preserve"> </w:t>
+      </w:r>
+      <w:proofErr w:type="spellStart"/>
+      <w:r>
+        <w:rPr>
+          <w:lang w:eastAsia="en-US" w:bidi="ar-SA"/>
+        </w:rPr>
+        <w:t>tính</w:t>
+      </w:r>
+      <w:proofErr w:type="spellEnd"/>
+      <w:r>
+        <w:rPr>
+          <w:lang w:eastAsia="en-US" w:bidi="ar-SA"/>
+        </w:rPr>
+        <w:t>:</w:t>
+      </w:r>
+    </w:p>
+    <w:p>
+      <w:pPr>
+        <w:rPr>
+          <w:lang w:eastAsia="en-US" w:bidi="ar-SA"/>
+        </w:rPr>
+      </w:pPr>
       <w:r>
         <w:rPr>
           <w:noProof/>
         </w:rPr>
-        <w:lastRenderedPageBreak/>
         <w:drawing>
-          <wp:inline distT="0" distB="0" distL="0" distR="0" wp14:anchorId="14164FAD" wp14:editId="36FB6528">
-            <wp:extent cx="5391150" cy="4295775"/>
-            <wp:effectExtent l="0" t="0" r="0" b="9525"/>
-            <wp:docPr id="2" name="Hình ảnh 2"/>
+          <wp:inline distT="0" distB="0" distL="0" distR="0" wp14:anchorId="126F772A" wp14:editId="5A2DC3BC">
+            <wp:extent cx="5575300" cy="2338705"/>
+            <wp:effectExtent l="0" t="0" r="6350" b="4445"/>
+            <wp:docPr id="4" name="Hình ảnh 4"/>
             <wp:cNvGraphicFramePr>
               <a:graphicFrameLocks xmlns:a="http://schemas.openxmlformats.org/drawingml/2006/main" noChangeAspect="1"/>
             </wp:cNvGraphicFramePr>
@@ -21033,7 +21217,7 @@
                   <pic:spPr>
                     <a:xfrm>
                       <a:off x="0" y="0"/>
-                      <a:ext cx="5391150" cy="4295775"/>
+                      <a:ext cx="5575300" cy="2338705"/>
                     </a:xfrm>
                     <a:prstGeom prst="rect">
                       <a:avLst/>
@@ -21048,10 +21232,64 @@
     </w:p>
     <w:p>
       <w:pPr>
+        <w:pStyle w:val="u2"/>
         <w:rPr>
           <w:lang w:eastAsia="en-US" w:bidi="ar-SA"/>
         </w:rPr>
       </w:pPr>
+      <w:bookmarkStart w:id="24" w:name="_Toc25660401"/>
+      <w:proofErr w:type="spellStart"/>
+      <w:r>
+        <w:rPr>
+          <w:lang w:eastAsia="en-US" w:bidi="ar-SA"/>
+        </w:rPr>
+        <w:lastRenderedPageBreak/>
+        <w:t>Cơ</w:t>
+      </w:r>
+      <w:proofErr w:type="spellEnd"/>
+      <w:r>
+        <w:rPr>
+          <w:lang w:eastAsia="en-US" w:bidi="ar-SA"/>
+        </w:rPr>
+        <w:t xml:space="preserve"> </w:t>
+      </w:r>
+      <w:proofErr w:type="spellStart"/>
+      <w:r>
+        <w:rPr>
+          <w:lang w:eastAsia="en-US" w:bidi="ar-SA"/>
+        </w:rPr>
+        <w:t>sở</w:t>
+      </w:r>
+      <w:proofErr w:type="spellEnd"/>
+      <w:r>
+        <w:rPr>
+          <w:lang w:eastAsia="en-US" w:bidi="ar-SA"/>
+        </w:rPr>
+        <w:t xml:space="preserve"> </w:t>
+      </w:r>
+      <w:proofErr w:type="spellStart"/>
+      <w:r>
+        <w:rPr>
+          <w:lang w:eastAsia="en-US" w:bidi="ar-SA"/>
+        </w:rPr>
+        <w:t>dữ</w:t>
+      </w:r>
+      <w:proofErr w:type="spellEnd"/>
+      <w:r>
+        <w:rPr>
+          <w:lang w:eastAsia="en-US" w:bidi="ar-SA"/>
+        </w:rPr>
+        <w:t xml:space="preserve"> </w:t>
+      </w:r>
+      <w:proofErr w:type="spellStart"/>
+      <w:r>
+        <w:rPr>
+          <w:lang w:eastAsia="en-US" w:bidi="ar-SA"/>
+        </w:rPr>
+        <w:t>liệu</w:t>
+      </w:r>
+      <w:bookmarkEnd w:id="24"/>
+      <w:proofErr w:type="spellEnd"/>
     </w:p>
     <w:p>
       <w:pPr>
@@ -21059,127 +21297,15 @@
           <w:lang w:eastAsia="en-US" w:bidi="ar-SA"/>
         </w:rPr>
       </w:pPr>
-    </w:p>
-    <w:p>
-      <w:pPr>
-        <w:rPr>
-          <w:lang w:eastAsia="en-US" w:bidi="ar-SA"/>
-        </w:rPr>
-      </w:pPr>
-      <w:proofErr w:type="spellStart"/>
-      <w:r>
-        <w:rPr>
-          <w:lang w:eastAsia="en-US" w:bidi="ar-SA"/>
-        </w:rPr>
-        <w:t>Giao</w:t>
-      </w:r>
-      <w:proofErr w:type="spellEnd"/>
-      <w:r>
-        <w:rPr>
-          <w:lang w:eastAsia="en-US" w:bidi="ar-SA"/>
-        </w:rPr>
-        <w:t xml:space="preserve"> </w:t>
-      </w:r>
-      <w:proofErr w:type="spellStart"/>
-      <w:r>
-        <w:rPr>
-          <w:lang w:eastAsia="en-US" w:bidi="ar-SA"/>
-        </w:rPr>
-        <w:t>diện</w:t>
-      </w:r>
-      <w:proofErr w:type="spellEnd"/>
-      <w:r>
-        <w:rPr>
-          <w:lang w:eastAsia="en-US" w:bidi="ar-SA"/>
-        </w:rPr>
-        <w:t xml:space="preserve"> </w:t>
-      </w:r>
-      <w:proofErr w:type="spellStart"/>
-      <w:r>
-        <w:rPr>
-          <w:lang w:eastAsia="en-US" w:bidi="ar-SA"/>
-        </w:rPr>
-        <w:t>quản</w:t>
-      </w:r>
-      <w:proofErr w:type="spellEnd"/>
-      <w:r>
-        <w:rPr>
-          <w:lang w:eastAsia="en-US" w:bidi="ar-SA"/>
-        </w:rPr>
-        <w:t xml:space="preserve"> </w:t>
-      </w:r>
-      <w:proofErr w:type="spellStart"/>
-      <w:r>
-        <w:rPr>
-          <w:lang w:eastAsia="en-US" w:bidi="ar-SA"/>
-        </w:rPr>
-        <w:t>lý</w:t>
-      </w:r>
-      <w:proofErr w:type="spellEnd"/>
-      <w:r>
-        <w:rPr>
-          <w:lang w:eastAsia="en-US" w:bidi="ar-SA"/>
-        </w:rPr>
-        <w:t xml:space="preserve"> </w:t>
-      </w:r>
-      <w:proofErr w:type="spellStart"/>
-      <w:r>
-        <w:rPr>
-          <w:lang w:eastAsia="en-US" w:bidi="ar-SA"/>
-        </w:rPr>
-        <w:t>trên</w:t>
-      </w:r>
-      <w:proofErr w:type="spellEnd"/>
-      <w:r>
-        <w:rPr>
-          <w:lang w:eastAsia="en-US" w:bidi="ar-SA"/>
-        </w:rPr>
-        <w:t xml:space="preserve"> </w:t>
-      </w:r>
-      <w:proofErr w:type="spellStart"/>
-      <w:r>
-        <w:rPr>
-          <w:lang w:eastAsia="en-US" w:bidi="ar-SA"/>
-        </w:rPr>
-        <w:t>máy</w:t>
-      </w:r>
-      <w:proofErr w:type="spellEnd"/>
-      <w:r>
-        <w:rPr>
-          <w:lang w:eastAsia="en-US" w:bidi="ar-SA"/>
-        </w:rPr>
-        <w:t xml:space="preserve"> </w:t>
-      </w:r>
-      <w:proofErr w:type="spellStart"/>
-      <w:r>
-        <w:rPr>
-          <w:lang w:eastAsia="en-US" w:bidi="ar-SA"/>
-        </w:rPr>
-        <w:t>tính</w:t>
-      </w:r>
-      <w:proofErr w:type="spellEnd"/>
-      <w:r>
-        <w:rPr>
-          <w:lang w:eastAsia="en-US" w:bidi="ar-SA"/>
-        </w:rPr>
-        <w:t>:</w:t>
-      </w:r>
-    </w:p>
-    <w:p>
-      <w:pPr>
-        <w:rPr>
-          <w:lang w:eastAsia="en-US" w:bidi="ar-SA"/>
-        </w:rPr>
-      </w:pPr>
       <w:r>
         <w:rPr>
           <w:noProof/>
         </w:rPr>
         <w:drawing>
-          <wp:inline distT="0" distB="0" distL="0" distR="0" wp14:anchorId="126F772A" wp14:editId="5A2DC3BC">
-            <wp:extent cx="5575300" cy="2338705"/>
-            <wp:effectExtent l="0" t="0" r="6350" b="4445"/>
-            <wp:docPr id="4" name="Hình ảnh 4"/>
+          <wp:inline distT="0" distB="0" distL="0" distR="0" wp14:anchorId="3388DB79" wp14:editId="24586DBA">
+            <wp:extent cx="4943475" cy="4933950"/>
+            <wp:effectExtent l="0" t="0" r="9525" b="0"/>
+            <wp:docPr id="7" name="Hình ảnh 7"/>
             <wp:cNvGraphicFramePr>
               <a:graphicFrameLocks xmlns:a="http://schemas.openxmlformats.org/drawingml/2006/main" noChangeAspect="1"/>
             </wp:cNvGraphicFramePr>
@@ -21199,7 +21325,7 @@
                   <pic:spPr>
                     <a:xfrm>
                       <a:off x="0" y="0"/>
-                      <a:ext cx="5575300" cy="2338705"/>
+                      <a:ext cx="4943475" cy="4933950"/>
                     </a:xfrm>
                     <a:prstGeom prst="rect">
                       <a:avLst/>
@@ -21219,58 +21345,15 @@
           <w:lang w:eastAsia="en-US" w:bidi="ar-SA"/>
         </w:rPr>
       </w:pPr>
-      <w:bookmarkStart w:id="23" w:name="_Toc25660401"/>
+      <w:bookmarkStart w:id="25" w:name="_Toc25660402"/>
       <w:proofErr w:type="spellStart"/>
       <w:r>
         <w:rPr>
           <w:lang w:eastAsia="en-US" w:bidi="ar-SA"/>
         </w:rPr>
-        <w:lastRenderedPageBreak/>
-        <w:t>Cơ</w:t>
-      </w:r>
-      <w:proofErr w:type="spellEnd"/>
-      <w:r>
-        <w:rPr>
-          <w:lang w:eastAsia="en-US" w:bidi="ar-SA"/>
-        </w:rPr>
-        <w:t xml:space="preserve"> </w:t>
-      </w:r>
-      <w:proofErr w:type="spellStart"/>
-      <w:r>
-        <w:rPr>
-          <w:lang w:eastAsia="en-US" w:bidi="ar-SA"/>
-        </w:rPr>
-        <w:t>sở</w:t>
-      </w:r>
-      <w:proofErr w:type="spellEnd"/>
-      <w:r>
-        <w:rPr>
-          <w:lang w:eastAsia="en-US" w:bidi="ar-SA"/>
-        </w:rPr>
-        <w:t xml:space="preserve"> </w:t>
-      </w:r>
-      <w:proofErr w:type="spellStart"/>
-      <w:r>
-        <w:rPr>
-          <w:lang w:eastAsia="en-US" w:bidi="ar-SA"/>
-        </w:rPr>
-        <w:t>dữ</w:t>
-      </w:r>
-      <w:proofErr w:type="spellEnd"/>
-      <w:r>
-        <w:rPr>
-          <w:lang w:eastAsia="en-US" w:bidi="ar-SA"/>
-        </w:rPr>
-        <w:t xml:space="preserve"> </w:t>
-      </w:r>
-      <w:proofErr w:type="spellStart"/>
-      <w:r>
-        <w:rPr>
-          <w:lang w:eastAsia="en-US" w:bidi="ar-SA"/>
-        </w:rPr>
-        <w:t>liệu</w:t>
-      </w:r>
-      <w:bookmarkEnd w:id="23"/>
+        <w:t>Mạng</w:t>
+      </w:r>
+      <w:bookmarkEnd w:id="25"/>
       <w:proofErr w:type="spellEnd"/>
     </w:p>
     <w:p>
@@ -21284,10 +21367,10 @@
           <w:noProof/>
         </w:rPr>
         <w:drawing>
-          <wp:inline distT="0" distB="0" distL="0" distR="0" wp14:anchorId="3388DB79" wp14:editId="24586DBA">
-            <wp:extent cx="4943475" cy="4933950"/>
-            <wp:effectExtent l="0" t="0" r="9525" b="0"/>
-            <wp:docPr id="7" name="Hình ảnh 7"/>
+          <wp:inline distT="0" distB="0" distL="0" distR="0" wp14:anchorId="1C70DF4D" wp14:editId="7E843290">
+            <wp:extent cx="5575300" cy="2073910"/>
+            <wp:effectExtent l="0" t="0" r="6350" b="2540"/>
+            <wp:docPr id="9" name="Hình ảnh 9"/>
             <wp:cNvGraphicFramePr>
               <a:graphicFrameLocks xmlns:a="http://schemas.openxmlformats.org/drawingml/2006/main" noChangeAspect="1"/>
             </wp:cNvGraphicFramePr>
@@ -21307,71 +21390,6 @@
                   <pic:spPr>
                     <a:xfrm>
                       <a:off x="0" y="0"/>
-                      <a:ext cx="4943475" cy="4933950"/>
-                    </a:xfrm>
-                    <a:prstGeom prst="rect">
-                      <a:avLst/>
-                    </a:prstGeom>
-                  </pic:spPr>
-                </pic:pic>
-              </a:graphicData>
-            </a:graphic>
-          </wp:inline>
-        </w:drawing>
-      </w:r>
-    </w:p>
-    <w:p>
-      <w:pPr>
-        <w:pStyle w:val="u2"/>
-        <w:rPr>
-          <w:lang w:eastAsia="en-US" w:bidi="ar-SA"/>
-        </w:rPr>
-      </w:pPr>
-      <w:bookmarkStart w:id="24" w:name="_Toc25660402"/>
-      <w:proofErr w:type="spellStart"/>
-      <w:r>
-        <w:rPr>
-          <w:lang w:eastAsia="en-US" w:bidi="ar-SA"/>
-        </w:rPr>
-        <w:t>Mạng</w:t>
-      </w:r>
-      <w:bookmarkEnd w:id="24"/>
-      <w:proofErr w:type="spellEnd"/>
-    </w:p>
-    <w:p>
-      <w:pPr>
-        <w:rPr>
-          <w:lang w:eastAsia="en-US" w:bidi="ar-SA"/>
-        </w:rPr>
-      </w:pPr>
-      <w:r>
-        <w:rPr>
-          <w:noProof/>
-        </w:rPr>
-        <w:drawing>
-          <wp:inline distT="0" distB="0" distL="0" distR="0" wp14:anchorId="1C70DF4D" wp14:editId="7E843290">
-            <wp:extent cx="5575300" cy="2073910"/>
-            <wp:effectExtent l="0" t="0" r="6350" b="2540"/>
-            <wp:docPr id="9" name="Hình ảnh 9"/>
-            <wp:cNvGraphicFramePr>
-              <a:graphicFrameLocks xmlns:a="http://schemas.openxmlformats.org/drawingml/2006/main" noChangeAspect="1"/>
-            </wp:cNvGraphicFramePr>
-            <a:graphic xmlns:a="http://schemas.openxmlformats.org/drawingml/2006/main">
-              <a:graphicData uri="http://schemas.openxmlformats.org/drawingml/2006/picture">
-                <pic:pic xmlns:pic="http://schemas.openxmlformats.org/drawingml/2006/picture">
-                  <pic:nvPicPr>
-                    <pic:cNvPr id="1" name=""/>
-                    <pic:cNvPicPr/>
-                  </pic:nvPicPr>
-                  <pic:blipFill>
-                    <a:blip r:embed="rId24"/>
-                    <a:stretch>
-                      <a:fillRect/>
-                    </a:stretch>
-                  </pic:blipFill>
-                  <pic:spPr>
-                    <a:xfrm>
-                      <a:off x="0" y="0"/>
                       <a:ext cx="5575300" cy="2073910"/>
                     </a:xfrm>
                     <a:prstGeom prst="rect">
@@ -21389,7 +21407,7 @@
       <w:pPr>
         <w:pStyle w:val="u1"/>
       </w:pPr>
-      <w:bookmarkStart w:id="25" w:name="_Toc25660403"/>
+      <w:bookmarkStart w:id="26" w:name="_Toc25660403"/>
       <w:proofErr w:type="spellStart"/>
       <w:r>
         <w:t>Giám</w:t>
@@ -21418,14 +21436,14 @@
       <w:r>
         <w:t>án</w:t>
       </w:r>
-      <w:bookmarkEnd w:id="25"/>
+      <w:bookmarkEnd w:id="26"/>
       <w:proofErr w:type="spellEnd"/>
     </w:p>
     <w:p>
       <w:pPr>
         <w:pStyle w:val="u2"/>
       </w:pPr>
-      <w:bookmarkStart w:id="26" w:name="_Toc25660404"/>
+      <w:bookmarkStart w:id="27" w:name="_Toc25660404"/>
       <w:proofErr w:type="spellStart"/>
       <w:r>
         <w:t>Trả</w:t>
@@ -21454,7 +21472,7 @@
       <w:r>
         <w:t>hỏi</w:t>
       </w:r>
-      <w:bookmarkEnd w:id="26"/>
+      <w:bookmarkEnd w:id="27"/>
       <w:proofErr w:type="spellEnd"/>
     </w:p>
     <w:p>
@@ -22536,7 +22554,7 @@
       <w:pPr>
         <w:pStyle w:val="u1"/>
       </w:pPr>
-      <w:bookmarkStart w:id="27" w:name="_Toc25660405"/>
+      <w:bookmarkStart w:id="28" w:name="_Toc25660405"/>
       <w:proofErr w:type="spellStart"/>
       <w:r>
         <w:t>Đóng</w:t>
@@ -22557,7 +22575,7 @@
       <w:r>
         <w:t>án</w:t>
       </w:r>
-      <w:bookmarkEnd w:id="27"/>
+      <w:bookmarkEnd w:id="28"/>
       <w:proofErr w:type="spellEnd"/>
     </w:p>
     <w:p>
@@ -22603,7 +22621,7 @@
       <w:pPr>
         <w:pStyle w:val="u2"/>
       </w:pPr>
-      <w:bookmarkStart w:id="28" w:name="_Toc25660406"/>
+      <w:bookmarkStart w:id="29" w:name="_Toc25660406"/>
       <w:proofErr w:type="spellStart"/>
       <w:r>
         <w:t>Quản</w:t>
@@ -22632,7 +22650,7 @@
       <w:r>
         <w:t>nguồn</w:t>
       </w:r>
-      <w:bookmarkEnd w:id="28"/>
+      <w:bookmarkEnd w:id="29"/>
       <w:proofErr w:type="spellEnd"/>
     </w:p>
     <w:p>
@@ -23058,7 +23076,7 @@
       <w:pPr>
         <w:pStyle w:val="u2"/>
       </w:pPr>
-      <w:bookmarkStart w:id="29" w:name="_Toc25660407"/>
+      <w:bookmarkStart w:id="30" w:name="_Toc25660407"/>
       <w:proofErr w:type="spellStart"/>
       <w:r>
         <w:t>Quản</w:t>
@@ -23087,7 +23105,7 @@
       <w:r>
         <w:t>việc</w:t>
       </w:r>
-      <w:bookmarkEnd w:id="29"/>
+      <w:bookmarkEnd w:id="30"/>
       <w:proofErr w:type="spellEnd"/>
     </w:p>
     <w:p>
@@ -23309,7 +23327,7 @@
           <w:lang w:eastAsia="en-US" w:bidi="ar-SA"/>
         </w:rPr>
       </w:pPr>
-      <w:bookmarkStart w:id="30" w:name="_Toc25660408"/>
+      <w:bookmarkStart w:id="31" w:name="_Toc25660408"/>
       <w:proofErr w:type="spellStart"/>
       <w:r>
         <w:rPr>
@@ -23387,7 +23405,7 @@
         </w:rPr>
         <w:t>quan</w:t>
       </w:r>
-      <w:bookmarkEnd w:id="30"/>
+      <w:bookmarkEnd w:id="31"/>
       <w:proofErr w:type="spellEnd"/>
     </w:p>
     <w:p>
@@ -23414,17 +23432,14 @@
     <w:p/>
     <w:p/>
     <w:p/>
-    <w:p>
-      <w:bookmarkStart w:id="31" w:name="_GoBack"/>
-      <w:bookmarkEnd w:id="31"/>
-    </w:p>
+    <w:p/>
     <w:sectPr>
-      <w:headerReference w:type="even" r:id="rId25"/>
-      <w:headerReference w:type="default" r:id="rId26"/>
-      <w:footerReference w:type="even" r:id="rId27"/>
-      <w:footerReference w:type="default" r:id="rId28"/>
-      <w:headerReference w:type="first" r:id="rId29"/>
-      <w:footerReference w:type="first" r:id="rId30"/>
+      <w:headerReference w:type="even" r:id="rId24"/>
+      <w:headerReference w:type="default" r:id="rId25"/>
+      <w:footerReference w:type="even" r:id="rId26"/>
+      <w:footerReference w:type="default" r:id="rId27"/>
+      <w:headerReference w:type="first" r:id="rId28"/>
+      <w:footerReference w:type="first" r:id="rId29"/>
       <w:footnotePr>
         <w:pos w:val="beneathText"/>
       </w:footnotePr>
@@ -23950,7 +23965,7 @@
                                   <pic:cNvPicPr/>
                                 </pic:nvPicPr>
                                 <pic:blipFill>
-                                  <a:blip r:embed="rId1">
+                                  <a:blip r:embed="rId2">
                                     <a:extLst>
                                       <a:ext uri="{28A0092B-C50C-407E-A947-70E740481C1C}">
                                         <a14:useLocalDpi xmlns:a14="http://schemas.microsoft.com/office/drawing/2010/main" val="0"/>
@@ -29777,7 +29792,7 @@
 </file>
 
 <file path=customXml/itemProps1.xml><?xml version="1.0" encoding="utf-8"?>
-<ds:datastoreItem xmlns:ds="http://schemas.openxmlformats.org/officeDocument/2006/customXml" ds:itemID="{3F8CC23F-8DA0-442F-88A5-5EE6AAA75682}">
+<ds:datastoreItem xmlns:ds="http://schemas.openxmlformats.org/officeDocument/2006/customXml" ds:itemID="{648B5A3F-6581-4E40-B9C5-D3C8ECE7E465}">
   <ds:schemaRefs>
     <ds:schemaRef ds:uri="http://schemas.openxmlformats.org/officeDocument/2006/bibliography"/>
   </ds:schemaRefs>

</xml_diff>

<commit_message>
cập nhật hình vẽ cho mạng
</commit_message>
<xml_diff>
--- a/docs/QuanTriDuAn-Nhom10.docx
+++ b/docs/QuanTriDuAn-Nhom10.docx
@@ -4390,12 +4390,8 @@
       <w:r>
         <w:t>:</w:t>
       </w:r>
-      <w:r>
-        <w:rPr>
-          <w:noProof/>
-        </w:rPr>
-        <w:t xml:space="preserve"> </w:t>
-      </w:r>
+      <w:bookmarkStart w:id="0" w:name="_GoBack"/>
+      <w:bookmarkEnd w:id="0"/>
     </w:p>
     <w:p>
       <w:pPr>
@@ -7131,30 +7127,14 @@
         </w:rPr>
         <w:t xml:space="preserve">  </w:t>
       </w:r>
-      <w:r>
-        <w:fldChar w:fldCharType="begin"/>
-      </w:r>
-      <w:r>
-        <w:rPr>
-          <w:lang w:val="fr-FR"/>
-        </w:rPr>
-        <w:instrText xml:space="preserve"> HYPERLINK "https://tasks.office.com/" </w:instrText>
-      </w:r>
-      <w:r>
-        <w:fldChar w:fldCharType="separate"/>
-      </w:r>
-      <w:r>
-        <w:rPr>
-          <w:rStyle w:val="Siuktni"/>
-        </w:rPr>
-        <w:t>https://tasks.office.com/</w:t>
-      </w:r>
-      <w:r>
-        <w:rPr>
-          <w:rStyle w:val="Siuktni"/>
-        </w:rPr>
-        <w:fldChar w:fldCharType="end"/>
-      </w:r>
+      <w:hyperlink r:id="rId11" w:history="1">
+        <w:r>
+          <w:rPr>
+            <w:rStyle w:val="Siuktni"/>
+          </w:rPr>
+          <w:t>https://tasks.office.com/</w:t>
+        </w:r>
+      </w:hyperlink>
     </w:p>
     <w:p>
       <w:pPr>
@@ -7710,7 +7690,7 @@
       <w:r>
         <w:t xml:space="preserve"> </w:t>
       </w:r>
-      <w:hyperlink r:id="rId11" w:history="1">
+      <w:hyperlink r:id="rId12" w:history="1">
         <w:r>
           <w:rPr>
             <w:rStyle w:val="Siuktni"/>
@@ -7913,7 +7893,7 @@
                     <pic:cNvPicPr/>
                   </pic:nvPicPr>
                   <pic:blipFill>
-                    <a:blip r:embed="rId12" cstate="print">
+                    <a:blip r:embed="rId13" cstate="print">
                       <a:extLst>
                         <a:ext uri="{28A0092B-C50C-407E-A947-70E740481C1C}">
                           <a14:useLocalDpi xmlns:a14="http://schemas.microsoft.com/office/drawing/2010/main" val="0"/>
@@ -8300,7 +8280,7 @@
               </wp:inline>
             </w:drawing>
           </mc:Choice>
-          <mc:Fallback xmlns:w16cex="http://schemas.microsoft.com/office/word/2018/wordml/cex" xmlns:w16="http://schemas.microsoft.com/office/word/2018/wordml" xmlns:a="http://schemas.openxmlformats.org/drawingml/2006/main" xmlns:pic="http://schemas.openxmlformats.org/drawingml/2006/picture" xmlns:a14="http://schemas.microsoft.com/office/drawing/2010/main">
+          <mc:Fallback xmlns:a14="http://schemas.microsoft.com/office/drawing/2010/main" xmlns:pic="http://schemas.openxmlformats.org/drawingml/2006/picture" xmlns:a="http://schemas.openxmlformats.org/drawingml/2006/main" xmlns:w16="http://schemas.microsoft.com/office/word/2018/wordml" xmlns:w16cex="http://schemas.microsoft.com/office/word/2018/wordml/cex">
             <w:pict w14:anchorId="5CEC36E4">
               <v:group id="Canvas 5" style="width:210.35pt;height:92.05pt;mso-position-horizontal-relative:char;mso-position-vertical-relative:line" coordsize="26714,11684" o:spid="_x0000_s1026" editas="canvas" w14:anchorId="456B0A6C" o:gfxdata="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">
                 <v:shapetype id="_x0000_t75" coordsize="21600,21600" filled="f" stroked="f" o:spt="75" o:preferrelative="t" path="m@4@5l@4@11@9@11@9@5xe">
@@ -9819,9 +9799,9 @@
       <w:pPr>
         <w:pStyle w:val="Mucluc3"/>
         <w:sectPr>
-          <w:headerReference w:type="default" r:id="rId13"/>
-          <w:footerReference w:type="default" r:id="rId14"/>
-          <w:footerReference w:type="first" r:id="rId15"/>
+          <w:headerReference w:type="default" r:id="rId14"/>
+          <w:footerReference w:type="default" r:id="rId15"/>
+          <w:footerReference w:type="first" r:id="rId16"/>
           <w:footnotePr>
             <w:pos w:val="beneathText"/>
           </w:footnotePr>
@@ -9838,7 +9818,7 @@
       <w:pPr>
         <w:pStyle w:val="u1"/>
       </w:pPr>
-      <w:bookmarkStart w:id="0" w:name="_Toc25660378"/>
+      <w:bookmarkStart w:id="1" w:name="_Toc25660378"/>
       <w:proofErr w:type="spellStart"/>
       <w:r>
         <w:lastRenderedPageBreak/>
@@ -9868,14 +9848,14 @@
       <w:r>
         <w:t>án</w:t>
       </w:r>
-      <w:bookmarkEnd w:id="0"/>
+      <w:bookmarkEnd w:id="1"/>
       <w:proofErr w:type="spellEnd"/>
     </w:p>
     <w:p>
       <w:pPr>
         <w:pStyle w:val="u2"/>
       </w:pPr>
-      <w:bookmarkStart w:id="1" w:name="_Toc25660379"/>
+      <w:bookmarkStart w:id="2" w:name="_Toc25660379"/>
       <w:proofErr w:type="spellStart"/>
       <w:r>
         <w:t>Mô</w:t>
@@ -9904,7 +9884,7 @@
       <w:r>
         <w:t>án</w:t>
       </w:r>
-      <w:bookmarkEnd w:id="1"/>
+      <w:bookmarkEnd w:id="2"/>
       <w:proofErr w:type="spellEnd"/>
     </w:p>
     <w:p>
@@ -10035,7 +10015,7 @@
       <w:pPr>
         <w:pStyle w:val="u2"/>
       </w:pPr>
-      <w:bookmarkStart w:id="2" w:name="_Toc25660380"/>
+      <w:bookmarkStart w:id="3" w:name="_Toc25660380"/>
       <w:proofErr w:type="spellStart"/>
       <w:r>
         <w:t>Công</w:t>
@@ -10064,7 +10044,7 @@
       <w:r>
         <w:t>lý</w:t>
       </w:r>
-      <w:bookmarkEnd w:id="2"/>
+      <w:bookmarkEnd w:id="3"/>
       <w:proofErr w:type="spellEnd"/>
     </w:p>
     <w:p>
@@ -10208,7 +10188,7 @@
         </w:rPr>
         <w:t xml:space="preserve">): </w:t>
       </w:r>
-      <w:hyperlink r:id="rId16" w:anchor="/plantaskboard?groupId=62576ce0-bebb-4392-91f5-6e911ba5edbf&amp;planId=yy06TH3t2ky0qQeVXaVX18kAHcbe" w:history="1">
+      <w:hyperlink r:id="rId17" w:anchor="/plantaskboard?groupId=62576ce0-bebb-4392-91f5-6e911ba5edbf&amp;planId=yy06TH3t2ky0qQeVXaVX18kAHcbe" w:history="1">
         <w:r>
           <w:rPr>
             <w:rStyle w:val="Siuktni"/>
@@ -10350,7 +10330,7 @@
         </w:rPr>
         <w:t xml:space="preserve"> </w:t>
       </w:r>
-      <w:hyperlink r:id="rId17" w:history="1">
+      <w:hyperlink r:id="rId18" w:history="1">
         <w:r>
           <w:rPr>
             <w:rStyle w:val="Siuktni"/>
@@ -10364,7 +10344,7 @@
       <w:pPr>
         <w:pStyle w:val="u1"/>
       </w:pPr>
-      <w:bookmarkStart w:id="3" w:name="_Toc25660381"/>
+      <w:bookmarkStart w:id="4" w:name="_Toc25660381"/>
       <w:proofErr w:type="spellStart"/>
       <w:r>
         <w:t>Các</w:t>
@@ -10417,14 +10397,14 @@
       <w:r>
         <w:t>án</w:t>
       </w:r>
-      <w:bookmarkEnd w:id="3"/>
+      <w:bookmarkEnd w:id="4"/>
       <w:proofErr w:type="spellEnd"/>
     </w:p>
     <w:p>
       <w:pPr>
         <w:pStyle w:val="u2"/>
       </w:pPr>
-      <w:bookmarkStart w:id="4" w:name="_Toc25660382"/>
+      <w:bookmarkStart w:id="5" w:name="_Toc25660382"/>
       <w:proofErr w:type="spellStart"/>
       <w:r>
         <w:t>Thông</w:t>
@@ -10469,7 +10449,7 @@
       <w:r>
         <w:t>hàng</w:t>
       </w:r>
-      <w:bookmarkEnd w:id="4"/>
+      <w:bookmarkEnd w:id="5"/>
       <w:proofErr w:type="spellEnd"/>
     </w:p>
     <w:p>
@@ -10602,7 +10582,7 @@
       <w:pPr>
         <w:pStyle w:val="u2"/>
       </w:pPr>
-      <w:bookmarkStart w:id="5" w:name="_Toc25660383"/>
+      <w:bookmarkStart w:id="6" w:name="_Toc25660383"/>
       <w:proofErr w:type="spellStart"/>
       <w:r>
         <w:t>Thông</w:t>
@@ -10643,7 +10623,7 @@
       <w:r>
         <w:t xml:space="preserve"> ty</w:t>
       </w:r>
-      <w:bookmarkEnd w:id="5"/>
+      <w:bookmarkEnd w:id="6"/>
     </w:p>
     <w:p>
       <w:pPr>
@@ -10963,7 +10943,7 @@
       <w:pPr>
         <w:pStyle w:val="u2"/>
       </w:pPr>
-      <w:bookmarkStart w:id="6" w:name="_Toc25660384"/>
+      <w:bookmarkStart w:id="7" w:name="_Toc25660384"/>
       <w:proofErr w:type="spellStart"/>
       <w:r>
         <w:t>Phân</w:t>
@@ -11048,7 +11028,7 @@
       <w:r>
         <w:t>hàng</w:t>
       </w:r>
-      <w:bookmarkEnd w:id="6"/>
+      <w:bookmarkEnd w:id="7"/>
       <w:proofErr w:type="spellEnd"/>
     </w:p>
     <w:p>
@@ -11649,7 +11629,7 @@
       <w:pPr>
         <w:pStyle w:val="u1"/>
       </w:pPr>
-      <w:bookmarkStart w:id="7" w:name="_Toc25660385"/>
+      <w:bookmarkStart w:id="8" w:name="_Toc25660385"/>
       <w:proofErr w:type="spellStart"/>
       <w:r>
         <w:t>Khảo</w:t>
@@ -11678,14 +11658,14 @@
       <w:r>
         <w:t>án</w:t>
       </w:r>
-      <w:bookmarkEnd w:id="7"/>
+      <w:bookmarkEnd w:id="8"/>
       <w:proofErr w:type="spellEnd"/>
     </w:p>
     <w:p>
       <w:pPr>
         <w:pStyle w:val="u2"/>
       </w:pPr>
-      <w:bookmarkStart w:id="8" w:name="_Toc25660386"/>
+      <w:bookmarkStart w:id="9" w:name="_Toc25660386"/>
       <w:proofErr w:type="spellStart"/>
       <w:r>
         <w:t>Yêu</w:t>
@@ -11718,7 +11698,7 @@
       <w:r>
         <w:t xml:space="preserve"> </w:t>
       </w:r>
-      <w:bookmarkEnd w:id="8"/>
+      <w:bookmarkEnd w:id="9"/>
     </w:p>
     <w:p>
       <w:proofErr w:type="spellStart"/>
@@ -12577,7 +12557,7 @@
       <w:pPr>
         <w:pStyle w:val="u2"/>
       </w:pPr>
-      <w:bookmarkStart w:id="9" w:name="_Toc25660387"/>
+      <w:bookmarkStart w:id="10" w:name="_Toc25660387"/>
       <w:proofErr w:type="spellStart"/>
       <w:r>
         <w:t>Mô</w:t>
@@ -12642,7 +12622,7 @@
       <w:r>
         <w:t xml:space="preserve">  </w:t>
       </w:r>
-      <w:bookmarkEnd w:id="9"/>
+      <w:bookmarkEnd w:id="10"/>
     </w:p>
     <w:p>
       <w:proofErr w:type="spellStart"/>
@@ -14005,7 +13985,7 @@
       <w:pPr>
         <w:pStyle w:val="u2"/>
       </w:pPr>
-      <w:bookmarkStart w:id="10" w:name="_Toc25660388"/>
+      <w:bookmarkStart w:id="11" w:name="_Toc25660388"/>
       <w:proofErr w:type="spellStart"/>
       <w:r>
         <w:t>Mô</w:t>
@@ -14106,7 +14086,7 @@
       <w:r>
         <w:t>mới</w:t>
       </w:r>
-      <w:bookmarkEnd w:id="10"/>
+      <w:bookmarkEnd w:id="11"/>
       <w:proofErr w:type="spellEnd"/>
     </w:p>
     <w:p>
@@ -15868,7 +15848,7 @@
       <w:pPr>
         <w:pStyle w:val="u2"/>
       </w:pPr>
-      <w:bookmarkStart w:id="11" w:name="_Toc25660389"/>
+      <w:bookmarkStart w:id="12" w:name="_Toc25660389"/>
       <w:r>
         <w:t>Phạm vi</w:t>
       </w:r>
@@ -15887,7 +15867,7 @@
       <w:r>
         <w:t>án</w:t>
       </w:r>
-      <w:bookmarkEnd w:id="11"/>
+      <w:bookmarkEnd w:id="12"/>
       <w:proofErr w:type="spellEnd"/>
     </w:p>
     <w:p>
@@ -16163,7 +16143,7 @@
       <w:pPr>
         <w:pStyle w:val="u1"/>
       </w:pPr>
-      <w:bookmarkStart w:id="12" w:name="_Toc25660390"/>
+      <w:bookmarkStart w:id="13" w:name="_Toc25660390"/>
       <w:proofErr w:type="spellStart"/>
       <w:r>
         <w:t>Giao</w:t>
@@ -16204,7 +16184,7 @@
       <w:r>
         <w:t xml:space="preserve"> tin</w:t>
       </w:r>
-      <w:bookmarkEnd w:id="12"/>
+      <w:bookmarkEnd w:id="13"/>
     </w:p>
     <w:p>
       <w:pPr>
@@ -18310,7 +18290,7 @@
       <w:pPr>
         <w:pStyle w:val="u1"/>
       </w:pPr>
-      <w:bookmarkStart w:id="13" w:name="_Toc25660391"/>
+      <w:bookmarkStart w:id="14" w:name="_Toc25660391"/>
       <w:proofErr w:type="spellStart"/>
       <w:r>
         <w:lastRenderedPageBreak/>
@@ -18332,14 +18312,14 @@
       <w:r>
         <w:t>chung</w:t>
       </w:r>
-      <w:bookmarkEnd w:id="13"/>
+      <w:bookmarkEnd w:id="14"/>
       <w:proofErr w:type="spellEnd"/>
     </w:p>
     <w:p>
       <w:pPr>
         <w:pStyle w:val="u2"/>
       </w:pPr>
-      <w:bookmarkStart w:id="14" w:name="_Toc25660392"/>
+      <w:bookmarkStart w:id="15" w:name="_Toc25660392"/>
       <w:proofErr w:type="spellStart"/>
       <w:r>
         <w:t>Ước</w:t>
@@ -18368,7 +18348,7 @@
       <w:r>
         <w:t>năng</w:t>
       </w:r>
-      <w:bookmarkEnd w:id="14"/>
+      <w:bookmarkEnd w:id="15"/>
       <w:proofErr w:type="spellEnd"/>
     </w:p>
     <w:p>
@@ -19329,11 +19309,11 @@
       <w:pPr>
         <w:pStyle w:val="u2"/>
       </w:pPr>
-      <w:bookmarkStart w:id="15" w:name="_Toc25660393"/>
+      <w:bookmarkStart w:id="16" w:name="_Toc25660393"/>
       <w:r>
         <w:t>Work Breakdown Structure</w:t>
       </w:r>
-      <w:bookmarkEnd w:id="15"/>
+      <w:bookmarkEnd w:id="16"/>
     </w:p>
     <w:p>
       <w:r>
@@ -19359,7 +19339,7 @@
                     </pic:cNvPicPr>
                   </pic:nvPicPr>
                   <pic:blipFill>
-                    <a:blip r:embed="rId18">
+                    <a:blip r:embed="rId19">
                       <a:extLst>
                         <a:ext uri="{28A0092B-C50C-407E-A947-70E740481C1C}">
                           <a14:useLocalDpi xmlns:a14="http://schemas.microsoft.com/office/drawing/2010/main" val="0"/>
@@ -19395,7 +19375,7 @@
       <w:pPr>
         <w:pStyle w:val="u2"/>
       </w:pPr>
-      <w:bookmarkStart w:id="16" w:name="_Toc25660394"/>
+      <w:bookmarkStart w:id="17" w:name="_Toc25660394"/>
       <w:proofErr w:type="spellStart"/>
       <w:r>
         <w:t>Ước</w:t>
@@ -19424,7 +19404,7 @@
       <w:r>
         <w:t>gian</w:t>
       </w:r>
-      <w:bookmarkEnd w:id="16"/>
+      <w:bookmarkEnd w:id="17"/>
       <w:proofErr w:type="spellEnd"/>
     </w:p>
     <w:p>
@@ -19601,7 +19581,7 @@
       <w:pPr>
         <w:pStyle w:val="u2"/>
       </w:pPr>
-      <w:bookmarkStart w:id="17" w:name="_Toc25660395"/>
+      <w:bookmarkStart w:id="18" w:name="_Toc25660395"/>
       <w:proofErr w:type="spellStart"/>
       <w:r>
         <w:t>Ước</w:t>
@@ -19630,7 +19610,7 @@
       <w:r>
         <w:t>ro</w:t>
       </w:r>
-      <w:bookmarkEnd w:id="17"/>
+      <w:bookmarkEnd w:id="18"/>
       <w:proofErr w:type="spellEnd"/>
     </w:p>
     <w:p>
@@ -19933,7 +19913,7 @@
       <w:pPr>
         <w:pStyle w:val="u1"/>
       </w:pPr>
-      <w:bookmarkStart w:id="18" w:name="_Toc25660396"/>
+      <w:bookmarkStart w:id="19" w:name="_Toc25660396"/>
       <w:proofErr w:type="spellStart"/>
       <w:r>
         <w:lastRenderedPageBreak/>
@@ -19963,7 +19943,7 @@
       <w:r>
         <w:t>thành</w:t>
       </w:r>
-      <w:bookmarkEnd w:id="18"/>
+      <w:bookmarkEnd w:id="19"/>
       <w:proofErr w:type="spellEnd"/>
     </w:p>
     <w:p>
@@ -20335,7 +20315,7 @@
       <w:pPr>
         <w:pStyle w:val="u1"/>
       </w:pPr>
-      <w:bookmarkStart w:id="19" w:name="_Toc25660397"/>
+      <w:bookmarkStart w:id="20" w:name="_Toc25660397"/>
       <w:proofErr w:type="spellStart"/>
       <w:r>
         <w:t>Ước</w:t>
@@ -20364,7 +20344,7 @@
       <w:r>
         <w:t>lượng</w:t>
       </w:r>
-      <w:bookmarkEnd w:id="19"/>
+      <w:bookmarkEnd w:id="20"/>
       <w:proofErr w:type="spellEnd"/>
     </w:p>
     <w:p>
@@ -20702,8 +20682,6 @@
         </w:rPr>
         <w:t xml:space="preserve"> 30</w:t>
       </w:r>
-      <w:bookmarkStart w:id="20" w:name="_GoBack"/>
-      <w:bookmarkEnd w:id="20"/>
     </w:p>
     <w:p>
       <w:pPr>
@@ -20875,163 +20853,6 @@
             <wp:extent cx="5575300" cy="2457450"/>
             <wp:effectExtent l="0" t="0" r="6350" b="0"/>
             <wp:docPr id="10" name="Hình ảnh 10"/>
-            <wp:cNvGraphicFramePr>
-              <a:graphicFrameLocks xmlns:a="http://schemas.openxmlformats.org/drawingml/2006/main" noChangeAspect="1"/>
-            </wp:cNvGraphicFramePr>
-            <a:graphic xmlns:a="http://schemas.openxmlformats.org/drawingml/2006/main">
-              <a:graphicData uri="http://schemas.openxmlformats.org/drawingml/2006/picture">
-                <pic:pic xmlns:pic="http://schemas.openxmlformats.org/drawingml/2006/picture">
-                  <pic:nvPicPr>
-                    <pic:cNvPr id="1" name=""/>
-                    <pic:cNvPicPr/>
-                  </pic:nvPicPr>
-                  <pic:blipFill>
-                    <a:blip r:embed="rId19"/>
-                    <a:stretch>
-                      <a:fillRect/>
-                    </a:stretch>
-                  </pic:blipFill>
-                  <pic:spPr>
-                    <a:xfrm>
-                      <a:off x="0" y="0"/>
-                      <a:ext cx="5575300" cy="2457450"/>
-                    </a:xfrm>
-                    <a:prstGeom prst="rect">
-                      <a:avLst/>
-                    </a:prstGeom>
-                  </pic:spPr>
-                </pic:pic>
-              </a:graphicData>
-            </a:graphic>
-          </wp:inline>
-        </w:drawing>
-      </w:r>
-    </w:p>
-    <w:p>
-      <w:pPr>
-        <w:pStyle w:val="u2"/>
-        <w:rPr>
-          <w:lang w:eastAsia="en-US" w:bidi="ar-SA"/>
-        </w:rPr>
-      </w:pPr>
-      <w:bookmarkStart w:id="23" w:name="_Toc25660400"/>
-      <w:proofErr w:type="spellStart"/>
-      <w:r>
-        <w:rPr>
-          <w:lang w:eastAsia="en-US" w:bidi="ar-SA"/>
-        </w:rPr>
-        <w:t>Giao</w:t>
-      </w:r>
-      <w:proofErr w:type="spellEnd"/>
-      <w:r>
-        <w:rPr>
-          <w:lang w:eastAsia="en-US" w:bidi="ar-SA"/>
-        </w:rPr>
-        <w:t xml:space="preserve"> </w:t>
-      </w:r>
-      <w:proofErr w:type="spellStart"/>
-      <w:r>
-        <w:rPr>
-          <w:lang w:eastAsia="en-US" w:bidi="ar-SA"/>
-        </w:rPr>
-        <w:t>diện</w:t>
-      </w:r>
-      <w:bookmarkEnd w:id="23"/>
-      <w:proofErr w:type="spellEnd"/>
-    </w:p>
-    <w:p>
-      <w:pPr>
-        <w:rPr>
-          <w:lang w:eastAsia="en-US" w:bidi="ar-SA"/>
-        </w:rPr>
-      </w:pPr>
-      <w:proofErr w:type="spellStart"/>
-      <w:r>
-        <w:rPr>
-          <w:lang w:eastAsia="en-US" w:bidi="ar-SA"/>
-        </w:rPr>
-        <w:t>Giao</w:t>
-      </w:r>
-      <w:proofErr w:type="spellEnd"/>
-      <w:r>
-        <w:rPr>
-          <w:lang w:eastAsia="en-US" w:bidi="ar-SA"/>
-        </w:rPr>
-        <w:t xml:space="preserve"> </w:t>
-      </w:r>
-      <w:proofErr w:type="spellStart"/>
-      <w:r>
-        <w:rPr>
-          <w:lang w:eastAsia="en-US" w:bidi="ar-SA"/>
-        </w:rPr>
-        <w:t>diện</w:t>
-      </w:r>
-      <w:proofErr w:type="spellEnd"/>
-      <w:r>
-        <w:rPr>
-          <w:lang w:eastAsia="en-US" w:bidi="ar-SA"/>
-        </w:rPr>
-        <w:t xml:space="preserve"> app </w:t>
-      </w:r>
-      <w:proofErr w:type="spellStart"/>
-      <w:r>
-        <w:rPr>
-          <w:lang w:eastAsia="en-US" w:bidi="ar-SA"/>
-        </w:rPr>
-        <w:t>trên</w:t>
-      </w:r>
-      <w:proofErr w:type="spellEnd"/>
-      <w:r>
-        <w:rPr>
-          <w:lang w:eastAsia="en-US" w:bidi="ar-SA"/>
-        </w:rPr>
-        <w:t xml:space="preserve"> </w:t>
-      </w:r>
-      <w:proofErr w:type="spellStart"/>
-      <w:r>
-        <w:rPr>
-          <w:lang w:eastAsia="en-US" w:bidi="ar-SA"/>
-        </w:rPr>
-        <w:t>điện</w:t>
-      </w:r>
-      <w:proofErr w:type="spellEnd"/>
-      <w:r>
-        <w:rPr>
-          <w:lang w:eastAsia="en-US" w:bidi="ar-SA"/>
-        </w:rPr>
-        <w:t xml:space="preserve"> </w:t>
-      </w:r>
-      <w:proofErr w:type="spellStart"/>
-      <w:r>
-        <w:rPr>
-          <w:lang w:eastAsia="en-US" w:bidi="ar-SA"/>
-        </w:rPr>
-        <w:t>thoại</w:t>
-      </w:r>
-      <w:proofErr w:type="spellEnd"/>
-      <w:r>
-        <w:rPr>
-          <w:lang w:eastAsia="en-US" w:bidi="ar-SA"/>
-        </w:rPr>
-        <w:t>:</w:t>
-      </w:r>
-    </w:p>
-    <w:p>
-      <w:pPr>
-        <w:rPr>
-          <w:lang w:eastAsia="en-US" w:bidi="ar-SA"/>
-        </w:rPr>
-      </w:pPr>
-      <w:r>
-        <w:rPr>
-          <w:noProof/>
-        </w:rPr>
-        <w:lastRenderedPageBreak/>
-        <w:drawing>
-          <wp:inline distT="0" distB="0" distL="0" distR="0" wp14:anchorId="14164FAD" wp14:editId="36FB6528">
-            <wp:extent cx="5391150" cy="4295775"/>
-            <wp:effectExtent l="0" t="0" r="0" b="9525"/>
-            <wp:docPr id="2" name="Hình ảnh 2"/>
             <wp:cNvGraphicFramePr>
               <a:graphicFrameLocks xmlns:a="http://schemas.openxmlformats.org/drawingml/2006/main" noChangeAspect="1"/>
             </wp:cNvGraphicFramePr>
@@ -21051,7 +20872,7 @@
                   <pic:spPr>
                     <a:xfrm>
                       <a:off x="0" y="0"/>
-                      <a:ext cx="5391150" cy="4295775"/>
+                      <a:ext cx="5575300" cy="2457450"/>
                     </a:xfrm>
                     <a:prstGeom prst="rect">
                       <a:avLst/>
@@ -21066,10 +20887,35 @@
     </w:p>
     <w:p>
       <w:pPr>
+        <w:pStyle w:val="u2"/>
         <w:rPr>
           <w:lang w:eastAsia="en-US" w:bidi="ar-SA"/>
         </w:rPr>
       </w:pPr>
+      <w:bookmarkStart w:id="23" w:name="_Toc25660400"/>
+      <w:proofErr w:type="spellStart"/>
+      <w:r>
+        <w:rPr>
+          <w:lang w:eastAsia="en-US" w:bidi="ar-SA"/>
+        </w:rPr>
+        <w:t>Giao</w:t>
+      </w:r>
+      <w:proofErr w:type="spellEnd"/>
+      <w:r>
+        <w:rPr>
+          <w:lang w:eastAsia="en-US" w:bidi="ar-SA"/>
+        </w:rPr>
+        <w:t xml:space="preserve"> </w:t>
+      </w:r>
+      <w:proofErr w:type="spellStart"/>
+      <w:r>
+        <w:rPr>
+          <w:lang w:eastAsia="en-US" w:bidi="ar-SA"/>
+        </w:rPr>
+        <w:t>diện</w:t>
+      </w:r>
+      <w:bookmarkEnd w:id="23"/>
+      <w:proofErr w:type="spellEnd"/>
     </w:p>
     <w:p>
       <w:pPr>
@@ -21077,6 +20923,76 @@
           <w:lang w:eastAsia="en-US" w:bidi="ar-SA"/>
         </w:rPr>
       </w:pPr>
+      <w:proofErr w:type="spellStart"/>
+      <w:r>
+        <w:rPr>
+          <w:lang w:eastAsia="en-US" w:bidi="ar-SA"/>
+        </w:rPr>
+        <w:t>Giao</w:t>
+      </w:r>
+      <w:proofErr w:type="spellEnd"/>
+      <w:r>
+        <w:rPr>
+          <w:lang w:eastAsia="en-US" w:bidi="ar-SA"/>
+        </w:rPr>
+        <w:t xml:space="preserve"> </w:t>
+      </w:r>
+      <w:proofErr w:type="spellStart"/>
+      <w:r>
+        <w:rPr>
+          <w:lang w:eastAsia="en-US" w:bidi="ar-SA"/>
+        </w:rPr>
+        <w:t>diện</w:t>
+      </w:r>
+      <w:proofErr w:type="spellEnd"/>
+      <w:r>
+        <w:rPr>
+          <w:lang w:eastAsia="en-US" w:bidi="ar-SA"/>
+        </w:rPr>
+        <w:t xml:space="preserve"> app </w:t>
+      </w:r>
+      <w:proofErr w:type="spellStart"/>
+      <w:r>
+        <w:rPr>
+          <w:lang w:eastAsia="en-US" w:bidi="ar-SA"/>
+        </w:rPr>
+        <w:t>trên</w:t>
+      </w:r>
+      <w:proofErr w:type="spellEnd"/>
+      <w:r>
+        <w:rPr>
+          <w:lang w:eastAsia="en-US" w:bidi="ar-SA"/>
+        </w:rPr>
+        <w:t xml:space="preserve"> </w:t>
+      </w:r>
+      <w:proofErr w:type="spellStart"/>
+      <w:r>
+        <w:rPr>
+          <w:lang w:eastAsia="en-US" w:bidi="ar-SA"/>
+        </w:rPr>
+        <w:t>điện</w:t>
+      </w:r>
+      <w:proofErr w:type="spellEnd"/>
+      <w:r>
+        <w:rPr>
+          <w:lang w:eastAsia="en-US" w:bidi="ar-SA"/>
+        </w:rPr>
+        <w:t xml:space="preserve"> </w:t>
+      </w:r>
+      <w:proofErr w:type="spellStart"/>
+      <w:r>
+        <w:rPr>
+          <w:lang w:eastAsia="en-US" w:bidi="ar-SA"/>
+        </w:rPr>
+        <w:t>thoại</w:t>
+      </w:r>
+      <w:proofErr w:type="spellEnd"/>
+      <w:r>
+        <w:rPr>
+          <w:lang w:eastAsia="en-US" w:bidi="ar-SA"/>
+        </w:rPr>
+        <w:t>:</w:t>
+      </w:r>
     </w:p>
     <w:p>
       <w:pPr>
@@ -21084,120 +21000,16 @@
           <w:lang w:eastAsia="en-US" w:bidi="ar-SA"/>
         </w:rPr>
       </w:pPr>
-      <w:proofErr w:type="spellStart"/>
-      <w:r>
-        <w:rPr>
-          <w:lang w:eastAsia="en-US" w:bidi="ar-SA"/>
-        </w:rPr>
-        <w:t>Giao</w:t>
-      </w:r>
-      <w:proofErr w:type="spellEnd"/>
-      <w:r>
-        <w:rPr>
-          <w:lang w:eastAsia="en-US" w:bidi="ar-SA"/>
-        </w:rPr>
-        <w:t xml:space="preserve"> </w:t>
-      </w:r>
-      <w:proofErr w:type="spellStart"/>
-      <w:r>
-        <w:rPr>
-          <w:lang w:eastAsia="en-US" w:bidi="ar-SA"/>
-        </w:rPr>
-        <w:t>diện</w:t>
-      </w:r>
-      <w:proofErr w:type="spellEnd"/>
-      <w:r>
-        <w:rPr>
-          <w:lang w:eastAsia="en-US" w:bidi="ar-SA"/>
-        </w:rPr>
-        <w:t xml:space="preserve"> </w:t>
-      </w:r>
-      <w:proofErr w:type="spellStart"/>
-      <w:r>
-        <w:rPr>
-          <w:lang w:eastAsia="en-US" w:bidi="ar-SA"/>
-        </w:rPr>
-        <w:t>quản</w:t>
-      </w:r>
-      <w:proofErr w:type="spellEnd"/>
-      <w:r>
-        <w:rPr>
-          <w:lang w:eastAsia="en-US" w:bidi="ar-SA"/>
-        </w:rPr>
-        <w:t xml:space="preserve"> </w:t>
-      </w:r>
-      <w:proofErr w:type="spellStart"/>
-      <w:r>
-        <w:rPr>
-          <w:lang w:eastAsia="en-US" w:bidi="ar-SA"/>
-        </w:rPr>
-        <w:t>lý</w:t>
-      </w:r>
-      <w:proofErr w:type="spellEnd"/>
-      <w:r>
-        <w:rPr>
-          <w:lang w:eastAsia="en-US" w:bidi="ar-SA"/>
-        </w:rPr>
-        <w:t xml:space="preserve"> </w:t>
-      </w:r>
-      <w:proofErr w:type="spellStart"/>
-      <w:r>
-        <w:rPr>
-          <w:lang w:eastAsia="en-US" w:bidi="ar-SA"/>
-        </w:rPr>
-        <w:t>trên</w:t>
-      </w:r>
-      <w:proofErr w:type="spellEnd"/>
-      <w:r>
-        <w:rPr>
-          <w:lang w:eastAsia="en-US" w:bidi="ar-SA"/>
-        </w:rPr>
-        <w:t xml:space="preserve"> </w:t>
-      </w:r>
-      <w:proofErr w:type="spellStart"/>
-      <w:r>
-        <w:rPr>
-          <w:lang w:eastAsia="en-US" w:bidi="ar-SA"/>
-        </w:rPr>
-        <w:t>máy</w:t>
-      </w:r>
-      <w:proofErr w:type="spellEnd"/>
-      <w:r>
-        <w:rPr>
-          <w:lang w:eastAsia="en-US" w:bidi="ar-SA"/>
-        </w:rPr>
-        <w:t xml:space="preserve"> </w:t>
-      </w:r>
-      <w:proofErr w:type="spellStart"/>
-      <w:r>
-        <w:rPr>
-          <w:lang w:eastAsia="en-US" w:bidi="ar-SA"/>
-        </w:rPr>
-        <w:t>tính</w:t>
-      </w:r>
-      <w:proofErr w:type="spellEnd"/>
-      <w:r>
-        <w:rPr>
-          <w:lang w:eastAsia="en-US" w:bidi="ar-SA"/>
-        </w:rPr>
-        <w:t>:</w:t>
-      </w:r>
-    </w:p>
-    <w:p>
-      <w:pPr>
-        <w:rPr>
-          <w:lang w:eastAsia="en-US" w:bidi="ar-SA"/>
-        </w:rPr>
-      </w:pPr>
       <w:r>
         <w:rPr>
           <w:noProof/>
         </w:rPr>
+        <w:lastRenderedPageBreak/>
         <w:drawing>
-          <wp:inline distT="0" distB="0" distL="0" distR="0" wp14:anchorId="126F772A" wp14:editId="5A2DC3BC">
-            <wp:extent cx="5575300" cy="2338705"/>
-            <wp:effectExtent l="0" t="0" r="6350" b="4445"/>
-            <wp:docPr id="4" name="Hình ảnh 4"/>
+          <wp:inline distT="0" distB="0" distL="0" distR="0" wp14:anchorId="14164FAD" wp14:editId="36FB6528">
+            <wp:extent cx="5391150" cy="4295775"/>
+            <wp:effectExtent l="0" t="0" r="0" b="9525"/>
+            <wp:docPr id="2" name="Hình ảnh 2"/>
             <wp:cNvGraphicFramePr>
               <a:graphicFrameLocks xmlns:a="http://schemas.openxmlformats.org/drawingml/2006/main" noChangeAspect="1"/>
             </wp:cNvGraphicFramePr>
@@ -21217,7 +21029,7 @@
                   <pic:spPr>
                     <a:xfrm>
                       <a:off x="0" y="0"/>
-                      <a:ext cx="5575300" cy="2338705"/>
+                      <a:ext cx="5391150" cy="4295775"/>
                     </a:xfrm>
                     <a:prstGeom prst="rect">
                       <a:avLst/>
@@ -21232,64 +21044,10 @@
     </w:p>
     <w:p>
       <w:pPr>
-        <w:pStyle w:val="u2"/>
         <w:rPr>
           <w:lang w:eastAsia="en-US" w:bidi="ar-SA"/>
         </w:rPr>
       </w:pPr>
-      <w:bookmarkStart w:id="24" w:name="_Toc25660401"/>
-      <w:proofErr w:type="spellStart"/>
-      <w:r>
-        <w:rPr>
-          <w:lang w:eastAsia="en-US" w:bidi="ar-SA"/>
-        </w:rPr>
-        <w:lastRenderedPageBreak/>
-        <w:t>Cơ</w:t>
-      </w:r>
-      <w:proofErr w:type="spellEnd"/>
-      <w:r>
-        <w:rPr>
-          <w:lang w:eastAsia="en-US" w:bidi="ar-SA"/>
-        </w:rPr>
-        <w:t xml:space="preserve"> </w:t>
-      </w:r>
-      <w:proofErr w:type="spellStart"/>
-      <w:r>
-        <w:rPr>
-          <w:lang w:eastAsia="en-US" w:bidi="ar-SA"/>
-        </w:rPr>
-        <w:t>sở</w:t>
-      </w:r>
-      <w:proofErr w:type="spellEnd"/>
-      <w:r>
-        <w:rPr>
-          <w:lang w:eastAsia="en-US" w:bidi="ar-SA"/>
-        </w:rPr>
-        <w:t xml:space="preserve"> </w:t>
-      </w:r>
-      <w:proofErr w:type="spellStart"/>
-      <w:r>
-        <w:rPr>
-          <w:lang w:eastAsia="en-US" w:bidi="ar-SA"/>
-        </w:rPr>
-        <w:t>dữ</w:t>
-      </w:r>
-      <w:proofErr w:type="spellEnd"/>
-      <w:r>
-        <w:rPr>
-          <w:lang w:eastAsia="en-US" w:bidi="ar-SA"/>
-        </w:rPr>
-        <w:t xml:space="preserve"> </w:t>
-      </w:r>
-      <w:proofErr w:type="spellStart"/>
-      <w:r>
-        <w:rPr>
-          <w:lang w:eastAsia="en-US" w:bidi="ar-SA"/>
-        </w:rPr>
-        <w:t>liệu</w:t>
-      </w:r>
-      <w:bookmarkEnd w:id="24"/>
-      <w:proofErr w:type="spellEnd"/>
     </w:p>
     <w:p>
       <w:pPr>
@@ -21297,15 +21055,127 @@
           <w:lang w:eastAsia="en-US" w:bidi="ar-SA"/>
         </w:rPr>
       </w:pPr>
+    </w:p>
+    <w:p>
+      <w:pPr>
+        <w:rPr>
+          <w:lang w:eastAsia="en-US" w:bidi="ar-SA"/>
+        </w:rPr>
+      </w:pPr>
+      <w:proofErr w:type="spellStart"/>
+      <w:r>
+        <w:rPr>
+          <w:lang w:eastAsia="en-US" w:bidi="ar-SA"/>
+        </w:rPr>
+        <w:t>Giao</w:t>
+      </w:r>
+      <w:proofErr w:type="spellEnd"/>
+      <w:r>
+        <w:rPr>
+          <w:lang w:eastAsia="en-US" w:bidi="ar-SA"/>
+        </w:rPr>
+        <w:t xml:space="preserve"> </w:t>
+      </w:r>
+      <w:proofErr w:type="spellStart"/>
+      <w:r>
+        <w:rPr>
+          <w:lang w:eastAsia="en-US" w:bidi="ar-SA"/>
+        </w:rPr>
+        <w:t>diện</w:t>
+      </w:r>
+      <w:proofErr w:type="spellEnd"/>
+      <w:r>
+        <w:rPr>
+          <w:lang w:eastAsia="en-US" w:bidi="ar-SA"/>
+        </w:rPr>
+        <w:t xml:space="preserve"> </w:t>
+      </w:r>
+      <w:proofErr w:type="spellStart"/>
+      <w:r>
+        <w:rPr>
+          <w:lang w:eastAsia="en-US" w:bidi="ar-SA"/>
+        </w:rPr>
+        <w:t>quản</w:t>
+      </w:r>
+      <w:proofErr w:type="spellEnd"/>
+      <w:r>
+        <w:rPr>
+          <w:lang w:eastAsia="en-US" w:bidi="ar-SA"/>
+        </w:rPr>
+        <w:t xml:space="preserve"> </w:t>
+      </w:r>
+      <w:proofErr w:type="spellStart"/>
+      <w:r>
+        <w:rPr>
+          <w:lang w:eastAsia="en-US" w:bidi="ar-SA"/>
+        </w:rPr>
+        <w:t>lý</w:t>
+      </w:r>
+      <w:proofErr w:type="spellEnd"/>
+      <w:r>
+        <w:rPr>
+          <w:lang w:eastAsia="en-US" w:bidi="ar-SA"/>
+        </w:rPr>
+        <w:t xml:space="preserve"> </w:t>
+      </w:r>
+      <w:proofErr w:type="spellStart"/>
+      <w:r>
+        <w:rPr>
+          <w:lang w:eastAsia="en-US" w:bidi="ar-SA"/>
+        </w:rPr>
+        <w:t>trên</w:t>
+      </w:r>
+      <w:proofErr w:type="spellEnd"/>
+      <w:r>
+        <w:rPr>
+          <w:lang w:eastAsia="en-US" w:bidi="ar-SA"/>
+        </w:rPr>
+        <w:t xml:space="preserve"> </w:t>
+      </w:r>
+      <w:proofErr w:type="spellStart"/>
+      <w:r>
+        <w:rPr>
+          <w:lang w:eastAsia="en-US" w:bidi="ar-SA"/>
+        </w:rPr>
+        <w:t>máy</w:t>
+      </w:r>
+      <w:proofErr w:type="spellEnd"/>
+      <w:r>
+        <w:rPr>
+          <w:lang w:eastAsia="en-US" w:bidi="ar-SA"/>
+        </w:rPr>
+        <w:t xml:space="preserve"> </w:t>
+      </w:r>
+      <w:proofErr w:type="spellStart"/>
+      <w:r>
+        <w:rPr>
+          <w:lang w:eastAsia="en-US" w:bidi="ar-SA"/>
+        </w:rPr>
+        <w:t>tính</w:t>
+      </w:r>
+      <w:proofErr w:type="spellEnd"/>
+      <w:r>
+        <w:rPr>
+          <w:lang w:eastAsia="en-US" w:bidi="ar-SA"/>
+        </w:rPr>
+        <w:t>:</w:t>
+      </w:r>
+    </w:p>
+    <w:p>
+      <w:pPr>
+        <w:rPr>
+          <w:lang w:eastAsia="en-US" w:bidi="ar-SA"/>
+        </w:rPr>
+      </w:pPr>
       <w:r>
         <w:rPr>
           <w:noProof/>
         </w:rPr>
         <w:drawing>
-          <wp:inline distT="0" distB="0" distL="0" distR="0" wp14:anchorId="3388DB79" wp14:editId="24586DBA">
-            <wp:extent cx="4943475" cy="4933950"/>
-            <wp:effectExtent l="0" t="0" r="9525" b="0"/>
-            <wp:docPr id="7" name="Hình ảnh 7"/>
+          <wp:inline distT="0" distB="0" distL="0" distR="0" wp14:anchorId="126F772A" wp14:editId="5A2DC3BC">
+            <wp:extent cx="5575300" cy="2338705"/>
+            <wp:effectExtent l="0" t="0" r="6350" b="4445"/>
+            <wp:docPr id="4" name="Hình ảnh 4"/>
             <wp:cNvGraphicFramePr>
               <a:graphicFrameLocks xmlns:a="http://schemas.openxmlformats.org/drawingml/2006/main" noChangeAspect="1"/>
             </wp:cNvGraphicFramePr>
@@ -21325,7 +21195,7 @@
                   <pic:spPr>
                     <a:xfrm>
                       <a:off x="0" y="0"/>
-                      <a:ext cx="4943475" cy="4933950"/>
+                      <a:ext cx="5575300" cy="2338705"/>
                     </a:xfrm>
                     <a:prstGeom prst="rect">
                       <a:avLst/>
@@ -21345,15 +21215,58 @@
           <w:lang w:eastAsia="en-US" w:bidi="ar-SA"/>
         </w:rPr>
       </w:pPr>
-      <w:bookmarkStart w:id="25" w:name="_Toc25660402"/>
+      <w:bookmarkStart w:id="24" w:name="_Toc25660401"/>
       <w:proofErr w:type="spellStart"/>
       <w:r>
         <w:rPr>
           <w:lang w:eastAsia="en-US" w:bidi="ar-SA"/>
         </w:rPr>
-        <w:t>Mạng</w:t>
-      </w:r>
-      <w:bookmarkEnd w:id="25"/>
+        <w:lastRenderedPageBreak/>
+        <w:t>Cơ</w:t>
+      </w:r>
+      <w:proofErr w:type="spellEnd"/>
+      <w:r>
+        <w:rPr>
+          <w:lang w:eastAsia="en-US" w:bidi="ar-SA"/>
+        </w:rPr>
+        <w:t xml:space="preserve"> </w:t>
+      </w:r>
+      <w:proofErr w:type="spellStart"/>
+      <w:r>
+        <w:rPr>
+          <w:lang w:eastAsia="en-US" w:bidi="ar-SA"/>
+        </w:rPr>
+        <w:t>sở</w:t>
+      </w:r>
+      <w:proofErr w:type="spellEnd"/>
+      <w:r>
+        <w:rPr>
+          <w:lang w:eastAsia="en-US" w:bidi="ar-SA"/>
+        </w:rPr>
+        <w:t xml:space="preserve"> </w:t>
+      </w:r>
+      <w:proofErr w:type="spellStart"/>
+      <w:r>
+        <w:rPr>
+          <w:lang w:eastAsia="en-US" w:bidi="ar-SA"/>
+        </w:rPr>
+        <w:t>dữ</w:t>
+      </w:r>
+      <w:proofErr w:type="spellEnd"/>
+      <w:r>
+        <w:rPr>
+          <w:lang w:eastAsia="en-US" w:bidi="ar-SA"/>
+        </w:rPr>
+        <w:t xml:space="preserve"> </w:t>
+      </w:r>
+      <w:proofErr w:type="spellStart"/>
+      <w:r>
+        <w:rPr>
+          <w:lang w:eastAsia="en-US" w:bidi="ar-SA"/>
+        </w:rPr>
+        <w:t>liệu</w:t>
+      </w:r>
+      <w:bookmarkEnd w:id="24"/>
       <w:proofErr w:type="spellEnd"/>
     </w:p>
     <w:p>
@@ -21367,10 +21280,10 @@
           <w:noProof/>
         </w:rPr>
         <w:drawing>
-          <wp:inline distT="0" distB="0" distL="0" distR="0" wp14:anchorId="1C70DF4D" wp14:editId="7E843290">
-            <wp:extent cx="5575300" cy="2073910"/>
-            <wp:effectExtent l="0" t="0" r="6350" b="2540"/>
-            <wp:docPr id="9" name="Hình ảnh 9"/>
+          <wp:inline distT="0" distB="0" distL="0" distR="0" wp14:anchorId="3388DB79" wp14:editId="24586DBA">
+            <wp:extent cx="4943475" cy="4933950"/>
+            <wp:effectExtent l="0" t="0" r="9525" b="0"/>
+            <wp:docPr id="7" name="Hình ảnh 7"/>
             <wp:cNvGraphicFramePr>
               <a:graphicFrameLocks xmlns:a="http://schemas.openxmlformats.org/drawingml/2006/main" noChangeAspect="1"/>
             </wp:cNvGraphicFramePr>
@@ -21390,6 +21303,71 @@
                   <pic:spPr>
                     <a:xfrm>
                       <a:off x="0" y="0"/>
+                      <a:ext cx="4943475" cy="4933950"/>
+                    </a:xfrm>
+                    <a:prstGeom prst="rect">
+                      <a:avLst/>
+                    </a:prstGeom>
+                  </pic:spPr>
+                </pic:pic>
+              </a:graphicData>
+            </a:graphic>
+          </wp:inline>
+        </w:drawing>
+      </w:r>
+    </w:p>
+    <w:p>
+      <w:pPr>
+        <w:pStyle w:val="u2"/>
+        <w:rPr>
+          <w:lang w:eastAsia="en-US" w:bidi="ar-SA"/>
+        </w:rPr>
+      </w:pPr>
+      <w:bookmarkStart w:id="25" w:name="_Toc25660402"/>
+      <w:proofErr w:type="spellStart"/>
+      <w:r>
+        <w:rPr>
+          <w:lang w:eastAsia="en-US" w:bidi="ar-SA"/>
+        </w:rPr>
+        <w:t>Mạng</w:t>
+      </w:r>
+      <w:bookmarkEnd w:id="25"/>
+      <w:proofErr w:type="spellEnd"/>
+    </w:p>
+    <w:p>
+      <w:pPr>
+        <w:rPr>
+          <w:lang w:eastAsia="en-US" w:bidi="ar-SA"/>
+        </w:rPr>
+      </w:pPr>
+      <w:r>
+        <w:rPr>
+          <w:noProof/>
+        </w:rPr>
+        <w:drawing>
+          <wp:inline distT="0" distB="0" distL="0" distR="0" wp14:anchorId="1C70DF4D" wp14:editId="7E843290">
+            <wp:extent cx="5575300" cy="2073910"/>
+            <wp:effectExtent l="0" t="0" r="6350" b="2540"/>
+            <wp:docPr id="9" name="Hình ảnh 9"/>
+            <wp:cNvGraphicFramePr>
+              <a:graphicFrameLocks xmlns:a="http://schemas.openxmlformats.org/drawingml/2006/main" noChangeAspect="1"/>
+            </wp:cNvGraphicFramePr>
+            <a:graphic xmlns:a="http://schemas.openxmlformats.org/drawingml/2006/main">
+              <a:graphicData uri="http://schemas.openxmlformats.org/drawingml/2006/picture">
+                <pic:pic xmlns:pic="http://schemas.openxmlformats.org/drawingml/2006/picture">
+                  <pic:nvPicPr>
+                    <pic:cNvPr id="1" name=""/>
+                    <pic:cNvPicPr/>
+                  </pic:nvPicPr>
+                  <pic:blipFill>
+                    <a:blip r:embed="rId24"/>
+                    <a:stretch>
+                      <a:fillRect/>
+                    </a:stretch>
+                  </pic:blipFill>
+                  <pic:spPr>
+                    <a:xfrm>
+                      <a:off x="0" y="0"/>
                       <a:ext cx="5575300" cy="2073910"/>
                     </a:xfrm>
                     <a:prstGeom prst="rect">
@@ -23434,12 +23412,12 @@
     <w:p/>
     <w:p/>
     <w:sectPr>
-      <w:headerReference w:type="even" r:id="rId24"/>
-      <w:headerReference w:type="default" r:id="rId25"/>
-      <w:footerReference w:type="even" r:id="rId26"/>
-      <w:footerReference w:type="default" r:id="rId27"/>
-      <w:headerReference w:type="first" r:id="rId28"/>
-      <w:footerReference w:type="first" r:id="rId29"/>
+      <w:headerReference w:type="even" r:id="rId25"/>
+      <w:headerReference w:type="default" r:id="rId26"/>
+      <w:footerReference w:type="even" r:id="rId27"/>
+      <w:footerReference w:type="default" r:id="rId28"/>
+      <w:headerReference w:type="first" r:id="rId29"/>
+      <w:footerReference w:type="first" r:id="rId30"/>
       <w:footnotePr>
         <w:pos w:val="beneathText"/>
       </w:footnotePr>
@@ -29792,7 +29770,7 @@
 </file>
 
 <file path=customXml/itemProps1.xml><?xml version="1.0" encoding="utf-8"?>
-<ds:datastoreItem xmlns:ds="http://schemas.openxmlformats.org/officeDocument/2006/customXml" ds:itemID="{648B5A3F-6581-4E40-B9C5-D3C8ECE7E465}">
+<ds:datastoreItem xmlns:ds="http://schemas.openxmlformats.org/officeDocument/2006/customXml" ds:itemID="{88B003E8-DA2D-4FFB-AA4E-59B5AD873F14}">
   <ds:schemaRefs>
     <ds:schemaRef ds:uri="http://schemas.openxmlformats.org/officeDocument/2006/bibliography"/>
   </ds:schemaRefs>

</xml_diff>

<commit_message>
cập nhật hình vẽ cho mô hình phần cứng/mềm
</commit_message>
<xml_diff>
--- a/docs/QuanTriDuAn-Nhom10.docx
+++ b/docs/QuanTriDuAn-Nhom10.docx
@@ -4390,8 +4390,6 @@
       <w:r>
         <w:t>:</w:t>
       </w:r>
-      <w:bookmarkStart w:id="0" w:name="_GoBack"/>
-      <w:bookmarkEnd w:id="0"/>
     </w:p>
     <w:p>
       <w:pPr>
@@ -7127,14 +7125,30 @@
         </w:rPr>
         <w:t xml:space="preserve">  </w:t>
       </w:r>
-      <w:hyperlink r:id="rId11" w:history="1">
-        <w:r>
-          <w:rPr>
-            <w:rStyle w:val="Siuktni"/>
-          </w:rPr>
-          <w:t>https://tasks.office.com/</w:t>
-        </w:r>
-      </w:hyperlink>
+      <w:r>
+        <w:fldChar w:fldCharType="begin"/>
+      </w:r>
+      <w:r>
+        <w:rPr>
+          <w:lang w:val="fr-FR"/>
+        </w:rPr>
+        <w:instrText xml:space="preserve"> HYPERLINK "https://tasks.office.com/" </w:instrText>
+      </w:r>
+      <w:r>
+        <w:fldChar w:fldCharType="separate"/>
+      </w:r>
+      <w:r>
+        <w:rPr>
+          <w:rStyle w:val="Siuktni"/>
+        </w:rPr>
+        <w:t>https://tasks.office.com/</w:t>
+      </w:r>
+      <w:r>
+        <w:rPr>
+          <w:rStyle w:val="Siuktni"/>
+        </w:rPr>
+        <w:fldChar w:fldCharType="end"/>
+      </w:r>
     </w:p>
     <w:p>
       <w:pPr>
@@ -7690,7 +7704,7 @@
       <w:r>
         <w:t xml:space="preserve"> </w:t>
       </w:r>
-      <w:hyperlink r:id="rId12" w:history="1">
+      <w:hyperlink r:id="rId11" w:history="1">
         <w:r>
           <w:rPr>
             <w:rStyle w:val="Siuktni"/>
@@ -7893,7 +7907,7 @@
                     <pic:cNvPicPr/>
                   </pic:nvPicPr>
                   <pic:blipFill>
-                    <a:blip r:embed="rId13" cstate="print">
+                    <a:blip r:embed="rId12" cstate="print">
                       <a:extLst>
                         <a:ext uri="{28A0092B-C50C-407E-A947-70E740481C1C}">
                           <a14:useLocalDpi xmlns:a14="http://schemas.microsoft.com/office/drawing/2010/main" val="0"/>
@@ -8280,7 +8294,7 @@
               </wp:inline>
             </w:drawing>
           </mc:Choice>
-          <mc:Fallback xmlns:a14="http://schemas.microsoft.com/office/drawing/2010/main" xmlns:pic="http://schemas.openxmlformats.org/drawingml/2006/picture" xmlns:a="http://schemas.openxmlformats.org/drawingml/2006/main" xmlns:w16="http://schemas.microsoft.com/office/word/2018/wordml" xmlns:w16cex="http://schemas.microsoft.com/office/word/2018/wordml/cex">
+          <mc:Fallback xmlns:w16cex="http://schemas.microsoft.com/office/word/2018/wordml/cex" xmlns:w16="http://schemas.microsoft.com/office/word/2018/wordml" xmlns:a="http://schemas.openxmlformats.org/drawingml/2006/main" xmlns:pic="http://schemas.openxmlformats.org/drawingml/2006/picture" xmlns:a14="http://schemas.microsoft.com/office/drawing/2010/main">
             <w:pict w14:anchorId="5CEC36E4">
               <v:group id="Canvas 5" style="width:210.35pt;height:92.05pt;mso-position-horizontal-relative:char;mso-position-vertical-relative:line" coordsize="26714,11684" o:spid="_x0000_s1026" editas="canvas" w14:anchorId="456B0A6C" o:gfxdata="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">
                 <v:shapetype id="_x0000_t75" coordsize="21600,21600" filled="f" stroked="f" o:spt="75" o:preferrelative="t" path="m@4@5l@4@11@9@11@9@5xe">
@@ -9799,9 +9813,9 @@
       <w:pPr>
         <w:pStyle w:val="Mucluc3"/>
         <w:sectPr>
-          <w:headerReference w:type="default" r:id="rId14"/>
-          <w:footerReference w:type="default" r:id="rId15"/>
-          <w:footerReference w:type="first" r:id="rId16"/>
+          <w:headerReference w:type="default" r:id="rId13"/>
+          <w:footerReference w:type="default" r:id="rId14"/>
+          <w:footerReference w:type="first" r:id="rId15"/>
           <w:footnotePr>
             <w:pos w:val="beneathText"/>
           </w:footnotePr>
@@ -9818,7 +9832,7 @@
       <w:pPr>
         <w:pStyle w:val="u1"/>
       </w:pPr>
-      <w:bookmarkStart w:id="1" w:name="_Toc25660378"/>
+      <w:bookmarkStart w:id="0" w:name="_Toc25660378"/>
       <w:proofErr w:type="spellStart"/>
       <w:r>
         <w:lastRenderedPageBreak/>
@@ -9848,14 +9862,14 @@
       <w:r>
         <w:t>án</w:t>
       </w:r>
-      <w:bookmarkEnd w:id="1"/>
+      <w:bookmarkEnd w:id="0"/>
       <w:proofErr w:type="spellEnd"/>
     </w:p>
     <w:p>
       <w:pPr>
         <w:pStyle w:val="u2"/>
       </w:pPr>
-      <w:bookmarkStart w:id="2" w:name="_Toc25660379"/>
+      <w:bookmarkStart w:id="1" w:name="_Toc25660379"/>
       <w:proofErr w:type="spellStart"/>
       <w:r>
         <w:t>Mô</w:t>
@@ -9884,7 +9898,7 @@
       <w:r>
         <w:t>án</w:t>
       </w:r>
-      <w:bookmarkEnd w:id="2"/>
+      <w:bookmarkEnd w:id="1"/>
       <w:proofErr w:type="spellEnd"/>
     </w:p>
     <w:p>
@@ -10001,15 +10015,15 @@
         <w:t xml:space="preserve"> </w:t>
       </w:r>
       <w:proofErr w:type="spellStart"/>
-      <w:proofErr w:type="gramStart"/>
       <w:r>
         <w:t>dùng</w:t>
       </w:r>
-      <w:proofErr w:type="spellEnd"/>
-      <w:r>
-        <w:t xml:space="preserve"> .</w:t>
-      </w:r>
-      <w:proofErr w:type="gramEnd"/>
+      <w:bookmarkStart w:id="2" w:name="_GoBack"/>
+      <w:bookmarkEnd w:id="2"/>
+      <w:proofErr w:type="spellEnd"/>
+      <w:r>
+        <w:t>.</w:t>
+      </w:r>
     </w:p>
     <w:p>
       <w:pPr>
@@ -10188,7 +10202,7 @@
         </w:rPr>
         <w:t xml:space="preserve">): </w:t>
       </w:r>
-      <w:hyperlink r:id="rId17" w:anchor="/plantaskboard?groupId=62576ce0-bebb-4392-91f5-6e911ba5edbf&amp;planId=yy06TH3t2ky0qQeVXaVX18kAHcbe" w:history="1">
+      <w:hyperlink r:id="rId16" w:anchor="/plantaskboard?groupId=62576ce0-bebb-4392-91f5-6e911ba5edbf&amp;planId=yy06TH3t2ky0qQeVXaVX18kAHcbe" w:history="1">
         <w:r>
           <w:rPr>
             <w:rStyle w:val="Siuktni"/>
@@ -10330,7 +10344,7 @@
         </w:rPr>
         <w:t xml:space="preserve"> </w:t>
       </w:r>
-      <w:hyperlink r:id="rId18" w:history="1">
+      <w:hyperlink r:id="rId17" w:history="1">
         <w:r>
           <w:rPr>
             <w:rStyle w:val="Siuktni"/>
@@ -19339,7 +19353,7 @@
                     </pic:cNvPicPr>
                   </pic:nvPicPr>
                   <pic:blipFill>
-                    <a:blip r:embed="rId19">
+                    <a:blip r:embed="rId18">
                       <a:extLst>
                         <a:ext uri="{28A0092B-C50C-407E-A947-70E740481C1C}">
                           <a14:useLocalDpi xmlns:a14="http://schemas.microsoft.com/office/drawing/2010/main" val="0"/>
@@ -20864,7 +20878,7 @@
                     <pic:cNvPicPr/>
                   </pic:nvPicPr>
                   <pic:blipFill>
-                    <a:blip r:embed="rId20"/>
+                    <a:blip r:embed="rId19"/>
                     <a:stretch>
                       <a:fillRect/>
                     </a:stretch>
@@ -21010,6 +21024,172 @@
             <wp:extent cx="5391150" cy="4295775"/>
             <wp:effectExtent l="0" t="0" r="0" b="9525"/>
             <wp:docPr id="2" name="Hình ảnh 2"/>
+            <wp:cNvGraphicFramePr>
+              <a:graphicFrameLocks xmlns:a="http://schemas.openxmlformats.org/drawingml/2006/main" noChangeAspect="1"/>
+            </wp:cNvGraphicFramePr>
+            <a:graphic xmlns:a="http://schemas.openxmlformats.org/drawingml/2006/main">
+              <a:graphicData uri="http://schemas.openxmlformats.org/drawingml/2006/picture">
+                <pic:pic xmlns:pic="http://schemas.openxmlformats.org/drawingml/2006/picture">
+                  <pic:nvPicPr>
+                    <pic:cNvPr id="1" name=""/>
+                    <pic:cNvPicPr/>
+                  </pic:nvPicPr>
+                  <pic:blipFill>
+                    <a:blip r:embed="rId20"/>
+                    <a:stretch>
+                      <a:fillRect/>
+                    </a:stretch>
+                  </pic:blipFill>
+                  <pic:spPr>
+                    <a:xfrm>
+                      <a:off x="0" y="0"/>
+                      <a:ext cx="5391150" cy="4295775"/>
+                    </a:xfrm>
+                    <a:prstGeom prst="rect">
+                      <a:avLst/>
+                    </a:prstGeom>
+                  </pic:spPr>
+                </pic:pic>
+              </a:graphicData>
+            </a:graphic>
+          </wp:inline>
+        </w:drawing>
+      </w:r>
+    </w:p>
+    <w:p>
+      <w:pPr>
+        <w:rPr>
+          <w:lang w:eastAsia="en-US" w:bidi="ar-SA"/>
+        </w:rPr>
+      </w:pPr>
+    </w:p>
+    <w:p>
+      <w:pPr>
+        <w:rPr>
+          <w:lang w:eastAsia="en-US" w:bidi="ar-SA"/>
+        </w:rPr>
+      </w:pPr>
+    </w:p>
+    <w:p>
+      <w:pPr>
+        <w:rPr>
+          <w:lang w:eastAsia="en-US" w:bidi="ar-SA"/>
+        </w:rPr>
+      </w:pPr>
+      <w:proofErr w:type="spellStart"/>
+      <w:r>
+        <w:rPr>
+          <w:lang w:eastAsia="en-US" w:bidi="ar-SA"/>
+        </w:rPr>
+        <w:t>Giao</w:t>
+      </w:r>
+      <w:proofErr w:type="spellEnd"/>
+      <w:r>
+        <w:rPr>
+          <w:lang w:eastAsia="en-US" w:bidi="ar-SA"/>
+        </w:rPr>
+        <w:t xml:space="preserve"> </w:t>
+      </w:r>
+      <w:proofErr w:type="spellStart"/>
+      <w:r>
+        <w:rPr>
+          <w:lang w:eastAsia="en-US" w:bidi="ar-SA"/>
+        </w:rPr>
+        <w:t>diện</w:t>
+      </w:r>
+      <w:proofErr w:type="spellEnd"/>
+      <w:r>
+        <w:rPr>
+          <w:lang w:eastAsia="en-US" w:bidi="ar-SA"/>
+        </w:rPr>
+        <w:t xml:space="preserve"> </w:t>
+      </w:r>
+      <w:proofErr w:type="spellStart"/>
+      <w:r>
+        <w:rPr>
+          <w:lang w:eastAsia="en-US" w:bidi="ar-SA"/>
+        </w:rPr>
+        <w:t>quản</w:t>
+      </w:r>
+      <w:proofErr w:type="spellEnd"/>
+      <w:r>
+        <w:rPr>
+          <w:lang w:eastAsia="en-US" w:bidi="ar-SA"/>
+        </w:rPr>
+        <w:t xml:space="preserve"> </w:t>
+      </w:r>
+      <w:proofErr w:type="spellStart"/>
+      <w:r>
+        <w:rPr>
+          <w:lang w:eastAsia="en-US" w:bidi="ar-SA"/>
+        </w:rPr>
+        <w:t>lý</w:t>
+      </w:r>
+      <w:proofErr w:type="spellEnd"/>
+      <w:r>
+        <w:rPr>
+          <w:lang w:eastAsia="en-US" w:bidi="ar-SA"/>
+        </w:rPr>
+        <w:t xml:space="preserve"> </w:t>
+      </w:r>
+      <w:proofErr w:type="spellStart"/>
+      <w:r>
+        <w:rPr>
+          <w:lang w:eastAsia="en-US" w:bidi="ar-SA"/>
+        </w:rPr>
+        <w:t>trên</w:t>
+      </w:r>
+      <w:proofErr w:type="spellEnd"/>
+      <w:r>
+        <w:rPr>
+          <w:lang w:eastAsia="en-US" w:bidi="ar-SA"/>
+        </w:rPr>
+        <w:t xml:space="preserve"> </w:t>
+      </w:r>
+      <w:proofErr w:type="spellStart"/>
+      <w:r>
+        <w:rPr>
+          <w:lang w:eastAsia="en-US" w:bidi="ar-SA"/>
+        </w:rPr>
+        <w:t>máy</w:t>
+      </w:r>
+      <w:proofErr w:type="spellEnd"/>
+      <w:r>
+        <w:rPr>
+          <w:lang w:eastAsia="en-US" w:bidi="ar-SA"/>
+        </w:rPr>
+        <w:t xml:space="preserve"> </w:t>
+      </w:r>
+      <w:proofErr w:type="spellStart"/>
+      <w:r>
+        <w:rPr>
+          <w:lang w:eastAsia="en-US" w:bidi="ar-SA"/>
+        </w:rPr>
+        <w:t>tính</w:t>
+      </w:r>
+      <w:proofErr w:type="spellEnd"/>
+      <w:r>
+        <w:rPr>
+          <w:lang w:eastAsia="en-US" w:bidi="ar-SA"/>
+        </w:rPr>
+        <w:t>:</w:t>
+      </w:r>
+    </w:p>
+    <w:p>
+      <w:pPr>
+        <w:rPr>
+          <w:lang w:eastAsia="en-US" w:bidi="ar-SA"/>
+        </w:rPr>
+      </w:pPr>
+      <w:r>
+        <w:rPr>
+          <w:noProof/>
+        </w:rPr>
+        <w:drawing>
+          <wp:inline distT="0" distB="0" distL="0" distR="0" wp14:anchorId="126F772A" wp14:editId="5A2DC3BC">
+            <wp:extent cx="5575300" cy="2338705"/>
+            <wp:effectExtent l="0" t="0" r="6350" b="4445"/>
+            <wp:docPr id="4" name="Hình ảnh 4"/>
             <wp:cNvGraphicFramePr>
               <a:graphicFrameLocks xmlns:a="http://schemas.openxmlformats.org/drawingml/2006/main" noChangeAspect="1"/>
             </wp:cNvGraphicFramePr>
@@ -21029,7 +21209,7 @@
                   <pic:spPr>
                     <a:xfrm>
                       <a:off x="0" y="0"/>
-                      <a:ext cx="5391150" cy="4295775"/>
+                      <a:ext cx="5575300" cy="2338705"/>
                     </a:xfrm>
                     <a:prstGeom prst="rect">
                       <a:avLst/>
@@ -21044,10 +21224,64 @@
     </w:p>
     <w:p>
       <w:pPr>
+        <w:pStyle w:val="u2"/>
         <w:rPr>
           <w:lang w:eastAsia="en-US" w:bidi="ar-SA"/>
         </w:rPr>
       </w:pPr>
+      <w:bookmarkStart w:id="24" w:name="_Toc25660401"/>
+      <w:proofErr w:type="spellStart"/>
+      <w:r>
+        <w:rPr>
+          <w:lang w:eastAsia="en-US" w:bidi="ar-SA"/>
+        </w:rPr>
+        <w:lastRenderedPageBreak/>
+        <w:t>Cơ</w:t>
+      </w:r>
+      <w:proofErr w:type="spellEnd"/>
+      <w:r>
+        <w:rPr>
+          <w:lang w:eastAsia="en-US" w:bidi="ar-SA"/>
+        </w:rPr>
+        <w:t xml:space="preserve"> </w:t>
+      </w:r>
+      <w:proofErr w:type="spellStart"/>
+      <w:r>
+        <w:rPr>
+          <w:lang w:eastAsia="en-US" w:bidi="ar-SA"/>
+        </w:rPr>
+        <w:t>sở</w:t>
+      </w:r>
+      <w:proofErr w:type="spellEnd"/>
+      <w:r>
+        <w:rPr>
+          <w:lang w:eastAsia="en-US" w:bidi="ar-SA"/>
+        </w:rPr>
+        <w:t xml:space="preserve"> </w:t>
+      </w:r>
+      <w:proofErr w:type="spellStart"/>
+      <w:r>
+        <w:rPr>
+          <w:lang w:eastAsia="en-US" w:bidi="ar-SA"/>
+        </w:rPr>
+        <w:t>dữ</w:t>
+      </w:r>
+      <w:proofErr w:type="spellEnd"/>
+      <w:r>
+        <w:rPr>
+          <w:lang w:eastAsia="en-US" w:bidi="ar-SA"/>
+        </w:rPr>
+        <w:t xml:space="preserve"> </w:t>
+      </w:r>
+      <w:proofErr w:type="spellStart"/>
+      <w:r>
+        <w:rPr>
+          <w:lang w:eastAsia="en-US" w:bidi="ar-SA"/>
+        </w:rPr>
+        <w:t>liệu</w:t>
+      </w:r>
+      <w:bookmarkEnd w:id="24"/>
+      <w:proofErr w:type="spellEnd"/>
     </w:p>
     <w:p>
       <w:pPr>
@@ -21055,127 +21289,15 @@
           <w:lang w:eastAsia="en-US" w:bidi="ar-SA"/>
         </w:rPr>
       </w:pPr>
-    </w:p>
-    <w:p>
-      <w:pPr>
-        <w:rPr>
-          <w:lang w:eastAsia="en-US" w:bidi="ar-SA"/>
-        </w:rPr>
-      </w:pPr>
-      <w:proofErr w:type="spellStart"/>
-      <w:r>
-        <w:rPr>
-          <w:lang w:eastAsia="en-US" w:bidi="ar-SA"/>
-        </w:rPr>
-        <w:t>Giao</w:t>
-      </w:r>
-      <w:proofErr w:type="spellEnd"/>
-      <w:r>
-        <w:rPr>
-          <w:lang w:eastAsia="en-US" w:bidi="ar-SA"/>
-        </w:rPr>
-        <w:t xml:space="preserve"> </w:t>
-      </w:r>
-      <w:proofErr w:type="spellStart"/>
-      <w:r>
-        <w:rPr>
-          <w:lang w:eastAsia="en-US" w:bidi="ar-SA"/>
-        </w:rPr>
-        <w:t>diện</w:t>
-      </w:r>
-      <w:proofErr w:type="spellEnd"/>
-      <w:r>
-        <w:rPr>
-          <w:lang w:eastAsia="en-US" w:bidi="ar-SA"/>
-        </w:rPr>
-        <w:t xml:space="preserve"> </w:t>
-      </w:r>
-      <w:proofErr w:type="spellStart"/>
-      <w:r>
-        <w:rPr>
-          <w:lang w:eastAsia="en-US" w:bidi="ar-SA"/>
-        </w:rPr>
-        <w:t>quản</w:t>
-      </w:r>
-      <w:proofErr w:type="spellEnd"/>
-      <w:r>
-        <w:rPr>
-          <w:lang w:eastAsia="en-US" w:bidi="ar-SA"/>
-        </w:rPr>
-        <w:t xml:space="preserve"> </w:t>
-      </w:r>
-      <w:proofErr w:type="spellStart"/>
-      <w:r>
-        <w:rPr>
-          <w:lang w:eastAsia="en-US" w:bidi="ar-SA"/>
-        </w:rPr>
-        <w:t>lý</w:t>
-      </w:r>
-      <w:proofErr w:type="spellEnd"/>
-      <w:r>
-        <w:rPr>
-          <w:lang w:eastAsia="en-US" w:bidi="ar-SA"/>
-        </w:rPr>
-        <w:t xml:space="preserve"> </w:t>
-      </w:r>
-      <w:proofErr w:type="spellStart"/>
-      <w:r>
-        <w:rPr>
-          <w:lang w:eastAsia="en-US" w:bidi="ar-SA"/>
-        </w:rPr>
-        <w:t>trên</w:t>
-      </w:r>
-      <w:proofErr w:type="spellEnd"/>
-      <w:r>
-        <w:rPr>
-          <w:lang w:eastAsia="en-US" w:bidi="ar-SA"/>
-        </w:rPr>
-        <w:t xml:space="preserve"> </w:t>
-      </w:r>
-      <w:proofErr w:type="spellStart"/>
-      <w:r>
-        <w:rPr>
-          <w:lang w:eastAsia="en-US" w:bidi="ar-SA"/>
-        </w:rPr>
-        <w:t>máy</w:t>
-      </w:r>
-      <w:proofErr w:type="spellEnd"/>
-      <w:r>
-        <w:rPr>
-          <w:lang w:eastAsia="en-US" w:bidi="ar-SA"/>
-        </w:rPr>
-        <w:t xml:space="preserve"> </w:t>
-      </w:r>
-      <w:proofErr w:type="spellStart"/>
-      <w:r>
-        <w:rPr>
-          <w:lang w:eastAsia="en-US" w:bidi="ar-SA"/>
-        </w:rPr>
-        <w:t>tính</w:t>
-      </w:r>
-      <w:proofErr w:type="spellEnd"/>
-      <w:r>
-        <w:rPr>
-          <w:lang w:eastAsia="en-US" w:bidi="ar-SA"/>
-        </w:rPr>
-        <w:t>:</w:t>
-      </w:r>
-    </w:p>
-    <w:p>
-      <w:pPr>
-        <w:rPr>
-          <w:lang w:eastAsia="en-US" w:bidi="ar-SA"/>
-        </w:rPr>
-      </w:pPr>
       <w:r>
         <w:rPr>
           <w:noProof/>
         </w:rPr>
         <w:drawing>
-          <wp:inline distT="0" distB="0" distL="0" distR="0" wp14:anchorId="126F772A" wp14:editId="5A2DC3BC">
-            <wp:extent cx="5575300" cy="2338705"/>
-            <wp:effectExtent l="0" t="0" r="6350" b="4445"/>
-            <wp:docPr id="4" name="Hình ảnh 4"/>
+          <wp:inline distT="0" distB="0" distL="0" distR="0" wp14:anchorId="3388DB79" wp14:editId="24586DBA">
+            <wp:extent cx="4943475" cy="4933950"/>
+            <wp:effectExtent l="0" t="0" r="9525" b="0"/>
+            <wp:docPr id="7" name="Hình ảnh 7"/>
             <wp:cNvGraphicFramePr>
               <a:graphicFrameLocks xmlns:a="http://schemas.openxmlformats.org/drawingml/2006/main" noChangeAspect="1"/>
             </wp:cNvGraphicFramePr>
@@ -21195,7 +21317,7 @@
                   <pic:spPr>
                     <a:xfrm>
                       <a:off x="0" y="0"/>
-                      <a:ext cx="5575300" cy="2338705"/>
+                      <a:ext cx="4943475" cy="4933950"/>
                     </a:xfrm>
                     <a:prstGeom prst="rect">
                       <a:avLst/>
@@ -21215,58 +21337,15 @@
           <w:lang w:eastAsia="en-US" w:bidi="ar-SA"/>
         </w:rPr>
       </w:pPr>
-      <w:bookmarkStart w:id="24" w:name="_Toc25660401"/>
+      <w:bookmarkStart w:id="25" w:name="_Toc25660402"/>
       <w:proofErr w:type="spellStart"/>
       <w:r>
         <w:rPr>
           <w:lang w:eastAsia="en-US" w:bidi="ar-SA"/>
         </w:rPr>
-        <w:lastRenderedPageBreak/>
-        <w:t>Cơ</w:t>
-      </w:r>
-      <w:proofErr w:type="spellEnd"/>
-      <w:r>
-        <w:rPr>
-          <w:lang w:eastAsia="en-US" w:bidi="ar-SA"/>
-        </w:rPr>
-        <w:t xml:space="preserve"> </w:t>
-      </w:r>
-      <w:proofErr w:type="spellStart"/>
-      <w:r>
-        <w:rPr>
-          <w:lang w:eastAsia="en-US" w:bidi="ar-SA"/>
-        </w:rPr>
-        <w:t>sở</w:t>
-      </w:r>
-      <w:proofErr w:type="spellEnd"/>
-      <w:r>
-        <w:rPr>
-          <w:lang w:eastAsia="en-US" w:bidi="ar-SA"/>
-        </w:rPr>
-        <w:t xml:space="preserve"> </w:t>
-      </w:r>
-      <w:proofErr w:type="spellStart"/>
-      <w:r>
-        <w:rPr>
-          <w:lang w:eastAsia="en-US" w:bidi="ar-SA"/>
-        </w:rPr>
-        <w:t>dữ</w:t>
-      </w:r>
-      <w:proofErr w:type="spellEnd"/>
-      <w:r>
-        <w:rPr>
-          <w:lang w:eastAsia="en-US" w:bidi="ar-SA"/>
-        </w:rPr>
-        <w:t xml:space="preserve"> </w:t>
-      </w:r>
-      <w:proofErr w:type="spellStart"/>
-      <w:r>
-        <w:rPr>
-          <w:lang w:eastAsia="en-US" w:bidi="ar-SA"/>
-        </w:rPr>
-        <w:t>liệu</w:t>
-      </w:r>
-      <w:bookmarkEnd w:id="24"/>
+        <w:t>Mạng</w:t>
+      </w:r>
+      <w:bookmarkEnd w:id="25"/>
       <w:proofErr w:type="spellEnd"/>
     </w:p>
     <w:p>
@@ -21280,10 +21359,10 @@
           <w:noProof/>
         </w:rPr>
         <w:drawing>
-          <wp:inline distT="0" distB="0" distL="0" distR="0" wp14:anchorId="3388DB79" wp14:editId="24586DBA">
-            <wp:extent cx="4943475" cy="4933950"/>
-            <wp:effectExtent l="0" t="0" r="9525" b="0"/>
-            <wp:docPr id="7" name="Hình ảnh 7"/>
+          <wp:inline distT="0" distB="0" distL="0" distR="0" wp14:anchorId="1C70DF4D" wp14:editId="7E843290">
+            <wp:extent cx="5575300" cy="2073910"/>
+            <wp:effectExtent l="0" t="0" r="6350" b="2540"/>
+            <wp:docPr id="9" name="Hình ảnh 9"/>
             <wp:cNvGraphicFramePr>
               <a:graphicFrameLocks xmlns:a="http://schemas.openxmlformats.org/drawingml/2006/main" noChangeAspect="1"/>
             </wp:cNvGraphicFramePr>
@@ -21303,71 +21382,6 @@
                   <pic:spPr>
                     <a:xfrm>
                       <a:off x="0" y="0"/>
-                      <a:ext cx="4943475" cy="4933950"/>
-                    </a:xfrm>
-                    <a:prstGeom prst="rect">
-                      <a:avLst/>
-                    </a:prstGeom>
-                  </pic:spPr>
-                </pic:pic>
-              </a:graphicData>
-            </a:graphic>
-          </wp:inline>
-        </w:drawing>
-      </w:r>
-    </w:p>
-    <w:p>
-      <w:pPr>
-        <w:pStyle w:val="u2"/>
-        <w:rPr>
-          <w:lang w:eastAsia="en-US" w:bidi="ar-SA"/>
-        </w:rPr>
-      </w:pPr>
-      <w:bookmarkStart w:id="25" w:name="_Toc25660402"/>
-      <w:proofErr w:type="spellStart"/>
-      <w:r>
-        <w:rPr>
-          <w:lang w:eastAsia="en-US" w:bidi="ar-SA"/>
-        </w:rPr>
-        <w:t>Mạng</w:t>
-      </w:r>
-      <w:bookmarkEnd w:id="25"/>
-      <w:proofErr w:type="spellEnd"/>
-    </w:p>
-    <w:p>
-      <w:pPr>
-        <w:rPr>
-          <w:lang w:eastAsia="en-US" w:bidi="ar-SA"/>
-        </w:rPr>
-      </w:pPr>
-      <w:r>
-        <w:rPr>
-          <w:noProof/>
-        </w:rPr>
-        <w:drawing>
-          <wp:inline distT="0" distB="0" distL="0" distR="0" wp14:anchorId="1C70DF4D" wp14:editId="7E843290">
-            <wp:extent cx="5575300" cy="2073910"/>
-            <wp:effectExtent l="0" t="0" r="6350" b="2540"/>
-            <wp:docPr id="9" name="Hình ảnh 9"/>
-            <wp:cNvGraphicFramePr>
-              <a:graphicFrameLocks xmlns:a="http://schemas.openxmlformats.org/drawingml/2006/main" noChangeAspect="1"/>
-            </wp:cNvGraphicFramePr>
-            <a:graphic xmlns:a="http://schemas.openxmlformats.org/drawingml/2006/main">
-              <a:graphicData uri="http://schemas.openxmlformats.org/drawingml/2006/picture">
-                <pic:pic xmlns:pic="http://schemas.openxmlformats.org/drawingml/2006/picture">
-                  <pic:nvPicPr>
-                    <pic:cNvPr id="1" name=""/>
-                    <pic:cNvPicPr/>
-                  </pic:nvPicPr>
-                  <pic:blipFill>
-                    <a:blip r:embed="rId24"/>
-                    <a:stretch>
-                      <a:fillRect/>
-                    </a:stretch>
-                  </pic:blipFill>
-                  <pic:spPr>
-                    <a:xfrm>
-                      <a:off x="0" y="0"/>
                       <a:ext cx="5575300" cy="2073910"/>
                     </a:xfrm>
                     <a:prstGeom prst="rect">
@@ -23412,12 +23426,12 @@
     <w:p/>
     <w:p/>
     <w:sectPr>
-      <w:headerReference w:type="even" r:id="rId25"/>
-      <w:headerReference w:type="default" r:id="rId26"/>
-      <w:footerReference w:type="even" r:id="rId27"/>
-      <w:footerReference w:type="default" r:id="rId28"/>
-      <w:headerReference w:type="first" r:id="rId29"/>
-      <w:footerReference w:type="first" r:id="rId30"/>
+      <w:headerReference w:type="even" r:id="rId24"/>
+      <w:headerReference w:type="default" r:id="rId25"/>
+      <w:footerReference w:type="even" r:id="rId26"/>
+      <w:footerReference w:type="default" r:id="rId27"/>
+      <w:headerReference w:type="first" r:id="rId28"/>
+      <w:footerReference w:type="first" r:id="rId29"/>
       <w:footnotePr>
         <w:pos w:val="beneathText"/>
       </w:footnotePr>
@@ -29770,7 +29784,7 @@
 </file>
 
 <file path=customXml/itemProps1.xml><?xml version="1.0" encoding="utf-8"?>
-<ds:datastoreItem xmlns:ds="http://schemas.openxmlformats.org/officeDocument/2006/customXml" ds:itemID="{88B003E8-DA2D-4FFB-AA4E-59B5AD873F14}">
+<ds:datastoreItem xmlns:ds="http://schemas.openxmlformats.org/officeDocument/2006/customXml" ds:itemID="{A03DDBD3-3B0C-41A1-AF0E-83B526BC0A90}">
   <ds:schemaRefs>
     <ds:schemaRef ds:uri="http://schemas.openxmlformats.org/officeDocument/2006/bibliography"/>
   </ds:schemaRefs>

</xml_diff>

<commit_message>
chỉnh sửa chính tả
</commit_message>
<xml_diff>
--- a/docs/QuanTriDuAn-Nhom10.docx
+++ b/docs/QuanTriDuAn-Nhom10.docx
@@ -7125,14 +7125,30 @@
         </w:rPr>
         <w:t xml:space="preserve">  </w:t>
       </w:r>
-      <w:hyperlink r:id="rId11" w:history="1">
-        <w:r>
-          <w:rPr>
-            <w:rStyle w:val="Siuktni"/>
-          </w:rPr>
-          <w:t>https://tasks.office.com/</w:t>
-        </w:r>
-      </w:hyperlink>
+      <w:r>
+        <w:fldChar w:fldCharType="begin"/>
+      </w:r>
+      <w:r>
+        <w:rPr>
+          <w:lang w:val="fr-FR"/>
+        </w:rPr>
+        <w:instrText xml:space="preserve"> HYPERLINK "https://tasks.office.com/" </w:instrText>
+      </w:r>
+      <w:r>
+        <w:fldChar w:fldCharType="separate"/>
+      </w:r>
+      <w:r>
+        <w:rPr>
+          <w:rStyle w:val="Siuktni"/>
+        </w:rPr>
+        <w:t>https://tasks.office.com/</w:t>
+      </w:r>
+      <w:r>
+        <w:rPr>
+          <w:rStyle w:val="Siuktni"/>
+        </w:rPr>
+        <w:fldChar w:fldCharType="end"/>
+      </w:r>
     </w:p>
     <w:p>
       <w:pPr>
@@ -7688,7 +7704,7 @@
       <w:r>
         <w:t xml:space="preserve"> </w:t>
       </w:r>
-      <w:hyperlink r:id="rId12" w:history="1">
+      <w:hyperlink r:id="rId11" w:history="1">
         <w:r>
           <w:rPr>
             <w:rStyle w:val="Siuktni"/>
@@ -7891,7 +7907,7 @@
                     <pic:cNvPicPr/>
                   </pic:nvPicPr>
                   <pic:blipFill>
-                    <a:blip r:embed="rId13" cstate="print">
+                    <a:blip r:embed="rId12" cstate="print">
                       <a:extLst>
                         <a:ext uri="{28A0092B-C50C-407E-A947-70E740481C1C}">
                           <a14:useLocalDpi xmlns:a14="http://schemas.microsoft.com/office/drawing/2010/main" val="0"/>
@@ -8278,7 +8294,7 @@
               </wp:inline>
             </w:drawing>
           </mc:Choice>
-          <mc:Fallback xmlns:a14="http://schemas.microsoft.com/office/drawing/2010/main" xmlns:pic="http://schemas.openxmlformats.org/drawingml/2006/picture" xmlns:a="http://schemas.openxmlformats.org/drawingml/2006/main" xmlns:w16="http://schemas.microsoft.com/office/word/2018/wordml" xmlns:w16cex="http://schemas.microsoft.com/office/word/2018/wordml/cex">
+          <mc:Fallback xmlns:w16cex="http://schemas.microsoft.com/office/word/2018/wordml/cex" xmlns:w16="http://schemas.microsoft.com/office/word/2018/wordml" xmlns:a="http://schemas.openxmlformats.org/drawingml/2006/main" xmlns:pic="http://schemas.openxmlformats.org/drawingml/2006/picture" xmlns:a14="http://schemas.microsoft.com/office/drawing/2010/main">
             <w:pict w14:anchorId="5CEC36E4">
               <v:group id="Canvas 5" style="width:210.35pt;height:92.05pt;mso-position-horizontal-relative:char;mso-position-vertical-relative:line" coordsize="26714,11684" o:spid="_x0000_s1026" editas="canvas" w14:anchorId="456B0A6C" o:gfxdata="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">
                 <v:shapetype id="_x0000_t75" coordsize="21600,21600" filled="f" stroked="f" o:spt="75" o:preferrelative="t" path="m@4@5l@4@11@9@11@9@5xe">
@@ -9797,9 +9813,9 @@
       <w:pPr>
         <w:pStyle w:val="Mucluc3"/>
         <w:sectPr>
-          <w:headerReference w:type="default" r:id="rId14"/>
-          <w:footerReference w:type="default" r:id="rId15"/>
-          <w:footerReference w:type="first" r:id="rId16"/>
+          <w:headerReference w:type="default" r:id="rId13"/>
+          <w:footerReference w:type="default" r:id="rId14"/>
+          <w:footerReference w:type="first" r:id="rId15"/>
           <w:footnotePr>
             <w:pos w:val="beneathText"/>
           </w:footnotePr>
@@ -10184,7 +10200,7 @@
         </w:rPr>
         <w:t xml:space="preserve">): </w:t>
       </w:r>
-      <w:hyperlink r:id="rId17" w:anchor="/plantaskboard?groupId=62576ce0-bebb-4392-91f5-6e911ba5edbf&amp;planId=yy06TH3t2ky0qQeVXaVX18kAHcbe" w:history="1">
+      <w:hyperlink r:id="rId16" w:anchor="/plantaskboard?groupId=62576ce0-bebb-4392-91f5-6e911ba5edbf&amp;planId=yy06TH3t2ky0qQeVXaVX18kAHcbe" w:history="1">
         <w:r>
           <w:rPr>
             <w:rStyle w:val="Siuktni"/>
@@ -10326,7 +10342,7 @@
         </w:rPr>
         <w:t xml:space="preserve"> </w:t>
       </w:r>
-      <w:hyperlink r:id="rId18" w:history="1">
+      <w:hyperlink r:id="rId17" w:history="1">
         <w:r>
           <w:rPr>
             <w:rStyle w:val="Siuktni"/>
@@ -10573,260 +10589,62 @@
         </w:rPr>
         <w:t>.</w:t>
       </w:r>
-    </w:p>
-    <w:p>
-      <w:pPr>
-        <w:pStyle w:val="u2"/>
-      </w:pPr>
-      <w:bookmarkStart w:id="5" w:name="_Toc25660383"/>
-      <w:proofErr w:type="spellStart"/>
-      <w:r>
-        <w:t>Thông</w:t>
-      </w:r>
-      <w:proofErr w:type="spellEnd"/>
-      <w:r>
-        <w:t xml:space="preserve"> tin </w:t>
-      </w:r>
-      <w:proofErr w:type="spellStart"/>
-      <w:r>
-        <w:t>liên</w:t>
-      </w:r>
-      <w:proofErr w:type="spellEnd"/>
-      <w:r>
-        <w:t xml:space="preserve"> </w:t>
-      </w:r>
-      <w:proofErr w:type="spellStart"/>
-      <w:r>
-        <w:t>hệ</w:t>
-      </w:r>
-      <w:proofErr w:type="spellEnd"/>
-      <w:r>
-        <w:t xml:space="preserve"> </w:t>
-      </w:r>
-      <w:proofErr w:type="spellStart"/>
-      <w:r>
-        <w:t>phía</w:t>
-      </w:r>
-      <w:proofErr w:type="spellEnd"/>
-      <w:r>
-        <w:t xml:space="preserve"> </w:t>
-      </w:r>
-      <w:proofErr w:type="spellStart"/>
-      <w:r>
-        <w:t>công</w:t>
-      </w:r>
-      <w:proofErr w:type="spellEnd"/>
-      <w:r>
-        <w:t xml:space="preserve"> ty</w:t>
-      </w:r>
+      <w:r>
+        <w:rPr>
+          <w:i/>
+          <w:iCs/>
+        </w:rPr>
+        <w:t xml:space="preserve"> </w:t>
+      </w:r>
+      <w:bookmarkStart w:id="5" w:name="_GoBack"/>
       <w:bookmarkEnd w:id="5"/>
     </w:p>
     <w:p>
       <w:pPr>
-        <w:rPr>
-          <w:i/>
-          <w:iCs/>
-        </w:rPr>
-      </w:pPr>
-      <w:proofErr w:type="spellStart"/>
-      <w:r>
-        <w:rPr>
-          <w:i/>
-          <w:iCs/>
-        </w:rPr>
-        <w:t>Lập</w:t>
-      </w:r>
-      <w:proofErr w:type="spellEnd"/>
-      <w:r>
-        <w:rPr>
-          <w:i/>
-          <w:iCs/>
-        </w:rPr>
-        <w:t xml:space="preserve"> </w:t>
-      </w:r>
-      <w:proofErr w:type="spellStart"/>
-      <w:r>
-        <w:rPr>
-          <w:i/>
-          <w:iCs/>
-        </w:rPr>
-        <w:t>trình</w:t>
-      </w:r>
-      <w:proofErr w:type="spellEnd"/>
-      <w:r>
-        <w:rPr>
-          <w:i/>
-          <w:iCs/>
-        </w:rPr>
-        <w:t xml:space="preserve"> </w:t>
-      </w:r>
-      <w:proofErr w:type="spellStart"/>
-      <w:r>
-        <w:rPr>
-          <w:i/>
-          <w:iCs/>
-        </w:rPr>
-        <w:t>viên</w:t>
-      </w:r>
-      <w:proofErr w:type="spellEnd"/>
-      <w:r>
-        <w:rPr>
-          <w:i/>
-          <w:iCs/>
-        </w:rPr>
-        <w:t xml:space="preserve">: </w:t>
-      </w:r>
-      <w:proofErr w:type="spellStart"/>
-      <w:r>
-        <w:rPr>
-          <w:i/>
-          <w:iCs/>
-        </w:rPr>
-        <w:t>Đinh</w:t>
-      </w:r>
-      <w:proofErr w:type="spellEnd"/>
-      <w:r>
-        <w:rPr>
-          <w:i/>
-          <w:iCs/>
-        </w:rPr>
-        <w:t xml:space="preserve"> </w:t>
-      </w:r>
-      <w:proofErr w:type="spellStart"/>
-      <w:r>
-        <w:rPr>
-          <w:i/>
-          <w:iCs/>
-        </w:rPr>
-        <w:t>Hoàng</w:t>
-      </w:r>
-      <w:proofErr w:type="spellEnd"/>
-      <w:r>
-        <w:rPr>
-          <w:i/>
-          <w:iCs/>
-        </w:rPr>
-        <w:t xml:space="preserve"> </w:t>
-      </w:r>
-      <w:proofErr w:type="gramStart"/>
-      <w:r>
-        <w:rPr>
-          <w:i/>
-          <w:iCs/>
-        </w:rPr>
-        <w:t>Anh ,</w:t>
-      </w:r>
-      <w:proofErr w:type="gramEnd"/>
-      <w:r>
-        <w:rPr>
-          <w:i/>
-          <w:iCs/>
-        </w:rPr>
-        <w:t xml:space="preserve"> </w:t>
-      </w:r>
-      <w:proofErr w:type="spellStart"/>
-      <w:r>
-        <w:rPr>
-          <w:i/>
-          <w:iCs/>
-        </w:rPr>
-        <w:t>Lương</w:t>
-      </w:r>
-      <w:proofErr w:type="spellEnd"/>
-      <w:r>
-        <w:rPr>
-          <w:i/>
-          <w:iCs/>
-        </w:rPr>
-        <w:t xml:space="preserve"> Minh </w:t>
-      </w:r>
-      <w:proofErr w:type="spellStart"/>
-      <w:r>
-        <w:rPr>
-          <w:i/>
-          <w:iCs/>
-        </w:rPr>
-        <w:t>Dương</w:t>
-      </w:r>
-      <w:proofErr w:type="spellEnd"/>
-      <w:r>
-        <w:rPr>
-          <w:i/>
-          <w:iCs/>
-        </w:rPr>
-        <w:t xml:space="preserve"> , </w:t>
-      </w:r>
-      <w:proofErr w:type="spellStart"/>
-      <w:r>
-        <w:rPr>
-          <w:i/>
-          <w:iCs/>
-        </w:rPr>
-        <w:t>Đào</w:t>
-      </w:r>
-      <w:proofErr w:type="spellEnd"/>
-      <w:r>
-        <w:rPr>
-          <w:i/>
-          <w:iCs/>
-        </w:rPr>
-        <w:t xml:space="preserve"> </w:t>
-      </w:r>
-      <w:proofErr w:type="spellStart"/>
-      <w:r>
-        <w:rPr>
-          <w:i/>
-          <w:iCs/>
-        </w:rPr>
-        <w:t>Đình</w:t>
-      </w:r>
-      <w:proofErr w:type="spellEnd"/>
-      <w:r>
-        <w:rPr>
-          <w:i/>
-          <w:iCs/>
-        </w:rPr>
-        <w:t xml:space="preserve"> </w:t>
-      </w:r>
-      <w:proofErr w:type="spellStart"/>
-      <w:r>
-        <w:rPr>
-          <w:i/>
-          <w:iCs/>
-        </w:rPr>
-        <w:t>Quân</w:t>
-      </w:r>
-      <w:proofErr w:type="spellEnd"/>
-      <w:r>
-        <w:rPr>
-          <w:i/>
-          <w:iCs/>
-        </w:rPr>
-        <w:t xml:space="preserve"> , Phạm Lê </w:t>
-      </w:r>
-      <w:proofErr w:type="spellStart"/>
-      <w:r>
-        <w:rPr>
-          <w:i/>
-          <w:iCs/>
-        </w:rPr>
-        <w:t>Tuấn</w:t>
-      </w:r>
-      <w:proofErr w:type="spellEnd"/>
-      <w:r>
-        <w:rPr>
-          <w:i/>
-          <w:iCs/>
-        </w:rPr>
-        <w:t xml:space="preserve"> Anh</w:t>
-      </w:r>
-      <w:r>
-        <w:rPr>
-          <w:i/>
-          <w:iCs/>
-        </w:rPr>
-        <w:t>.</w:t>
-      </w:r>
+        <w:pStyle w:val="u2"/>
+      </w:pPr>
+      <w:bookmarkStart w:id="6" w:name="_Toc25660383"/>
+      <w:proofErr w:type="spellStart"/>
+      <w:r>
+        <w:t>Thông</w:t>
+      </w:r>
+      <w:proofErr w:type="spellEnd"/>
+      <w:r>
+        <w:t xml:space="preserve"> tin </w:t>
+      </w:r>
+      <w:proofErr w:type="spellStart"/>
+      <w:r>
+        <w:t>liên</w:t>
+      </w:r>
+      <w:proofErr w:type="spellEnd"/>
+      <w:r>
+        <w:t xml:space="preserve"> </w:t>
+      </w:r>
+      <w:proofErr w:type="spellStart"/>
+      <w:r>
+        <w:t>hệ</w:t>
+      </w:r>
+      <w:proofErr w:type="spellEnd"/>
+      <w:r>
+        <w:t xml:space="preserve"> </w:t>
+      </w:r>
+      <w:proofErr w:type="spellStart"/>
+      <w:r>
+        <w:t>phía</w:t>
+      </w:r>
+      <w:proofErr w:type="spellEnd"/>
+      <w:r>
+        <w:t xml:space="preserve"> </w:t>
+      </w:r>
+      <w:proofErr w:type="spellStart"/>
+      <w:r>
+        <w:t>công</w:t>
+      </w:r>
+      <w:proofErr w:type="spellEnd"/>
+      <w:r>
+        <w:t xml:space="preserve"> ty</w:t>
+      </w:r>
+      <w:bookmarkEnd w:id="6"/>
     </w:p>
     <w:p>
       <w:pPr>
@@ -10841,23 +10659,39 @@
           <w:i/>
           <w:iCs/>
         </w:rPr>
-        <w:t>Phiên</w:t>
-      </w:r>
-      <w:proofErr w:type="spellEnd"/>
-      <w:r>
-        <w:rPr>
-          <w:i/>
-          <w:iCs/>
-        </w:rPr>
-        <w:t xml:space="preserve"> </w:t>
-      </w:r>
-      <w:proofErr w:type="spellStart"/>
-      <w:r>
-        <w:rPr>
-          <w:i/>
-          <w:iCs/>
-        </w:rPr>
-        <w:t>dịch</w:t>
+        <w:t>Lập</w:t>
+      </w:r>
+      <w:proofErr w:type="spellEnd"/>
+      <w:r>
+        <w:rPr>
+          <w:i/>
+          <w:iCs/>
+        </w:rPr>
+        <w:t xml:space="preserve"> </w:t>
+      </w:r>
+      <w:proofErr w:type="spellStart"/>
+      <w:r>
+        <w:rPr>
+          <w:i/>
+          <w:iCs/>
+        </w:rPr>
+        <w:t>trình</w:t>
+      </w:r>
+      <w:proofErr w:type="spellEnd"/>
+      <w:r>
+        <w:rPr>
+          <w:i/>
+          <w:iCs/>
+        </w:rPr>
+        <w:t xml:space="preserve"> </w:t>
+      </w:r>
+      <w:proofErr w:type="spellStart"/>
+      <w:r>
+        <w:rPr>
+          <w:i/>
+          <w:iCs/>
+        </w:rPr>
+        <w:t>viên</w:t>
       </w:r>
       <w:proofErr w:type="spellEnd"/>
       <w:r>
@@ -10873,73 +10707,264 @@
           <w:i/>
           <w:iCs/>
         </w:rPr>
-        <w:t>Giang</w:t>
-      </w:r>
-      <w:proofErr w:type="spellEnd"/>
-      <w:r>
-        <w:rPr>
-          <w:i/>
-          <w:iCs/>
-        </w:rPr>
-        <w:t>,</w:t>
-      </w:r>
-      <w:r>
-        <w:rPr>
-          <w:i/>
-          <w:iCs/>
-        </w:rPr>
-        <w:t xml:space="preserve"> </w:t>
-      </w:r>
-      <w:r>
-        <w:rPr>
-          <w:i/>
-          <w:iCs/>
-        </w:rPr>
-        <w:t xml:space="preserve">Trang, </w:t>
-      </w:r>
-      <w:proofErr w:type="spellStart"/>
-      <w:r>
-        <w:rPr>
-          <w:i/>
-          <w:iCs/>
-        </w:rPr>
-        <w:t>Phượ</w:t>
-      </w:r>
-      <w:r>
-        <w:rPr>
-          <w:i/>
-          <w:iCs/>
-        </w:rPr>
-        <w:t>ng</w:t>
-      </w:r>
-      <w:proofErr w:type="spellEnd"/>
+        <w:t>Đinh</w:t>
+      </w:r>
+      <w:proofErr w:type="spellEnd"/>
+      <w:r>
+        <w:rPr>
+          <w:i/>
+          <w:iCs/>
+        </w:rPr>
+        <w:t xml:space="preserve"> </w:t>
+      </w:r>
+      <w:proofErr w:type="spellStart"/>
+      <w:r>
+        <w:rPr>
+          <w:i/>
+          <w:iCs/>
+        </w:rPr>
+        <w:t>Hoàng</w:t>
+      </w:r>
+      <w:proofErr w:type="spellEnd"/>
+      <w:r>
+        <w:rPr>
+          <w:i/>
+          <w:iCs/>
+        </w:rPr>
+        <w:t xml:space="preserve"> </w:t>
+      </w:r>
+      <w:proofErr w:type="gramStart"/>
+      <w:r>
+        <w:rPr>
+          <w:i/>
+          <w:iCs/>
+        </w:rPr>
+        <w:t>Anh ,</w:t>
+      </w:r>
+      <w:proofErr w:type="gramEnd"/>
+      <w:r>
+        <w:rPr>
+          <w:i/>
+          <w:iCs/>
+        </w:rPr>
+        <w:t xml:space="preserve"> </w:t>
+      </w:r>
+      <w:proofErr w:type="spellStart"/>
+      <w:r>
+        <w:rPr>
+          <w:i/>
+          <w:iCs/>
+        </w:rPr>
+        <w:t>Lương</w:t>
+      </w:r>
+      <w:proofErr w:type="spellEnd"/>
+      <w:r>
+        <w:rPr>
+          <w:i/>
+          <w:iCs/>
+        </w:rPr>
+        <w:t xml:space="preserve"> Minh </w:t>
+      </w:r>
+      <w:proofErr w:type="spellStart"/>
+      <w:r>
+        <w:rPr>
+          <w:i/>
+          <w:iCs/>
+        </w:rPr>
+        <w:t>Dương</w:t>
+      </w:r>
+      <w:proofErr w:type="spellEnd"/>
+      <w:r>
+        <w:rPr>
+          <w:i/>
+          <w:iCs/>
+        </w:rPr>
+        <w:t xml:space="preserve"> , </w:t>
+      </w:r>
+      <w:proofErr w:type="spellStart"/>
+      <w:r>
+        <w:rPr>
+          <w:i/>
+          <w:iCs/>
+        </w:rPr>
+        <w:t>Đào</w:t>
+      </w:r>
+      <w:proofErr w:type="spellEnd"/>
+      <w:r>
+        <w:rPr>
+          <w:i/>
+          <w:iCs/>
+        </w:rPr>
+        <w:t xml:space="preserve"> </w:t>
+      </w:r>
+      <w:proofErr w:type="spellStart"/>
+      <w:r>
+        <w:rPr>
+          <w:i/>
+          <w:iCs/>
+        </w:rPr>
+        <w:t>Đình</w:t>
+      </w:r>
+      <w:proofErr w:type="spellEnd"/>
+      <w:r>
+        <w:rPr>
+          <w:i/>
+          <w:iCs/>
+        </w:rPr>
+        <w:t xml:space="preserve"> </w:t>
+      </w:r>
+      <w:proofErr w:type="spellStart"/>
+      <w:r>
+        <w:rPr>
+          <w:i/>
+          <w:iCs/>
+        </w:rPr>
+        <w:t>Quân</w:t>
+      </w:r>
+      <w:proofErr w:type="spellEnd"/>
+      <w:r>
+        <w:rPr>
+          <w:i/>
+          <w:iCs/>
+        </w:rPr>
+        <w:t xml:space="preserve"> , Phạm Lê </w:t>
+      </w:r>
+      <w:proofErr w:type="spellStart"/>
+      <w:r>
+        <w:rPr>
+          <w:i/>
+          <w:iCs/>
+        </w:rPr>
+        <w:t>Tuấn</w:t>
+      </w:r>
+      <w:proofErr w:type="spellEnd"/>
+      <w:r>
+        <w:rPr>
+          <w:i/>
+          <w:iCs/>
+        </w:rPr>
+        <w:t xml:space="preserve"> Anh</w:t>
+      </w:r>
       <w:r>
         <w:rPr>
           <w:i/>
           <w:iCs/>
         </w:rPr>
         <w:t>.</w:t>
-      </w:r>
-      <w:r>
-        <w:rPr>
-          <w:i/>
-          <w:iCs/>
-        </w:rPr>
-        <w:t xml:space="preserve"> </w:t>
-      </w:r>
-      <w:r>
-        <w:rPr>
-          <w:i/>
-          <w:iCs/>
-        </w:rPr>
-        <w:t xml:space="preserve"> </w:t>
       </w:r>
     </w:p>
     <w:p>
       <w:pPr>
+        <w:rPr>
+          <w:i/>
+          <w:iCs/>
+        </w:rPr>
+      </w:pPr>
+      <w:proofErr w:type="spellStart"/>
+      <w:r>
+        <w:rPr>
+          <w:i/>
+          <w:iCs/>
+        </w:rPr>
+        <w:t>Phiên</w:t>
+      </w:r>
+      <w:proofErr w:type="spellEnd"/>
+      <w:r>
+        <w:rPr>
+          <w:i/>
+          <w:iCs/>
+        </w:rPr>
+        <w:t xml:space="preserve"> </w:t>
+      </w:r>
+      <w:proofErr w:type="spellStart"/>
+      <w:r>
+        <w:rPr>
+          <w:i/>
+          <w:iCs/>
+        </w:rPr>
+        <w:t>dịch</w:t>
+      </w:r>
+      <w:proofErr w:type="spellEnd"/>
+      <w:r>
+        <w:rPr>
+          <w:i/>
+          <w:iCs/>
+        </w:rPr>
+        <w:t xml:space="preserve">: </w:t>
+      </w:r>
+      <w:proofErr w:type="spellStart"/>
+      <w:r>
+        <w:rPr>
+          <w:i/>
+          <w:iCs/>
+        </w:rPr>
+        <w:t>Giang</w:t>
+      </w:r>
+      <w:proofErr w:type="spellEnd"/>
+      <w:r>
+        <w:rPr>
+          <w:i/>
+          <w:iCs/>
+        </w:rPr>
+        <w:t>,</w:t>
+      </w:r>
+      <w:r>
+        <w:rPr>
+          <w:i/>
+          <w:iCs/>
+        </w:rPr>
+        <w:t xml:space="preserve"> </w:t>
+      </w:r>
+      <w:r>
+        <w:rPr>
+          <w:i/>
+          <w:iCs/>
+        </w:rPr>
+        <w:t xml:space="preserve">Trang, </w:t>
+      </w:r>
+      <w:proofErr w:type="spellStart"/>
+      <w:r>
+        <w:rPr>
+          <w:i/>
+          <w:iCs/>
+        </w:rPr>
+        <w:t>Phượ</w:t>
+      </w:r>
+      <w:r>
+        <w:rPr>
+          <w:i/>
+          <w:iCs/>
+        </w:rPr>
+        <w:t>ng</w:t>
+      </w:r>
+      <w:proofErr w:type="spellEnd"/>
+      <w:r>
+        <w:rPr>
+          <w:i/>
+          <w:iCs/>
+        </w:rPr>
+        <w:t>.</w:t>
+      </w:r>
+      <w:r>
+        <w:rPr>
+          <w:i/>
+          <w:iCs/>
+        </w:rPr>
+        <w:t xml:space="preserve"> </w:t>
+      </w:r>
+      <w:r>
+        <w:rPr>
+          <w:i/>
+          <w:iCs/>
+        </w:rPr>
+        <w:t xml:space="preserve"> </w:t>
+      </w:r>
+    </w:p>
+    <w:p>
+      <w:pPr>
         <w:pStyle w:val="u2"/>
       </w:pPr>
-      <w:bookmarkStart w:id="6" w:name="_Toc25660384"/>
+      <w:bookmarkStart w:id="7" w:name="_Toc25660384"/>
       <w:proofErr w:type="spellStart"/>
       <w:r>
         <w:t>Phân</w:t>
@@ -11024,7 +11049,7 @@
       <w:r>
         <w:t>hàng</w:t>
       </w:r>
-      <w:bookmarkEnd w:id="6"/>
+      <w:bookmarkEnd w:id="7"/>
       <w:proofErr w:type="spellEnd"/>
     </w:p>
     <w:p>
@@ -11625,7 +11650,7 @@
       <w:pPr>
         <w:pStyle w:val="u1"/>
       </w:pPr>
-      <w:bookmarkStart w:id="7" w:name="_Toc25660385"/>
+      <w:bookmarkStart w:id="8" w:name="_Toc25660385"/>
       <w:proofErr w:type="spellStart"/>
       <w:r>
         <w:t>Khảo</w:t>
@@ -11654,14 +11679,14 @@
       <w:r>
         <w:t>án</w:t>
       </w:r>
-      <w:bookmarkEnd w:id="7"/>
+      <w:bookmarkEnd w:id="8"/>
       <w:proofErr w:type="spellEnd"/>
     </w:p>
     <w:p>
       <w:pPr>
         <w:pStyle w:val="u2"/>
       </w:pPr>
-      <w:bookmarkStart w:id="8" w:name="_Toc25660386"/>
+      <w:bookmarkStart w:id="9" w:name="_Toc25660386"/>
       <w:proofErr w:type="spellStart"/>
       <w:r>
         <w:t>Yêu</w:t>
@@ -11694,7 +11719,7 @@
       <w:r>
         <w:t xml:space="preserve"> </w:t>
       </w:r>
-      <w:bookmarkEnd w:id="8"/>
+      <w:bookmarkEnd w:id="9"/>
     </w:p>
     <w:p>
       <w:proofErr w:type="spellStart"/>
@@ -12553,7 +12578,7 @@
       <w:pPr>
         <w:pStyle w:val="u2"/>
       </w:pPr>
-      <w:bookmarkStart w:id="9" w:name="_Toc25660387"/>
+      <w:bookmarkStart w:id="10" w:name="_Toc25660387"/>
       <w:proofErr w:type="spellStart"/>
       <w:r>
         <w:t>Mô</w:t>
@@ -12618,7 +12643,7 @@
       <w:r>
         <w:t xml:space="preserve">  </w:t>
       </w:r>
-      <w:bookmarkEnd w:id="9"/>
+      <w:bookmarkEnd w:id="10"/>
     </w:p>
     <w:p>
       <w:proofErr w:type="spellStart"/>
@@ -13981,7 +14006,7 @@
       <w:pPr>
         <w:pStyle w:val="u2"/>
       </w:pPr>
-      <w:bookmarkStart w:id="10" w:name="_Toc25660388"/>
+      <w:bookmarkStart w:id="11" w:name="_Toc25660388"/>
       <w:proofErr w:type="spellStart"/>
       <w:r>
         <w:t>Mô</w:t>
@@ -14082,7 +14107,7 @@
       <w:r>
         <w:t>mới</w:t>
       </w:r>
-      <w:bookmarkEnd w:id="10"/>
+      <w:bookmarkEnd w:id="11"/>
       <w:proofErr w:type="spellEnd"/>
     </w:p>
     <w:p>
@@ -15844,7 +15869,7 @@
       <w:pPr>
         <w:pStyle w:val="u2"/>
       </w:pPr>
-      <w:bookmarkStart w:id="11" w:name="_Toc25660389"/>
+      <w:bookmarkStart w:id="12" w:name="_Toc25660389"/>
       <w:r>
         <w:t>Phạm vi</w:t>
       </w:r>
@@ -15863,7 +15888,7 @@
       <w:r>
         <w:t>án</w:t>
       </w:r>
-      <w:bookmarkEnd w:id="11"/>
+      <w:bookmarkEnd w:id="12"/>
       <w:proofErr w:type="spellEnd"/>
     </w:p>
     <w:p>
@@ -16139,7 +16164,7 @@
       <w:pPr>
         <w:pStyle w:val="u1"/>
       </w:pPr>
-      <w:bookmarkStart w:id="12" w:name="_Toc25660390"/>
+      <w:bookmarkStart w:id="13" w:name="_Toc25660390"/>
       <w:proofErr w:type="spellStart"/>
       <w:r>
         <w:t>Giao</w:t>
@@ -16180,7 +16205,7 @@
       <w:r>
         <w:t xml:space="preserve"> tin</w:t>
       </w:r>
-      <w:bookmarkEnd w:id="12"/>
+      <w:bookmarkEnd w:id="13"/>
     </w:p>
     <w:p>
       <w:pPr>
@@ -18286,7 +18311,7 @@
       <w:pPr>
         <w:pStyle w:val="u1"/>
       </w:pPr>
-      <w:bookmarkStart w:id="13" w:name="_Toc25660391"/>
+      <w:bookmarkStart w:id="14" w:name="_Toc25660391"/>
       <w:proofErr w:type="spellStart"/>
       <w:r>
         <w:lastRenderedPageBreak/>
@@ -18308,14 +18333,14 @@
       <w:r>
         <w:t>chung</w:t>
       </w:r>
-      <w:bookmarkEnd w:id="13"/>
+      <w:bookmarkEnd w:id="14"/>
       <w:proofErr w:type="spellEnd"/>
     </w:p>
     <w:p>
       <w:pPr>
         <w:pStyle w:val="u2"/>
       </w:pPr>
-      <w:bookmarkStart w:id="14" w:name="_Toc25660392"/>
+      <w:bookmarkStart w:id="15" w:name="_Toc25660392"/>
       <w:proofErr w:type="spellStart"/>
       <w:r>
         <w:t>Ước</w:t>
@@ -18344,7 +18369,7 @@
       <w:r>
         <w:t>năng</w:t>
       </w:r>
-      <w:bookmarkEnd w:id="14"/>
+      <w:bookmarkEnd w:id="15"/>
       <w:proofErr w:type="spellEnd"/>
     </w:p>
     <w:p>
@@ -19305,11 +19330,11 @@
       <w:pPr>
         <w:pStyle w:val="u2"/>
       </w:pPr>
-      <w:bookmarkStart w:id="15" w:name="_Toc25660393"/>
+      <w:bookmarkStart w:id="16" w:name="_Toc25660393"/>
       <w:r>
         <w:t>Work Breakdown Structure</w:t>
       </w:r>
-      <w:bookmarkEnd w:id="15"/>
+      <w:bookmarkEnd w:id="16"/>
     </w:p>
     <w:p>
       <w:r>
@@ -19335,7 +19360,7 @@
                     </pic:cNvPicPr>
                   </pic:nvPicPr>
                   <pic:blipFill>
-                    <a:blip r:embed="rId19">
+                    <a:blip r:embed="rId18">
                       <a:extLst>
                         <a:ext uri="{28A0092B-C50C-407E-A947-70E740481C1C}">
                           <a14:useLocalDpi xmlns:a14="http://schemas.microsoft.com/office/drawing/2010/main" val="0"/>
@@ -19371,7 +19396,7 @@
       <w:pPr>
         <w:pStyle w:val="u2"/>
       </w:pPr>
-      <w:bookmarkStart w:id="16" w:name="_Toc25660394"/>
+      <w:bookmarkStart w:id="17" w:name="_Toc25660394"/>
       <w:proofErr w:type="spellStart"/>
       <w:r>
         <w:t>Ước</w:t>
@@ -19400,7 +19425,7 @@
       <w:r>
         <w:t>gian</w:t>
       </w:r>
-      <w:bookmarkEnd w:id="16"/>
+      <w:bookmarkEnd w:id="17"/>
       <w:proofErr w:type="spellEnd"/>
     </w:p>
     <w:p>
@@ -19577,7 +19602,7 @@
       <w:pPr>
         <w:pStyle w:val="u2"/>
       </w:pPr>
-      <w:bookmarkStart w:id="17" w:name="_Toc25660395"/>
+      <w:bookmarkStart w:id="18" w:name="_Toc25660395"/>
       <w:proofErr w:type="spellStart"/>
       <w:r>
         <w:t>Ước</w:t>
@@ -19606,7 +19631,7 @@
       <w:r>
         <w:t>ro</w:t>
       </w:r>
-      <w:bookmarkEnd w:id="17"/>
+      <w:bookmarkEnd w:id="18"/>
       <w:proofErr w:type="spellEnd"/>
     </w:p>
     <w:p>
@@ -19909,7 +19934,7 @@
       <w:pPr>
         <w:pStyle w:val="u1"/>
       </w:pPr>
-      <w:bookmarkStart w:id="18" w:name="_Toc25660396"/>
+      <w:bookmarkStart w:id="19" w:name="_Toc25660396"/>
       <w:proofErr w:type="spellStart"/>
       <w:r>
         <w:lastRenderedPageBreak/>
@@ -19939,7 +19964,7 @@
       <w:r>
         <w:t>thành</w:t>
       </w:r>
-      <w:bookmarkEnd w:id="18"/>
+      <w:bookmarkEnd w:id="19"/>
       <w:proofErr w:type="spellEnd"/>
     </w:p>
     <w:p>
@@ -20311,7 +20336,7 @@
       <w:pPr>
         <w:pStyle w:val="u1"/>
       </w:pPr>
-      <w:bookmarkStart w:id="19" w:name="_Toc25660397"/>
+      <w:bookmarkStart w:id="20" w:name="_Toc25660397"/>
       <w:proofErr w:type="spellStart"/>
       <w:r>
         <w:t>Ước</w:t>
@@ -20340,7 +20365,7 @@
       <w:r>
         <w:t>lượng</w:t>
       </w:r>
-      <w:bookmarkEnd w:id="19"/>
+      <w:bookmarkEnd w:id="20"/>
       <w:proofErr w:type="spellEnd"/>
     </w:p>
     <w:p>
@@ -20683,7 +20708,7 @@
       <w:pPr>
         <w:pStyle w:val="u1"/>
       </w:pPr>
-      <w:bookmarkStart w:id="20" w:name="_Toc25660398"/>
+      <w:bookmarkStart w:id="21" w:name="_Toc25660398"/>
       <w:proofErr w:type="spellStart"/>
       <w:r>
         <w:t>Phân</w:t>
@@ -20716,7 +20741,7 @@
       <w:r>
         <w:t xml:space="preserve"> </w:t>
       </w:r>
-      <w:bookmarkEnd w:id="20"/>
+      <w:bookmarkEnd w:id="21"/>
     </w:p>
     <w:p>
       <w:pPr>
@@ -20725,7 +20750,7 @@
           <w:lang w:eastAsia="en-US" w:bidi="ar-SA"/>
         </w:rPr>
       </w:pPr>
-      <w:bookmarkStart w:id="21" w:name="_Toc25660399"/>
+      <w:bookmarkStart w:id="22" w:name="_Toc25660399"/>
       <w:proofErr w:type="spellStart"/>
       <w:r>
         <w:rPr>
@@ -20831,7 +20856,7 @@
         </w:rPr>
         <w:t>mềm</w:t>
       </w:r>
-      <w:bookmarkEnd w:id="21"/>
+      <w:bookmarkEnd w:id="22"/>
       <w:proofErr w:type="spellEnd"/>
     </w:p>
     <w:p>
@@ -20849,6 +20874,163 @@
             <wp:extent cx="5575300" cy="2457450"/>
             <wp:effectExtent l="0" t="0" r="6350" b="0"/>
             <wp:docPr id="10" name="Hình ảnh 10"/>
+            <wp:cNvGraphicFramePr>
+              <a:graphicFrameLocks xmlns:a="http://schemas.openxmlformats.org/drawingml/2006/main" noChangeAspect="1"/>
+            </wp:cNvGraphicFramePr>
+            <a:graphic xmlns:a="http://schemas.openxmlformats.org/drawingml/2006/main">
+              <a:graphicData uri="http://schemas.openxmlformats.org/drawingml/2006/picture">
+                <pic:pic xmlns:pic="http://schemas.openxmlformats.org/drawingml/2006/picture">
+                  <pic:nvPicPr>
+                    <pic:cNvPr id="1" name=""/>
+                    <pic:cNvPicPr/>
+                  </pic:nvPicPr>
+                  <pic:blipFill>
+                    <a:blip r:embed="rId19"/>
+                    <a:stretch>
+                      <a:fillRect/>
+                    </a:stretch>
+                  </pic:blipFill>
+                  <pic:spPr>
+                    <a:xfrm>
+                      <a:off x="0" y="0"/>
+                      <a:ext cx="5575300" cy="2457450"/>
+                    </a:xfrm>
+                    <a:prstGeom prst="rect">
+                      <a:avLst/>
+                    </a:prstGeom>
+                  </pic:spPr>
+                </pic:pic>
+              </a:graphicData>
+            </a:graphic>
+          </wp:inline>
+        </w:drawing>
+      </w:r>
+    </w:p>
+    <w:p>
+      <w:pPr>
+        <w:pStyle w:val="u2"/>
+        <w:rPr>
+          <w:lang w:eastAsia="en-US" w:bidi="ar-SA"/>
+        </w:rPr>
+      </w:pPr>
+      <w:bookmarkStart w:id="23" w:name="_Toc25660400"/>
+      <w:proofErr w:type="spellStart"/>
+      <w:r>
+        <w:rPr>
+          <w:lang w:eastAsia="en-US" w:bidi="ar-SA"/>
+        </w:rPr>
+        <w:t>Giao</w:t>
+      </w:r>
+      <w:proofErr w:type="spellEnd"/>
+      <w:r>
+        <w:rPr>
+          <w:lang w:eastAsia="en-US" w:bidi="ar-SA"/>
+        </w:rPr>
+        <w:t xml:space="preserve"> </w:t>
+      </w:r>
+      <w:proofErr w:type="spellStart"/>
+      <w:r>
+        <w:rPr>
+          <w:lang w:eastAsia="en-US" w:bidi="ar-SA"/>
+        </w:rPr>
+        <w:t>diện</w:t>
+      </w:r>
+      <w:bookmarkEnd w:id="23"/>
+      <w:proofErr w:type="spellEnd"/>
+    </w:p>
+    <w:p>
+      <w:pPr>
+        <w:rPr>
+          <w:lang w:eastAsia="en-US" w:bidi="ar-SA"/>
+        </w:rPr>
+      </w:pPr>
+      <w:proofErr w:type="spellStart"/>
+      <w:r>
+        <w:rPr>
+          <w:lang w:eastAsia="en-US" w:bidi="ar-SA"/>
+        </w:rPr>
+        <w:t>Giao</w:t>
+      </w:r>
+      <w:proofErr w:type="spellEnd"/>
+      <w:r>
+        <w:rPr>
+          <w:lang w:eastAsia="en-US" w:bidi="ar-SA"/>
+        </w:rPr>
+        <w:t xml:space="preserve"> </w:t>
+      </w:r>
+      <w:proofErr w:type="spellStart"/>
+      <w:r>
+        <w:rPr>
+          <w:lang w:eastAsia="en-US" w:bidi="ar-SA"/>
+        </w:rPr>
+        <w:t>diện</w:t>
+      </w:r>
+      <w:proofErr w:type="spellEnd"/>
+      <w:r>
+        <w:rPr>
+          <w:lang w:eastAsia="en-US" w:bidi="ar-SA"/>
+        </w:rPr>
+        <w:t xml:space="preserve"> app </w:t>
+      </w:r>
+      <w:proofErr w:type="spellStart"/>
+      <w:r>
+        <w:rPr>
+          <w:lang w:eastAsia="en-US" w:bidi="ar-SA"/>
+        </w:rPr>
+        <w:t>trên</w:t>
+      </w:r>
+      <w:proofErr w:type="spellEnd"/>
+      <w:r>
+        <w:rPr>
+          <w:lang w:eastAsia="en-US" w:bidi="ar-SA"/>
+        </w:rPr>
+        <w:t xml:space="preserve"> </w:t>
+      </w:r>
+      <w:proofErr w:type="spellStart"/>
+      <w:r>
+        <w:rPr>
+          <w:lang w:eastAsia="en-US" w:bidi="ar-SA"/>
+        </w:rPr>
+        <w:t>điện</w:t>
+      </w:r>
+      <w:proofErr w:type="spellEnd"/>
+      <w:r>
+        <w:rPr>
+          <w:lang w:eastAsia="en-US" w:bidi="ar-SA"/>
+        </w:rPr>
+        <w:t xml:space="preserve"> </w:t>
+      </w:r>
+      <w:proofErr w:type="spellStart"/>
+      <w:r>
+        <w:rPr>
+          <w:lang w:eastAsia="en-US" w:bidi="ar-SA"/>
+        </w:rPr>
+        <w:t>thoại</w:t>
+      </w:r>
+      <w:proofErr w:type="spellEnd"/>
+      <w:r>
+        <w:rPr>
+          <w:lang w:eastAsia="en-US" w:bidi="ar-SA"/>
+        </w:rPr>
+        <w:t>:</w:t>
+      </w:r>
+    </w:p>
+    <w:p>
+      <w:pPr>
+        <w:rPr>
+          <w:lang w:eastAsia="en-US" w:bidi="ar-SA"/>
+        </w:rPr>
+      </w:pPr>
+      <w:r>
+        <w:rPr>
+          <w:noProof/>
+        </w:rPr>
+        <w:lastRenderedPageBreak/>
+        <w:drawing>
+          <wp:inline distT="0" distB="0" distL="0" distR="0" wp14:anchorId="14164FAD" wp14:editId="36FB6528">
+            <wp:extent cx="5391150" cy="4295775"/>
+            <wp:effectExtent l="0" t="0" r="0" b="9525"/>
+            <wp:docPr id="2" name="Hình ảnh 2"/>
             <wp:cNvGraphicFramePr>
               <a:graphicFrameLocks xmlns:a="http://schemas.openxmlformats.org/drawingml/2006/main" noChangeAspect="1"/>
             </wp:cNvGraphicFramePr>
@@ -20868,7 +21050,7 @@
                   <pic:spPr>
                     <a:xfrm>
                       <a:off x="0" y="0"/>
-                      <a:ext cx="5575300" cy="2457450"/>
+                      <a:ext cx="5391150" cy="4295775"/>
                     </a:xfrm>
                     <a:prstGeom prst="rect">
                       <a:avLst/>
@@ -20883,35 +21065,10 @@
     </w:p>
     <w:p>
       <w:pPr>
-        <w:pStyle w:val="u2"/>
         <w:rPr>
           <w:lang w:eastAsia="en-US" w:bidi="ar-SA"/>
         </w:rPr>
       </w:pPr>
-      <w:bookmarkStart w:id="22" w:name="_Toc25660400"/>
-      <w:proofErr w:type="spellStart"/>
-      <w:r>
-        <w:rPr>
-          <w:lang w:eastAsia="en-US" w:bidi="ar-SA"/>
-        </w:rPr>
-        <w:t>Giao</w:t>
-      </w:r>
-      <w:proofErr w:type="spellEnd"/>
-      <w:r>
-        <w:rPr>
-          <w:lang w:eastAsia="en-US" w:bidi="ar-SA"/>
-        </w:rPr>
-        <w:t xml:space="preserve"> </w:t>
-      </w:r>
-      <w:proofErr w:type="spellStart"/>
-      <w:r>
-        <w:rPr>
-          <w:lang w:eastAsia="en-US" w:bidi="ar-SA"/>
-        </w:rPr>
-        <w:t>diện</w:t>
-      </w:r>
-      <w:bookmarkEnd w:id="22"/>
-      <w:proofErr w:type="spellEnd"/>
     </w:p>
     <w:p>
       <w:pPr>
@@ -20919,76 +21076,6 @@
           <w:lang w:eastAsia="en-US" w:bidi="ar-SA"/>
         </w:rPr>
       </w:pPr>
-      <w:proofErr w:type="spellStart"/>
-      <w:r>
-        <w:rPr>
-          <w:lang w:eastAsia="en-US" w:bidi="ar-SA"/>
-        </w:rPr>
-        <w:t>Giao</w:t>
-      </w:r>
-      <w:proofErr w:type="spellEnd"/>
-      <w:r>
-        <w:rPr>
-          <w:lang w:eastAsia="en-US" w:bidi="ar-SA"/>
-        </w:rPr>
-        <w:t xml:space="preserve"> </w:t>
-      </w:r>
-      <w:proofErr w:type="spellStart"/>
-      <w:r>
-        <w:rPr>
-          <w:lang w:eastAsia="en-US" w:bidi="ar-SA"/>
-        </w:rPr>
-        <w:t>diện</w:t>
-      </w:r>
-      <w:proofErr w:type="spellEnd"/>
-      <w:r>
-        <w:rPr>
-          <w:lang w:eastAsia="en-US" w:bidi="ar-SA"/>
-        </w:rPr>
-        <w:t xml:space="preserve"> app </w:t>
-      </w:r>
-      <w:proofErr w:type="spellStart"/>
-      <w:r>
-        <w:rPr>
-          <w:lang w:eastAsia="en-US" w:bidi="ar-SA"/>
-        </w:rPr>
-        <w:t>trên</w:t>
-      </w:r>
-      <w:proofErr w:type="spellEnd"/>
-      <w:r>
-        <w:rPr>
-          <w:lang w:eastAsia="en-US" w:bidi="ar-SA"/>
-        </w:rPr>
-        <w:t xml:space="preserve"> </w:t>
-      </w:r>
-      <w:proofErr w:type="spellStart"/>
-      <w:r>
-        <w:rPr>
-          <w:lang w:eastAsia="en-US" w:bidi="ar-SA"/>
-        </w:rPr>
-        <w:t>điện</w:t>
-      </w:r>
-      <w:proofErr w:type="spellEnd"/>
-      <w:r>
-        <w:rPr>
-          <w:lang w:eastAsia="en-US" w:bidi="ar-SA"/>
-        </w:rPr>
-        <w:t xml:space="preserve"> </w:t>
-      </w:r>
-      <w:proofErr w:type="spellStart"/>
-      <w:r>
-        <w:rPr>
-          <w:lang w:eastAsia="en-US" w:bidi="ar-SA"/>
-        </w:rPr>
-        <w:t>thoại</w:t>
-      </w:r>
-      <w:proofErr w:type="spellEnd"/>
-      <w:r>
-        <w:rPr>
-          <w:lang w:eastAsia="en-US" w:bidi="ar-SA"/>
-        </w:rPr>
-        <w:t>:</w:t>
-      </w:r>
     </w:p>
     <w:p>
       <w:pPr>
@@ -20996,16 +21083,120 @@
           <w:lang w:eastAsia="en-US" w:bidi="ar-SA"/>
         </w:rPr>
       </w:pPr>
+      <w:proofErr w:type="spellStart"/>
+      <w:r>
+        <w:rPr>
+          <w:lang w:eastAsia="en-US" w:bidi="ar-SA"/>
+        </w:rPr>
+        <w:t>Giao</w:t>
+      </w:r>
+      <w:proofErr w:type="spellEnd"/>
+      <w:r>
+        <w:rPr>
+          <w:lang w:eastAsia="en-US" w:bidi="ar-SA"/>
+        </w:rPr>
+        <w:t xml:space="preserve"> </w:t>
+      </w:r>
+      <w:proofErr w:type="spellStart"/>
+      <w:r>
+        <w:rPr>
+          <w:lang w:eastAsia="en-US" w:bidi="ar-SA"/>
+        </w:rPr>
+        <w:t>diện</w:t>
+      </w:r>
+      <w:proofErr w:type="spellEnd"/>
+      <w:r>
+        <w:rPr>
+          <w:lang w:eastAsia="en-US" w:bidi="ar-SA"/>
+        </w:rPr>
+        <w:t xml:space="preserve"> </w:t>
+      </w:r>
+      <w:proofErr w:type="spellStart"/>
+      <w:r>
+        <w:rPr>
+          <w:lang w:eastAsia="en-US" w:bidi="ar-SA"/>
+        </w:rPr>
+        <w:t>quản</w:t>
+      </w:r>
+      <w:proofErr w:type="spellEnd"/>
+      <w:r>
+        <w:rPr>
+          <w:lang w:eastAsia="en-US" w:bidi="ar-SA"/>
+        </w:rPr>
+        <w:t xml:space="preserve"> </w:t>
+      </w:r>
+      <w:proofErr w:type="spellStart"/>
+      <w:r>
+        <w:rPr>
+          <w:lang w:eastAsia="en-US" w:bidi="ar-SA"/>
+        </w:rPr>
+        <w:t>lý</w:t>
+      </w:r>
+      <w:proofErr w:type="spellEnd"/>
+      <w:r>
+        <w:rPr>
+          <w:lang w:eastAsia="en-US" w:bidi="ar-SA"/>
+        </w:rPr>
+        <w:t xml:space="preserve"> </w:t>
+      </w:r>
+      <w:proofErr w:type="spellStart"/>
+      <w:r>
+        <w:rPr>
+          <w:lang w:eastAsia="en-US" w:bidi="ar-SA"/>
+        </w:rPr>
+        <w:t>trên</w:t>
+      </w:r>
+      <w:proofErr w:type="spellEnd"/>
+      <w:r>
+        <w:rPr>
+          <w:lang w:eastAsia="en-US" w:bidi="ar-SA"/>
+        </w:rPr>
+        <w:t xml:space="preserve"> </w:t>
+      </w:r>
+      <w:proofErr w:type="spellStart"/>
+      <w:r>
+        <w:rPr>
+          <w:lang w:eastAsia="en-US" w:bidi="ar-SA"/>
+        </w:rPr>
+        <w:t>máy</w:t>
+      </w:r>
+      <w:proofErr w:type="spellEnd"/>
+      <w:r>
+        <w:rPr>
+          <w:lang w:eastAsia="en-US" w:bidi="ar-SA"/>
+        </w:rPr>
+        <w:t xml:space="preserve"> </w:t>
+      </w:r>
+      <w:proofErr w:type="spellStart"/>
+      <w:r>
+        <w:rPr>
+          <w:lang w:eastAsia="en-US" w:bidi="ar-SA"/>
+        </w:rPr>
+        <w:t>tính</w:t>
+      </w:r>
+      <w:proofErr w:type="spellEnd"/>
+      <w:r>
+        <w:rPr>
+          <w:lang w:eastAsia="en-US" w:bidi="ar-SA"/>
+        </w:rPr>
+        <w:t>:</w:t>
+      </w:r>
+    </w:p>
+    <w:p>
+      <w:pPr>
+        <w:rPr>
+          <w:lang w:eastAsia="en-US" w:bidi="ar-SA"/>
+        </w:rPr>
+      </w:pPr>
       <w:r>
         <w:rPr>
           <w:noProof/>
         </w:rPr>
-        <w:lastRenderedPageBreak/>
         <w:drawing>
-          <wp:inline distT="0" distB="0" distL="0" distR="0" wp14:anchorId="14164FAD" wp14:editId="36FB6528">
-            <wp:extent cx="5391150" cy="4295775"/>
-            <wp:effectExtent l="0" t="0" r="0" b="9525"/>
-            <wp:docPr id="2" name="Hình ảnh 2"/>
+          <wp:inline distT="0" distB="0" distL="0" distR="0" wp14:anchorId="126F772A" wp14:editId="5A2DC3BC">
+            <wp:extent cx="5575300" cy="2338705"/>
+            <wp:effectExtent l="0" t="0" r="6350" b="4445"/>
+            <wp:docPr id="4" name="Hình ảnh 4"/>
             <wp:cNvGraphicFramePr>
               <a:graphicFrameLocks xmlns:a="http://schemas.openxmlformats.org/drawingml/2006/main" noChangeAspect="1"/>
             </wp:cNvGraphicFramePr>
@@ -21025,7 +21216,7 @@
                   <pic:spPr>
                     <a:xfrm>
                       <a:off x="0" y="0"/>
-                      <a:ext cx="5391150" cy="4295775"/>
+                      <a:ext cx="5575300" cy="2338705"/>
                     </a:xfrm>
                     <a:prstGeom prst="rect">
                       <a:avLst/>
@@ -21040,10 +21231,64 @@
     </w:p>
     <w:p>
       <w:pPr>
+        <w:pStyle w:val="u2"/>
         <w:rPr>
           <w:lang w:eastAsia="en-US" w:bidi="ar-SA"/>
         </w:rPr>
       </w:pPr>
+      <w:bookmarkStart w:id="24" w:name="_Toc25660401"/>
+      <w:proofErr w:type="spellStart"/>
+      <w:r>
+        <w:rPr>
+          <w:lang w:eastAsia="en-US" w:bidi="ar-SA"/>
+        </w:rPr>
+        <w:lastRenderedPageBreak/>
+        <w:t>Cơ</w:t>
+      </w:r>
+      <w:proofErr w:type="spellEnd"/>
+      <w:r>
+        <w:rPr>
+          <w:lang w:eastAsia="en-US" w:bidi="ar-SA"/>
+        </w:rPr>
+        <w:t xml:space="preserve"> </w:t>
+      </w:r>
+      <w:proofErr w:type="spellStart"/>
+      <w:r>
+        <w:rPr>
+          <w:lang w:eastAsia="en-US" w:bidi="ar-SA"/>
+        </w:rPr>
+        <w:t>sở</w:t>
+      </w:r>
+      <w:proofErr w:type="spellEnd"/>
+      <w:r>
+        <w:rPr>
+          <w:lang w:eastAsia="en-US" w:bidi="ar-SA"/>
+        </w:rPr>
+        <w:t xml:space="preserve"> </w:t>
+      </w:r>
+      <w:proofErr w:type="spellStart"/>
+      <w:r>
+        <w:rPr>
+          <w:lang w:eastAsia="en-US" w:bidi="ar-SA"/>
+        </w:rPr>
+        <w:t>dữ</w:t>
+      </w:r>
+      <w:proofErr w:type="spellEnd"/>
+      <w:r>
+        <w:rPr>
+          <w:lang w:eastAsia="en-US" w:bidi="ar-SA"/>
+        </w:rPr>
+        <w:t xml:space="preserve"> </w:t>
+      </w:r>
+      <w:proofErr w:type="spellStart"/>
+      <w:r>
+        <w:rPr>
+          <w:lang w:eastAsia="en-US" w:bidi="ar-SA"/>
+        </w:rPr>
+        <w:t>liệu</w:t>
+      </w:r>
+      <w:bookmarkEnd w:id="24"/>
+      <w:proofErr w:type="spellEnd"/>
     </w:p>
     <w:p>
       <w:pPr>
@@ -21051,127 +21296,15 @@
           <w:lang w:eastAsia="en-US" w:bidi="ar-SA"/>
         </w:rPr>
       </w:pPr>
-    </w:p>
-    <w:p>
-      <w:pPr>
-        <w:rPr>
-          <w:lang w:eastAsia="en-US" w:bidi="ar-SA"/>
-        </w:rPr>
-      </w:pPr>
-      <w:proofErr w:type="spellStart"/>
-      <w:r>
-        <w:rPr>
-          <w:lang w:eastAsia="en-US" w:bidi="ar-SA"/>
-        </w:rPr>
-        <w:t>Giao</w:t>
-      </w:r>
-      <w:proofErr w:type="spellEnd"/>
-      <w:r>
-        <w:rPr>
-          <w:lang w:eastAsia="en-US" w:bidi="ar-SA"/>
-        </w:rPr>
-        <w:t xml:space="preserve"> </w:t>
-      </w:r>
-      <w:proofErr w:type="spellStart"/>
-      <w:r>
-        <w:rPr>
-          <w:lang w:eastAsia="en-US" w:bidi="ar-SA"/>
-        </w:rPr>
-        <w:t>diện</w:t>
-      </w:r>
-      <w:proofErr w:type="spellEnd"/>
-      <w:r>
-        <w:rPr>
-          <w:lang w:eastAsia="en-US" w:bidi="ar-SA"/>
-        </w:rPr>
-        <w:t xml:space="preserve"> </w:t>
-      </w:r>
-      <w:proofErr w:type="spellStart"/>
-      <w:r>
-        <w:rPr>
-          <w:lang w:eastAsia="en-US" w:bidi="ar-SA"/>
-        </w:rPr>
-        <w:t>quản</w:t>
-      </w:r>
-      <w:proofErr w:type="spellEnd"/>
-      <w:r>
-        <w:rPr>
-          <w:lang w:eastAsia="en-US" w:bidi="ar-SA"/>
-        </w:rPr>
-        <w:t xml:space="preserve"> </w:t>
-      </w:r>
-      <w:proofErr w:type="spellStart"/>
-      <w:r>
-        <w:rPr>
-          <w:lang w:eastAsia="en-US" w:bidi="ar-SA"/>
-        </w:rPr>
-        <w:t>lý</w:t>
-      </w:r>
-      <w:proofErr w:type="spellEnd"/>
-      <w:r>
-        <w:rPr>
-          <w:lang w:eastAsia="en-US" w:bidi="ar-SA"/>
-        </w:rPr>
-        <w:t xml:space="preserve"> </w:t>
-      </w:r>
-      <w:proofErr w:type="spellStart"/>
-      <w:r>
-        <w:rPr>
-          <w:lang w:eastAsia="en-US" w:bidi="ar-SA"/>
-        </w:rPr>
-        <w:t>trên</w:t>
-      </w:r>
-      <w:proofErr w:type="spellEnd"/>
-      <w:r>
-        <w:rPr>
-          <w:lang w:eastAsia="en-US" w:bidi="ar-SA"/>
-        </w:rPr>
-        <w:t xml:space="preserve"> </w:t>
-      </w:r>
-      <w:proofErr w:type="spellStart"/>
-      <w:r>
-        <w:rPr>
-          <w:lang w:eastAsia="en-US" w:bidi="ar-SA"/>
-        </w:rPr>
-        <w:t>máy</w:t>
-      </w:r>
-      <w:proofErr w:type="spellEnd"/>
-      <w:r>
-        <w:rPr>
-          <w:lang w:eastAsia="en-US" w:bidi="ar-SA"/>
-        </w:rPr>
-        <w:t xml:space="preserve"> </w:t>
-      </w:r>
-      <w:proofErr w:type="spellStart"/>
-      <w:r>
-        <w:rPr>
-          <w:lang w:eastAsia="en-US" w:bidi="ar-SA"/>
-        </w:rPr>
-        <w:t>tính</w:t>
-      </w:r>
-      <w:proofErr w:type="spellEnd"/>
-      <w:r>
-        <w:rPr>
-          <w:lang w:eastAsia="en-US" w:bidi="ar-SA"/>
-        </w:rPr>
-        <w:t>:</w:t>
-      </w:r>
-    </w:p>
-    <w:p>
-      <w:pPr>
-        <w:rPr>
-          <w:lang w:eastAsia="en-US" w:bidi="ar-SA"/>
-        </w:rPr>
-      </w:pPr>
       <w:r>
         <w:rPr>
           <w:noProof/>
         </w:rPr>
         <w:drawing>
-          <wp:inline distT="0" distB="0" distL="0" distR="0" wp14:anchorId="126F772A" wp14:editId="5A2DC3BC">
-            <wp:extent cx="5575300" cy="2338705"/>
-            <wp:effectExtent l="0" t="0" r="6350" b="4445"/>
-            <wp:docPr id="4" name="Hình ảnh 4"/>
+          <wp:inline distT="0" distB="0" distL="0" distR="0" wp14:anchorId="3388DB79" wp14:editId="24586DBA">
+            <wp:extent cx="4943475" cy="4933950"/>
+            <wp:effectExtent l="0" t="0" r="9525" b="0"/>
+            <wp:docPr id="7" name="Hình ảnh 7"/>
             <wp:cNvGraphicFramePr>
               <a:graphicFrameLocks xmlns:a="http://schemas.openxmlformats.org/drawingml/2006/main" noChangeAspect="1"/>
             </wp:cNvGraphicFramePr>
@@ -21191,7 +21324,7 @@
                   <pic:spPr>
                     <a:xfrm>
                       <a:off x="0" y="0"/>
-                      <a:ext cx="5575300" cy="2338705"/>
+                      <a:ext cx="4943475" cy="4933950"/>
                     </a:xfrm>
                     <a:prstGeom prst="rect">
                       <a:avLst/>
@@ -21211,58 +21344,15 @@
           <w:lang w:eastAsia="en-US" w:bidi="ar-SA"/>
         </w:rPr>
       </w:pPr>
-      <w:bookmarkStart w:id="23" w:name="_Toc25660401"/>
+      <w:bookmarkStart w:id="25" w:name="_Toc25660402"/>
       <w:proofErr w:type="spellStart"/>
       <w:r>
         <w:rPr>
           <w:lang w:eastAsia="en-US" w:bidi="ar-SA"/>
         </w:rPr>
-        <w:lastRenderedPageBreak/>
-        <w:t>Cơ</w:t>
-      </w:r>
-      <w:proofErr w:type="spellEnd"/>
-      <w:r>
-        <w:rPr>
-          <w:lang w:eastAsia="en-US" w:bidi="ar-SA"/>
-        </w:rPr>
-        <w:t xml:space="preserve"> </w:t>
-      </w:r>
-      <w:proofErr w:type="spellStart"/>
-      <w:r>
-        <w:rPr>
-          <w:lang w:eastAsia="en-US" w:bidi="ar-SA"/>
-        </w:rPr>
-        <w:t>sở</w:t>
-      </w:r>
-      <w:proofErr w:type="spellEnd"/>
-      <w:r>
-        <w:rPr>
-          <w:lang w:eastAsia="en-US" w:bidi="ar-SA"/>
-        </w:rPr>
-        <w:t xml:space="preserve"> </w:t>
-      </w:r>
-      <w:proofErr w:type="spellStart"/>
-      <w:r>
-        <w:rPr>
-          <w:lang w:eastAsia="en-US" w:bidi="ar-SA"/>
-        </w:rPr>
-        <w:t>dữ</w:t>
-      </w:r>
-      <w:proofErr w:type="spellEnd"/>
-      <w:r>
-        <w:rPr>
-          <w:lang w:eastAsia="en-US" w:bidi="ar-SA"/>
-        </w:rPr>
-        <w:t xml:space="preserve"> </w:t>
-      </w:r>
-      <w:proofErr w:type="spellStart"/>
-      <w:r>
-        <w:rPr>
-          <w:lang w:eastAsia="en-US" w:bidi="ar-SA"/>
-        </w:rPr>
-        <w:t>liệu</w:t>
-      </w:r>
-      <w:bookmarkEnd w:id="23"/>
+        <w:t>Mạng</w:t>
+      </w:r>
+      <w:bookmarkEnd w:id="25"/>
       <w:proofErr w:type="spellEnd"/>
     </w:p>
     <w:p>
@@ -21276,10 +21366,10 @@
           <w:noProof/>
         </w:rPr>
         <w:drawing>
-          <wp:inline distT="0" distB="0" distL="0" distR="0" wp14:anchorId="3388DB79" wp14:editId="24586DBA">
-            <wp:extent cx="4943475" cy="4933950"/>
-            <wp:effectExtent l="0" t="0" r="9525" b="0"/>
-            <wp:docPr id="7" name="Hình ảnh 7"/>
+          <wp:inline distT="0" distB="0" distL="0" distR="0" wp14:anchorId="1C70DF4D" wp14:editId="7E843290">
+            <wp:extent cx="5575300" cy="2073910"/>
+            <wp:effectExtent l="0" t="0" r="6350" b="2540"/>
+            <wp:docPr id="9" name="Hình ảnh 9"/>
             <wp:cNvGraphicFramePr>
               <a:graphicFrameLocks xmlns:a="http://schemas.openxmlformats.org/drawingml/2006/main" noChangeAspect="1"/>
             </wp:cNvGraphicFramePr>
@@ -21299,71 +21389,6 @@
                   <pic:spPr>
                     <a:xfrm>
                       <a:off x="0" y="0"/>
-                      <a:ext cx="4943475" cy="4933950"/>
-                    </a:xfrm>
-                    <a:prstGeom prst="rect">
-                      <a:avLst/>
-                    </a:prstGeom>
-                  </pic:spPr>
-                </pic:pic>
-              </a:graphicData>
-            </a:graphic>
-          </wp:inline>
-        </w:drawing>
-      </w:r>
-    </w:p>
-    <w:p>
-      <w:pPr>
-        <w:pStyle w:val="u2"/>
-        <w:rPr>
-          <w:lang w:eastAsia="en-US" w:bidi="ar-SA"/>
-        </w:rPr>
-      </w:pPr>
-      <w:bookmarkStart w:id="24" w:name="_Toc25660402"/>
-      <w:proofErr w:type="spellStart"/>
-      <w:r>
-        <w:rPr>
-          <w:lang w:eastAsia="en-US" w:bidi="ar-SA"/>
-        </w:rPr>
-        <w:t>Mạng</w:t>
-      </w:r>
-      <w:bookmarkEnd w:id="24"/>
-      <w:proofErr w:type="spellEnd"/>
-    </w:p>
-    <w:p>
-      <w:pPr>
-        <w:rPr>
-          <w:lang w:eastAsia="en-US" w:bidi="ar-SA"/>
-        </w:rPr>
-      </w:pPr>
-      <w:r>
-        <w:rPr>
-          <w:noProof/>
-        </w:rPr>
-        <w:drawing>
-          <wp:inline distT="0" distB="0" distL="0" distR="0" wp14:anchorId="1C70DF4D" wp14:editId="7E843290">
-            <wp:extent cx="5575300" cy="2073910"/>
-            <wp:effectExtent l="0" t="0" r="6350" b="2540"/>
-            <wp:docPr id="9" name="Hình ảnh 9"/>
-            <wp:cNvGraphicFramePr>
-              <a:graphicFrameLocks xmlns:a="http://schemas.openxmlformats.org/drawingml/2006/main" noChangeAspect="1"/>
-            </wp:cNvGraphicFramePr>
-            <a:graphic xmlns:a="http://schemas.openxmlformats.org/drawingml/2006/main">
-              <a:graphicData uri="http://schemas.openxmlformats.org/drawingml/2006/picture">
-                <pic:pic xmlns:pic="http://schemas.openxmlformats.org/drawingml/2006/picture">
-                  <pic:nvPicPr>
-                    <pic:cNvPr id="1" name=""/>
-                    <pic:cNvPicPr/>
-                  </pic:nvPicPr>
-                  <pic:blipFill>
-                    <a:blip r:embed="rId24"/>
-                    <a:stretch>
-                      <a:fillRect/>
-                    </a:stretch>
-                  </pic:blipFill>
-                  <pic:spPr>
-                    <a:xfrm>
-                      <a:off x="0" y="0"/>
                       <a:ext cx="5575300" cy="2073910"/>
                     </a:xfrm>
                     <a:prstGeom prst="rect">
@@ -21381,7 +21406,7 @@
       <w:pPr>
         <w:pStyle w:val="u1"/>
       </w:pPr>
-      <w:bookmarkStart w:id="25" w:name="_Toc25660403"/>
+      <w:bookmarkStart w:id="26" w:name="_Toc25660403"/>
       <w:proofErr w:type="spellStart"/>
       <w:r>
         <w:t>Giám</w:t>
@@ -21410,14 +21435,14 @@
       <w:r>
         <w:t>án</w:t>
       </w:r>
-      <w:bookmarkEnd w:id="25"/>
+      <w:bookmarkEnd w:id="26"/>
       <w:proofErr w:type="spellEnd"/>
     </w:p>
     <w:p>
       <w:pPr>
         <w:pStyle w:val="u2"/>
       </w:pPr>
-      <w:bookmarkStart w:id="26" w:name="_Toc25660404"/>
+      <w:bookmarkStart w:id="27" w:name="_Toc25660404"/>
       <w:proofErr w:type="spellStart"/>
       <w:r>
         <w:t>Trả</w:t>
@@ -21446,7 +21471,7 @@
       <w:r>
         <w:t>hỏi</w:t>
       </w:r>
-      <w:bookmarkEnd w:id="26"/>
+      <w:bookmarkEnd w:id="27"/>
       <w:proofErr w:type="spellEnd"/>
     </w:p>
     <w:p>
@@ -21712,8 +21737,6 @@
       <w:r>
         <w:t>.</w:t>
       </w:r>
-      <w:bookmarkStart w:id="27" w:name="_GoBack"/>
-      <w:bookmarkEnd w:id="27"/>
       <w:proofErr w:type="gramEnd"/>
       <w:r>
         <w:tab/>
@@ -23415,12 +23438,12 @@
     <w:p/>
     <w:p/>
     <w:sectPr>
-      <w:headerReference w:type="even" r:id="rId25"/>
-      <w:headerReference w:type="default" r:id="rId26"/>
-      <w:footerReference w:type="even" r:id="rId27"/>
-      <w:footerReference w:type="default" r:id="rId28"/>
-      <w:headerReference w:type="first" r:id="rId29"/>
-      <w:footerReference w:type="first" r:id="rId30"/>
+      <w:headerReference w:type="even" r:id="rId24"/>
+      <w:headerReference w:type="default" r:id="rId25"/>
+      <w:footerReference w:type="even" r:id="rId26"/>
+      <w:footerReference w:type="default" r:id="rId27"/>
+      <w:headerReference w:type="first" r:id="rId28"/>
+      <w:footerReference w:type="first" r:id="rId29"/>
       <w:footnotePr>
         <w:pos w:val="beneathText"/>
       </w:footnotePr>
@@ -29773,7 +29796,7 @@
 </file>
 
 <file path=customXml/itemProps1.xml><?xml version="1.0" encoding="utf-8"?>
-<ds:datastoreItem xmlns:ds="http://schemas.openxmlformats.org/officeDocument/2006/customXml" ds:itemID="{CB4AACA3-D2CB-4AD5-9B35-5D19EFCDA90C}">
+<ds:datastoreItem xmlns:ds="http://schemas.openxmlformats.org/officeDocument/2006/customXml" ds:itemID="{ECEE0066-1066-4B76-9C2E-B72F0A4618E8}">
   <ds:schemaRefs>
     <ds:schemaRef ds:uri="http://schemas.openxmlformats.org/officeDocument/2006/bibliography"/>
   </ds:schemaRefs>

</xml_diff>